<commit_message>
1. The binaries of the final production build. 2. Design and deployment documents (final)
</commit_message>
<xml_diff>
--- a/Engg/Design/Documents/dAnalytics-Design document .docx
+++ b/Engg/Design/Documents/dAnalytics-Design document .docx
@@ -11,8 +11,6 @@
           <w:sz w:val="20"/>
         </w:rPr>
       </w:pPr>
-      <w:bookmarkStart w:id="0" w:name="_GoBack"/>
-      <w:bookmarkEnd w:id="0"/>
       <w:r>
         <w:rPr>
           <w:rFonts w:eastAsiaTheme="minorHAnsi"/>
@@ -148,7 +146,7 @@
           </mc:Choice>
           <mc:Fallback>
             <w:pict>
-              <v:rect w14:anchorId="75AD7FC7" id="Rectangle 2" o:spid="_x0000_s1026" alt="Title: Decorative Border - Description: Decorative Border" style="position:absolute;margin-left:67.5pt;margin-top:54pt;width:486pt;height:699.75pt;z-index:251657216;visibility:visible;mso-wrap-style:square;mso-width-percent:0;mso-height-percent:0;mso-wrap-distance-left:9pt;mso-wrap-distance-top:0;mso-wrap-distance-right:9pt;mso-wrap-distance-bottom:0;mso-position-horizontal:absolute;mso-position-horizontal-relative:page;mso-position-vertical:absolute;mso-position-vertical-relative:page;mso-width-percent:0;mso-height-percent:0;mso-width-relative:page;mso-height-relative:page;v-text-anchor:top" o:gfxdata="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" filled="f" strokeweight="6pt">
+              <v:rect w14:anchorId="64A0D027" id="Rectangle 2" o:spid="_x0000_s1026" alt="Title: Decorative Border - Description: Decorative Border" style="position:absolute;margin-left:67.5pt;margin-top:54pt;width:486pt;height:699.75pt;z-index:251657216;visibility:visible;mso-wrap-style:square;mso-width-percent:0;mso-height-percent:0;mso-wrap-distance-left:9pt;mso-wrap-distance-top:0;mso-wrap-distance-right:9pt;mso-wrap-distance-bottom:0;mso-position-horizontal:absolute;mso-position-horizontal-relative:page;mso-position-vertical:absolute;mso-position-vertical-relative:page;mso-width-percent:0;mso-height-percent:0;mso-width-relative:page;mso-height-relative:page;v-text-anchor:top" o:gfxdata="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" filled="f" strokeweight="6pt">
                 <v:stroke linestyle="thickBetweenThin"/>
                 <w10:wrap anchorx="page" anchory="page"/>
               </v:rect>
@@ -268,11 +266,11 @@
           <w:szCs w:val="56"/>
         </w:rPr>
       </w:pPr>
-      <w:bookmarkStart w:id="1" w:name="_Toc388537426"/>
-      <w:bookmarkStart w:id="2" w:name="_Toc388538026"/>
-      <w:bookmarkStart w:id="3" w:name="_Toc388538179"/>
-      <w:bookmarkStart w:id="4" w:name="_Toc388538455"/>
-      <w:bookmarkStart w:id="5" w:name="_Toc388538681"/>
+      <w:bookmarkStart w:id="0" w:name="_Toc388537426"/>
+      <w:bookmarkStart w:id="1" w:name="_Toc388538026"/>
+      <w:bookmarkStart w:id="2" w:name="_Toc388538179"/>
+      <w:bookmarkStart w:id="3" w:name="_Toc388538455"/>
+      <w:bookmarkStart w:id="4" w:name="_Toc388538681"/>
       <w:r>
         <w:rPr>
           <w:rFonts w:ascii="Arial" w:hAnsi="Arial" w:cs="Arial"/>
@@ -281,11 +279,11 @@
         </w:rPr>
         <w:t>Design Document</w:t>
       </w:r>
+      <w:bookmarkEnd w:id="0"/>
       <w:bookmarkEnd w:id="1"/>
       <w:bookmarkEnd w:id="2"/>
       <w:bookmarkEnd w:id="3"/>
       <w:bookmarkEnd w:id="4"/>
-      <w:bookmarkEnd w:id="5"/>
     </w:p>
     <w:p>
       <w:pPr>
@@ -298,11 +296,11 @@
           <w:szCs w:val="44"/>
         </w:rPr>
       </w:pPr>
-      <w:bookmarkStart w:id="6" w:name="_Toc388537427"/>
-      <w:bookmarkStart w:id="7" w:name="_Toc388538027"/>
-      <w:bookmarkStart w:id="8" w:name="_Toc388538180"/>
-      <w:bookmarkStart w:id="9" w:name="_Toc388538456"/>
-      <w:bookmarkStart w:id="10" w:name="_Toc388538682"/>
+      <w:bookmarkStart w:id="5" w:name="_Toc388537427"/>
+      <w:bookmarkStart w:id="6" w:name="_Toc388538027"/>
+      <w:bookmarkStart w:id="7" w:name="_Toc388538180"/>
+      <w:bookmarkStart w:id="8" w:name="_Toc388538456"/>
+      <w:bookmarkStart w:id="9" w:name="_Toc388538682"/>
       <w:r>
         <w:rPr>
           <w:rFonts w:ascii="Arial" w:hAnsi="Arial" w:cs="Arial"/>
@@ -312,11 +310,11 @@
         </w:rPr>
         <w:t xml:space="preserve">Release </w:t>
       </w:r>
+      <w:bookmarkEnd w:id="5"/>
       <w:bookmarkEnd w:id="6"/>
       <w:bookmarkEnd w:id="7"/>
       <w:bookmarkEnd w:id="8"/>
       <w:bookmarkEnd w:id="9"/>
-      <w:bookmarkEnd w:id="10"/>
       <w:r>
         <w:rPr>
           <w:rFonts w:ascii="Arial" w:hAnsi="Arial" w:cs="Arial"/>
@@ -439,11 +437,11 @@
           <w:szCs w:val="32"/>
         </w:rPr>
       </w:pPr>
-      <w:bookmarkStart w:id="11" w:name="_Toc388537428"/>
-      <w:bookmarkStart w:id="12" w:name="_Toc388538028"/>
-      <w:bookmarkStart w:id="13" w:name="_Toc388538181"/>
-      <w:bookmarkStart w:id="14" w:name="_Toc388538457"/>
-      <w:bookmarkStart w:id="15" w:name="_Toc388538683"/>
+      <w:bookmarkStart w:id="10" w:name="_Toc388537428"/>
+      <w:bookmarkStart w:id="11" w:name="_Toc388538028"/>
+      <w:bookmarkStart w:id="12" w:name="_Toc388538181"/>
+      <w:bookmarkStart w:id="13" w:name="_Toc388538457"/>
+      <w:bookmarkStart w:id="14" w:name="_Toc388538683"/>
       <w:r>
         <w:rPr>
           <w:rFonts w:ascii="Arial" w:hAnsi="Arial" w:cs="Arial"/>
@@ -502,11 +500,11 @@
         </w:rPr>
         <w:t>, 2015</w:t>
       </w:r>
+      <w:bookmarkEnd w:id="10"/>
       <w:bookmarkEnd w:id="11"/>
       <w:bookmarkEnd w:id="12"/>
       <w:bookmarkEnd w:id="13"/>
       <w:bookmarkEnd w:id="14"/>
-      <w:bookmarkEnd w:id="15"/>
     </w:p>
     <w:p>
       <w:pPr>
@@ -617,11 +615,11 @@
         </w:rPr>
         <w:t>. 20850</w:t>
       </w:r>
-      <w:bookmarkStart w:id="16" w:name="_Toc388537429"/>
-      <w:bookmarkStart w:id="17" w:name="_Toc388538029"/>
-      <w:bookmarkStart w:id="18" w:name="_Toc388538182"/>
-      <w:bookmarkStart w:id="19" w:name="_Toc388538458"/>
-      <w:bookmarkStart w:id="20" w:name="_Toc388538684"/>
+      <w:bookmarkStart w:id="15" w:name="_Toc388537429"/>
+      <w:bookmarkStart w:id="16" w:name="_Toc388538029"/>
+      <w:bookmarkStart w:id="17" w:name="_Toc388538182"/>
+      <w:bookmarkStart w:id="18" w:name="_Toc388538458"/>
+      <w:bookmarkStart w:id="19" w:name="_Toc388538684"/>
     </w:p>
     <w:p/>
     <w:p/>
@@ -639,33 +637,34 @@
           <w:szCs w:val="24"/>
         </w:rPr>
       </w:pPr>
-      <w:bookmarkStart w:id="21" w:name="_Toc388537430"/>
-      <w:bookmarkStart w:id="22" w:name="_Toc388538030"/>
-      <w:bookmarkStart w:id="23" w:name="_Toc388538183"/>
-      <w:bookmarkStart w:id="24" w:name="_Toc388538459"/>
-      <w:bookmarkStart w:id="25" w:name="_Toc388538685"/>
-      <w:bookmarkStart w:id="26" w:name="_Toc400353928"/>
-      <w:bookmarkStart w:id="27" w:name="_Toc415165700"/>
-      <w:bookmarkStart w:id="28" w:name="_Toc422947365"/>
+      <w:bookmarkStart w:id="20" w:name="_Toc388537430"/>
+      <w:bookmarkStart w:id="21" w:name="_Toc388538030"/>
+      <w:bookmarkStart w:id="22" w:name="_Toc388538183"/>
+      <w:bookmarkStart w:id="23" w:name="_Toc388538459"/>
+      <w:bookmarkStart w:id="24" w:name="_Toc388538685"/>
+      <w:bookmarkStart w:id="25" w:name="_Toc400353928"/>
+      <w:bookmarkStart w:id="26" w:name="_Toc415165700"/>
+      <w:bookmarkStart w:id="27" w:name="_Toc422947365"/>
+      <w:bookmarkEnd w:id="15"/>
       <w:bookmarkEnd w:id="16"/>
       <w:bookmarkEnd w:id="17"/>
       <w:bookmarkEnd w:id="18"/>
       <w:bookmarkEnd w:id="19"/>
+      <w:r>
+        <w:rPr>
+          <w:b/>
+          <w:szCs w:val="24"/>
+        </w:rPr>
+        <w:t>A</w:t>
+      </w:r>
+      <w:r>
+        <w:rPr>
+          <w:b/>
+          <w:szCs w:val="24"/>
+        </w:rPr>
+        <w:t>PPROVALS</w:t>
+      </w:r>
       <w:bookmarkEnd w:id="20"/>
-      <w:r>
-        <w:rPr>
-          <w:b/>
-          <w:szCs w:val="24"/>
-        </w:rPr>
-        <w:t>A</w:t>
-      </w:r>
-      <w:r>
-        <w:rPr>
-          <w:b/>
-          <w:szCs w:val="24"/>
-        </w:rPr>
-        <w:t>PPROVALS</w:t>
-      </w:r>
       <w:bookmarkEnd w:id="21"/>
       <w:bookmarkEnd w:id="22"/>
       <w:bookmarkEnd w:id="23"/>
@@ -673,7 +672,6 @@
       <w:bookmarkEnd w:id="25"/>
       <w:bookmarkEnd w:id="26"/>
       <w:bookmarkEnd w:id="27"/>
-      <w:bookmarkEnd w:id="28"/>
     </w:p>
     <w:p>
       <w:pPr>
@@ -1008,14 +1006,14 @@
         </w:rPr>
         <w:br w:type="page"/>
       </w:r>
-      <w:bookmarkStart w:id="29" w:name="_Toc388537431"/>
-      <w:bookmarkStart w:id="30" w:name="_Toc388538031"/>
-      <w:bookmarkStart w:id="31" w:name="_Toc388538184"/>
-      <w:bookmarkStart w:id="32" w:name="_Toc388538460"/>
-      <w:bookmarkStart w:id="33" w:name="_Toc388538686"/>
-      <w:bookmarkStart w:id="34" w:name="_Toc400353929"/>
-      <w:bookmarkStart w:id="35" w:name="_Toc415165701"/>
-      <w:bookmarkStart w:id="36" w:name="_Toc422947366"/>
+      <w:bookmarkStart w:id="28" w:name="_Toc388537431"/>
+      <w:bookmarkStart w:id="29" w:name="_Toc388538031"/>
+      <w:bookmarkStart w:id="30" w:name="_Toc388538184"/>
+      <w:bookmarkStart w:id="31" w:name="_Toc388538460"/>
+      <w:bookmarkStart w:id="32" w:name="_Toc388538686"/>
+      <w:bookmarkStart w:id="33" w:name="_Toc400353929"/>
+      <w:bookmarkStart w:id="34" w:name="_Toc415165701"/>
+      <w:bookmarkStart w:id="35" w:name="_Toc422947366"/>
       <w:r>
         <w:rPr>
           <w:rFonts w:ascii="Arial" w:hAnsi="Arial" w:cs="Arial"/>
@@ -1026,6 +1024,7 @@
         <w:lastRenderedPageBreak/>
         <w:t>REVISION HISTORY</w:t>
       </w:r>
+      <w:bookmarkEnd w:id="28"/>
       <w:bookmarkEnd w:id="29"/>
       <w:bookmarkEnd w:id="30"/>
       <w:bookmarkEnd w:id="31"/>
@@ -1033,7 +1032,6 @@
       <w:bookmarkEnd w:id="33"/>
       <w:bookmarkEnd w:id="34"/>
       <w:bookmarkEnd w:id="35"/>
-      <w:bookmarkEnd w:id="36"/>
     </w:p>
     <w:p>
       <w:pPr>
@@ -7012,65 +7010,66 @@
       <w:r>
         <w:fldChar w:fldCharType="end"/>
       </w:r>
-      <w:bookmarkStart w:id="37" w:name="_Toc529923458"/>
-      <w:bookmarkStart w:id="38" w:name="_Toc65387742"/>
-      <w:bookmarkStart w:id="39" w:name="_Toc75920620"/>
-      <w:bookmarkStart w:id="40" w:name="_Toc75920751"/>
-      <w:bookmarkStart w:id="41" w:name="_Toc75920799"/>
-      <w:bookmarkStart w:id="42" w:name="_Toc76184918"/>
-      <w:bookmarkStart w:id="43" w:name="_Toc76270483"/>
-      <w:bookmarkStart w:id="44" w:name="_Toc76270549"/>
-      <w:bookmarkStart w:id="45" w:name="_Toc80418861"/>
-      <w:bookmarkStart w:id="46" w:name="_Toc80514335"/>
-      <w:bookmarkStart w:id="47" w:name="_Toc80585229"/>
-      <w:bookmarkStart w:id="48" w:name="_Toc86461127"/>
-      <w:bookmarkStart w:id="49" w:name="_Toc86464160"/>
-      <w:bookmarkStart w:id="50" w:name="_Toc86464206"/>
-      <w:bookmarkStart w:id="51" w:name="_Toc86464296"/>
-      <w:bookmarkStart w:id="52" w:name="_Toc86464403"/>
-      <w:bookmarkStart w:id="53" w:name="_Toc86467224"/>
-      <w:bookmarkStart w:id="54" w:name="_Toc86467265"/>
-      <w:bookmarkStart w:id="55" w:name="_Toc86472003"/>
-      <w:bookmarkStart w:id="56" w:name="_Toc86485292"/>
-      <w:bookmarkStart w:id="57" w:name="_Toc86485366"/>
-      <w:bookmarkStart w:id="58" w:name="_Toc86486886"/>
-      <w:bookmarkStart w:id="59" w:name="_Toc86737252"/>
-      <w:bookmarkStart w:id="60" w:name="_Toc86737294"/>
-      <w:bookmarkStart w:id="61" w:name="_Toc86737368"/>
-      <w:bookmarkStart w:id="62" w:name="_Toc86739469"/>
-      <w:bookmarkStart w:id="63" w:name="_Toc86740429"/>
-      <w:bookmarkStart w:id="64" w:name="_Toc86743573"/>
-      <w:bookmarkStart w:id="65" w:name="_Toc86800743"/>
-      <w:bookmarkStart w:id="66" w:name="_Toc133743642"/>
-      <w:bookmarkStart w:id="67" w:name="_Toc134265113"/>
-      <w:bookmarkStart w:id="68" w:name="_Toc135719148"/>
-      <w:bookmarkStart w:id="69" w:name="_Toc135722507"/>
-      <w:bookmarkStart w:id="70" w:name="_Toc135733128"/>
-      <w:bookmarkStart w:id="71" w:name="_Toc136059059"/>
-      <w:bookmarkStart w:id="72" w:name="_Toc136062538"/>
-      <w:bookmarkStart w:id="73" w:name="_Toc136146945"/>
-      <w:bookmarkStart w:id="74" w:name="_Toc136147903"/>
-      <w:bookmarkStart w:id="75" w:name="_Toc137453867"/>
-      <w:bookmarkStart w:id="76" w:name="_Toc166565954"/>
-      <w:bookmarkStart w:id="77" w:name="_Toc167085139"/>
-      <w:bookmarkStart w:id="78" w:name="_Toc177962747"/>
-      <w:bookmarkStart w:id="79" w:name="_Toc178040350"/>
-      <w:bookmarkStart w:id="80" w:name="_Toc180316012"/>
-      <w:bookmarkStart w:id="81" w:name="_Toc180316377"/>
-      <w:bookmarkStart w:id="82" w:name="_Toc181156431"/>
-      <w:bookmarkStart w:id="83" w:name="_Toc184106401"/>
-      <w:bookmarkStart w:id="84" w:name="_Toc190656674"/>
-      <w:bookmarkStart w:id="85" w:name="_Toc198546519"/>
+      <w:bookmarkStart w:id="36" w:name="_Toc529923458"/>
+      <w:bookmarkStart w:id="37" w:name="_Toc65387742"/>
+      <w:bookmarkStart w:id="38" w:name="_Toc75920620"/>
+      <w:bookmarkStart w:id="39" w:name="_Toc75920751"/>
+      <w:bookmarkStart w:id="40" w:name="_Toc75920799"/>
+      <w:bookmarkStart w:id="41" w:name="_Toc76184918"/>
+      <w:bookmarkStart w:id="42" w:name="_Toc76270483"/>
+      <w:bookmarkStart w:id="43" w:name="_Toc76270549"/>
+      <w:bookmarkStart w:id="44" w:name="_Toc80418861"/>
+      <w:bookmarkStart w:id="45" w:name="_Toc80514335"/>
+      <w:bookmarkStart w:id="46" w:name="_Toc80585229"/>
+      <w:bookmarkStart w:id="47" w:name="_Toc86461127"/>
+      <w:bookmarkStart w:id="48" w:name="_Toc86464160"/>
+      <w:bookmarkStart w:id="49" w:name="_Toc86464206"/>
+      <w:bookmarkStart w:id="50" w:name="_Toc86464296"/>
+      <w:bookmarkStart w:id="51" w:name="_Toc86464403"/>
+      <w:bookmarkStart w:id="52" w:name="_Toc86467224"/>
+      <w:bookmarkStart w:id="53" w:name="_Toc86467265"/>
+      <w:bookmarkStart w:id="54" w:name="_Toc86472003"/>
+      <w:bookmarkStart w:id="55" w:name="_Toc86485292"/>
+      <w:bookmarkStart w:id="56" w:name="_Toc86485366"/>
+      <w:bookmarkStart w:id="57" w:name="_Toc86486886"/>
+      <w:bookmarkStart w:id="58" w:name="_Toc86737252"/>
+      <w:bookmarkStart w:id="59" w:name="_Toc86737294"/>
+      <w:bookmarkStart w:id="60" w:name="_Toc86737368"/>
+      <w:bookmarkStart w:id="61" w:name="_Toc86739469"/>
+      <w:bookmarkStart w:id="62" w:name="_Toc86740429"/>
+      <w:bookmarkStart w:id="63" w:name="_Toc86743573"/>
+      <w:bookmarkStart w:id="64" w:name="_Toc86800743"/>
+      <w:bookmarkStart w:id="65" w:name="_Toc133743642"/>
+      <w:bookmarkStart w:id="66" w:name="_Toc134265113"/>
+      <w:bookmarkStart w:id="67" w:name="_Toc135719148"/>
+      <w:bookmarkStart w:id="68" w:name="_Toc135722507"/>
+      <w:bookmarkStart w:id="69" w:name="_Toc135733128"/>
+      <w:bookmarkStart w:id="70" w:name="_Toc136059059"/>
+      <w:bookmarkStart w:id="71" w:name="_Toc136062538"/>
+      <w:bookmarkStart w:id="72" w:name="_Toc136146945"/>
+      <w:bookmarkStart w:id="73" w:name="_Toc136147903"/>
+      <w:bookmarkStart w:id="74" w:name="_Toc137453867"/>
+      <w:bookmarkStart w:id="75" w:name="_Toc166565954"/>
+      <w:bookmarkStart w:id="76" w:name="_Toc167085139"/>
+      <w:bookmarkStart w:id="77" w:name="_Toc177962747"/>
+      <w:bookmarkStart w:id="78" w:name="_Toc178040350"/>
+      <w:bookmarkStart w:id="79" w:name="_Toc180316012"/>
+      <w:bookmarkStart w:id="80" w:name="_Toc180316377"/>
+      <w:bookmarkStart w:id="81" w:name="_Toc181156431"/>
+      <w:bookmarkStart w:id="82" w:name="_Toc184106401"/>
+      <w:bookmarkStart w:id="83" w:name="_Toc190656674"/>
+      <w:bookmarkStart w:id="84" w:name="_Toc198546519"/>
     </w:p>
     <w:p>
       <w:pPr>
         <w:pStyle w:val="APSHeading1"/>
       </w:pPr>
+      <w:bookmarkStart w:id="85" w:name="_Toc422947367"/>
       <w:bookmarkStart w:id="86" w:name="_Toc388537436"/>
       <w:bookmarkStart w:id="87" w:name="_Toc388538036"/>
       <w:bookmarkStart w:id="88" w:name="_Toc388538188"/>
       <w:bookmarkStart w:id="89" w:name="_Toc388538464"/>
-      <w:bookmarkStart w:id="90" w:name="_Toc422947367"/>
+      <w:bookmarkEnd w:id="36"/>
       <w:bookmarkEnd w:id="37"/>
       <w:bookmarkEnd w:id="38"/>
       <w:bookmarkEnd w:id="39"/>
@@ -7119,7 +7118,6 @@
       <w:bookmarkEnd w:id="82"/>
       <w:bookmarkEnd w:id="83"/>
       <w:bookmarkEnd w:id="84"/>
-      <w:bookmarkEnd w:id="85"/>
       <w:r>
         <w:lastRenderedPageBreak/>
         <w:t>Intr</w:t>
@@ -7130,7 +7128,7 @@
       <w:r>
         <w:t>duction</w:t>
       </w:r>
-      <w:bookmarkEnd w:id="90"/>
+      <w:bookmarkEnd w:id="85"/>
     </w:p>
     <w:p>
       <w:pPr>
@@ -7284,13 +7282,13 @@
       <w:pPr>
         <w:pStyle w:val="APSHeading2"/>
       </w:pPr>
-      <w:bookmarkStart w:id="91" w:name="_Toc388537437"/>
-      <w:bookmarkStart w:id="92" w:name="_Toc388538037"/>
-      <w:bookmarkStart w:id="93" w:name="_Toc388538189"/>
-      <w:bookmarkStart w:id="94" w:name="_Toc388538465"/>
-      <w:bookmarkStart w:id="95" w:name="_Toc400353932"/>
-      <w:bookmarkStart w:id="96" w:name="_Toc415165704"/>
-      <w:bookmarkStart w:id="97" w:name="_Toc422947368"/>
+      <w:bookmarkStart w:id="90" w:name="_Toc388537437"/>
+      <w:bookmarkStart w:id="91" w:name="_Toc388538037"/>
+      <w:bookmarkStart w:id="92" w:name="_Toc388538189"/>
+      <w:bookmarkStart w:id="93" w:name="_Toc388538465"/>
+      <w:bookmarkStart w:id="94" w:name="_Toc400353932"/>
+      <w:bookmarkStart w:id="95" w:name="_Toc415165704"/>
+      <w:bookmarkStart w:id="96" w:name="_Toc422947368"/>
       <w:bookmarkEnd w:id="86"/>
       <w:bookmarkEnd w:id="87"/>
       <w:bookmarkEnd w:id="88"/>
@@ -7298,13 +7296,13 @@
       <w:r>
         <w:t>Purpose</w:t>
       </w:r>
+      <w:bookmarkEnd w:id="90"/>
       <w:bookmarkEnd w:id="91"/>
       <w:bookmarkEnd w:id="92"/>
       <w:bookmarkEnd w:id="93"/>
       <w:bookmarkEnd w:id="94"/>
       <w:bookmarkEnd w:id="95"/>
       <w:bookmarkEnd w:id="96"/>
-      <w:bookmarkEnd w:id="97"/>
     </w:p>
     <w:p>
       <w:pPr>
@@ -7555,128 +7553,128 @@
       <w:pPr>
         <w:pStyle w:val="APSHeading2"/>
       </w:pPr>
-      <w:bookmarkStart w:id="98" w:name="_Toc388537438"/>
-      <w:bookmarkStart w:id="99" w:name="_Toc388538038"/>
-      <w:bookmarkStart w:id="100" w:name="_Toc388538190"/>
-      <w:bookmarkStart w:id="101" w:name="_Toc388538466"/>
-      <w:bookmarkStart w:id="102" w:name="_Toc400353933"/>
-      <w:bookmarkStart w:id="103" w:name="_Toc415165705"/>
-      <w:bookmarkStart w:id="104" w:name="_Toc422947369"/>
+      <w:bookmarkStart w:id="97" w:name="_Toc388537438"/>
+      <w:bookmarkStart w:id="98" w:name="_Toc388538038"/>
+      <w:bookmarkStart w:id="99" w:name="_Toc388538190"/>
+      <w:bookmarkStart w:id="100" w:name="_Toc388538466"/>
+      <w:bookmarkStart w:id="101" w:name="_Toc400353933"/>
+      <w:bookmarkStart w:id="102" w:name="_Toc415165705"/>
+      <w:bookmarkStart w:id="103" w:name="_Toc422947369"/>
       <w:r>
         <w:t>Intended Audience</w:t>
       </w:r>
+      <w:bookmarkEnd w:id="97"/>
       <w:bookmarkEnd w:id="98"/>
       <w:bookmarkEnd w:id="99"/>
       <w:bookmarkEnd w:id="100"/>
       <w:bookmarkEnd w:id="101"/>
       <w:bookmarkEnd w:id="102"/>
       <w:bookmarkEnd w:id="103"/>
+    </w:p>
+    <w:p>
+      <w:pPr>
+        <w:jc w:val="both"/>
+        <w:rPr>
+          <w:szCs w:val="24"/>
+        </w:rPr>
+      </w:pPr>
+      <w:r>
+        <w:rPr>
+          <w:szCs w:val="24"/>
+        </w:rPr>
+        <w:t xml:space="preserve">The intended audience </w:t>
+      </w:r>
+      <w:r>
+        <w:rPr>
+          <w:szCs w:val="24"/>
+        </w:rPr>
+        <w:t xml:space="preserve">for </w:t>
+      </w:r>
+      <w:r>
+        <w:rPr>
+          <w:szCs w:val="24"/>
+        </w:rPr>
+        <w:t xml:space="preserve">this document </w:t>
+      </w:r>
+      <w:r>
+        <w:rPr>
+          <w:szCs w:val="24"/>
+        </w:rPr>
+        <w:t>includes</w:t>
+      </w:r>
+      <w:r>
+        <w:rPr>
+          <w:szCs w:val="24"/>
+        </w:rPr>
+        <w:t xml:space="preserve"> </w:t>
+      </w:r>
+      <w:r>
+        <w:rPr>
+          <w:szCs w:val="24"/>
+        </w:rPr>
+        <w:t>D</w:t>
+      </w:r>
+      <w:r>
+        <w:rPr>
+          <w:szCs w:val="24"/>
+        </w:rPr>
+        <w:t>evelopers,</w:t>
+      </w:r>
+      <w:r>
+        <w:rPr>
+          <w:szCs w:val="24"/>
+        </w:rPr>
+        <w:t xml:space="preserve"> DevOps Engineers and </w:t>
+      </w:r>
+      <w:r>
+        <w:rPr>
+          <w:szCs w:val="24"/>
+        </w:rPr>
+        <w:t>T</w:t>
+      </w:r>
+      <w:r>
+        <w:rPr>
+          <w:szCs w:val="24"/>
+        </w:rPr>
+        <w:t xml:space="preserve">echnical </w:t>
+      </w:r>
+      <w:r>
+        <w:rPr>
+          <w:szCs w:val="24"/>
+        </w:rPr>
+        <w:t>A</w:t>
+      </w:r>
+      <w:r>
+        <w:rPr>
+          <w:szCs w:val="24"/>
+        </w:rPr>
+        <w:t>rchitects</w:t>
+      </w:r>
+      <w:r>
+        <w:rPr>
+          <w:szCs w:val="24"/>
+        </w:rPr>
+        <w:t>. The document will eventually be made available to the open source community who can make use of the publically available code base to extend it.</w:t>
+      </w:r>
+    </w:p>
+    <w:p>
+      <w:pPr>
+        <w:jc w:val="both"/>
+        <w:rPr>
+          <w:color w:val="auto"/>
+          <w:szCs w:val="24"/>
+        </w:rPr>
+      </w:pPr>
+    </w:p>
+    <w:p>
+      <w:pPr>
+        <w:pStyle w:val="Head1"/>
+      </w:pPr>
+      <w:bookmarkStart w:id="104" w:name="_Toc422947370"/>
+      <w:r>
+        <w:t>Referenced Links</w:t>
+      </w:r>
       <w:bookmarkEnd w:id="104"/>
-    </w:p>
-    <w:p>
-      <w:pPr>
-        <w:jc w:val="both"/>
-        <w:rPr>
-          <w:szCs w:val="24"/>
-        </w:rPr>
-      </w:pPr>
-      <w:r>
-        <w:rPr>
-          <w:szCs w:val="24"/>
-        </w:rPr>
-        <w:t xml:space="preserve">The intended audience </w:t>
-      </w:r>
-      <w:r>
-        <w:rPr>
-          <w:szCs w:val="24"/>
-        </w:rPr>
-        <w:t xml:space="preserve">for </w:t>
-      </w:r>
-      <w:r>
-        <w:rPr>
-          <w:szCs w:val="24"/>
-        </w:rPr>
-        <w:t xml:space="preserve">this document </w:t>
-      </w:r>
-      <w:r>
-        <w:rPr>
-          <w:szCs w:val="24"/>
-        </w:rPr>
-        <w:t>includes</w:t>
-      </w:r>
-      <w:r>
-        <w:rPr>
-          <w:szCs w:val="24"/>
-        </w:rPr>
-        <w:t xml:space="preserve"> </w:t>
-      </w:r>
-      <w:r>
-        <w:rPr>
-          <w:szCs w:val="24"/>
-        </w:rPr>
-        <w:t>D</w:t>
-      </w:r>
-      <w:r>
-        <w:rPr>
-          <w:szCs w:val="24"/>
-        </w:rPr>
-        <w:t>evelopers,</w:t>
-      </w:r>
-      <w:r>
-        <w:rPr>
-          <w:szCs w:val="24"/>
-        </w:rPr>
-        <w:t xml:space="preserve"> DevOps Engineers and </w:t>
-      </w:r>
-      <w:r>
-        <w:rPr>
-          <w:szCs w:val="24"/>
-        </w:rPr>
-        <w:t>T</w:t>
-      </w:r>
-      <w:r>
-        <w:rPr>
-          <w:szCs w:val="24"/>
-        </w:rPr>
-        <w:t xml:space="preserve">echnical </w:t>
-      </w:r>
-      <w:r>
-        <w:rPr>
-          <w:szCs w:val="24"/>
-        </w:rPr>
-        <w:t>A</w:t>
-      </w:r>
-      <w:r>
-        <w:rPr>
-          <w:szCs w:val="24"/>
-        </w:rPr>
-        <w:t>rchitects</w:t>
-      </w:r>
-      <w:r>
-        <w:rPr>
-          <w:szCs w:val="24"/>
-        </w:rPr>
-        <w:t>. The document will eventually be made available to the open source community who can make use of the publically available code base to extend it.</w:t>
-      </w:r>
-    </w:p>
-    <w:p>
-      <w:pPr>
-        <w:jc w:val="both"/>
-        <w:rPr>
-          <w:color w:val="auto"/>
-          <w:szCs w:val="24"/>
-        </w:rPr>
-      </w:pPr>
-    </w:p>
-    <w:p>
-      <w:pPr>
-        <w:pStyle w:val="Head1"/>
-      </w:pPr>
-      <w:bookmarkStart w:id="105" w:name="_Toc422947370"/>
-      <w:r>
-        <w:t>Referenced Links</w:t>
-      </w:r>
-      <w:bookmarkEnd w:id="105"/>
     </w:p>
     <w:p>
       <w:pPr>
@@ -7883,12 +7881,12 @@
       <w:pPr>
         <w:pStyle w:val="Head1"/>
       </w:pPr>
-      <w:bookmarkStart w:id="106" w:name="_Toc422947371"/>
+      <w:bookmarkStart w:id="105" w:name="_Toc422947371"/>
       <w:r>
         <w:lastRenderedPageBreak/>
         <w:t>Referenced Documents</w:t>
       </w:r>
-      <w:bookmarkEnd w:id="106"/>
+      <w:bookmarkEnd w:id="105"/>
     </w:p>
     <w:p>
       <w:pPr>
@@ -7930,55 +7928,55 @@
       <w:pPr>
         <w:pStyle w:val="Head1"/>
       </w:pPr>
-      <w:bookmarkStart w:id="107" w:name="_Toc198546521"/>
-      <w:bookmarkStart w:id="108" w:name="_Toc388537440"/>
-      <w:bookmarkStart w:id="109" w:name="_Toc388538040"/>
-      <w:bookmarkStart w:id="110" w:name="_Toc388538468"/>
-      <w:bookmarkStart w:id="111" w:name="_Toc400353935"/>
-      <w:bookmarkStart w:id="112" w:name="_Toc415165707"/>
-      <w:bookmarkStart w:id="113" w:name="_Toc422947372"/>
+      <w:bookmarkStart w:id="106" w:name="_Toc198546521"/>
+      <w:bookmarkStart w:id="107" w:name="_Toc388537440"/>
+      <w:bookmarkStart w:id="108" w:name="_Toc388538040"/>
+      <w:bookmarkStart w:id="109" w:name="_Toc388538468"/>
+      <w:bookmarkStart w:id="110" w:name="_Toc400353935"/>
+      <w:bookmarkStart w:id="111" w:name="_Toc415165707"/>
+      <w:bookmarkStart w:id="112" w:name="_Toc422947372"/>
       <w:r>
         <w:t>Overview</w:t>
       </w:r>
+      <w:bookmarkEnd w:id="106"/>
       <w:bookmarkEnd w:id="107"/>
       <w:bookmarkEnd w:id="108"/>
       <w:bookmarkEnd w:id="109"/>
       <w:bookmarkEnd w:id="110"/>
       <w:bookmarkEnd w:id="111"/>
+      <w:r>
+        <w:t xml:space="preserve"> and Architecture</w:t>
+      </w:r>
       <w:bookmarkEnd w:id="112"/>
-      <w:r>
-        <w:t xml:space="preserve"> and Architecture</w:t>
+    </w:p>
+    <w:p>
+      <w:pPr>
+        <w:pStyle w:val="APSHeading2"/>
+      </w:pPr>
+      <w:bookmarkStart w:id="113" w:name="_Toc388537441"/>
+      <w:bookmarkStart w:id="114" w:name="_Toc388538041"/>
+      <w:bookmarkStart w:id="115" w:name="_Toc388538469"/>
+      <w:bookmarkStart w:id="116" w:name="_Toc400353936"/>
+      <w:bookmarkStart w:id="117" w:name="_Toc415165708"/>
+      <w:bookmarkStart w:id="118" w:name="_Toc422947373"/>
+      <w:r>
+        <w:t xml:space="preserve">The </w:t>
+      </w:r>
+      <w:r>
+        <w:t>dAnalytics</w:t>
+      </w:r>
+      <w:r>
+        <w:t xml:space="preserve"> </w:t>
       </w:r>
       <w:bookmarkEnd w:id="113"/>
-    </w:p>
-    <w:p>
-      <w:pPr>
-        <w:pStyle w:val="APSHeading2"/>
-      </w:pPr>
-      <w:bookmarkStart w:id="114" w:name="_Toc388537441"/>
-      <w:bookmarkStart w:id="115" w:name="_Toc388538041"/>
-      <w:bookmarkStart w:id="116" w:name="_Toc388538469"/>
-      <w:bookmarkStart w:id="117" w:name="_Toc400353936"/>
-      <w:bookmarkStart w:id="118" w:name="_Toc415165708"/>
-      <w:bookmarkStart w:id="119" w:name="_Toc422947373"/>
-      <w:r>
-        <w:t xml:space="preserve">The </w:t>
-      </w:r>
-      <w:r>
-        <w:t>dAnalytics</w:t>
-      </w:r>
-      <w:r>
-        <w:t xml:space="preserve"> </w:t>
-      </w:r>
       <w:bookmarkEnd w:id="114"/>
       <w:bookmarkEnd w:id="115"/>
       <w:bookmarkEnd w:id="116"/>
       <w:bookmarkEnd w:id="117"/>
+      <w:r>
+        <w:t>Project</w:t>
+      </w:r>
       <w:bookmarkEnd w:id="118"/>
-      <w:r>
-        <w:t>Project</w:t>
-      </w:r>
-      <w:bookmarkEnd w:id="119"/>
     </w:p>
     <w:p>
       <w:pPr>
@@ -8104,12 +8102,14 @@
           <w:szCs w:val="24"/>
         </w:rPr>
       </w:pPr>
+      <w:proofErr w:type="gramStart"/>
       <w:r>
         <w:rPr>
           <w:szCs w:val="24"/>
         </w:rPr>
         <w:t>dAnalytics</w:t>
       </w:r>
+      <w:proofErr w:type="gramEnd"/>
       <w:r>
         <w:rPr>
           <w:szCs w:val="24"/>
@@ -8138,11 +8138,11 @@
       <w:pPr>
         <w:pStyle w:val="APSHeading2"/>
       </w:pPr>
-      <w:bookmarkStart w:id="120" w:name="_Toc422947374"/>
+      <w:bookmarkStart w:id="119" w:name="_Toc422947374"/>
       <w:r>
         <w:t>Design consideration and goals</w:t>
       </w:r>
-      <w:bookmarkEnd w:id="120"/>
+      <w:bookmarkEnd w:id="119"/>
     </w:p>
     <w:p>
       <w:pPr>
@@ -8442,7 +8442,7 @@
           <w:tab w:val="num" w:pos="450"/>
         </w:tabs>
       </w:pPr>
-      <w:bookmarkStart w:id="121" w:name="_Toc422947375"/>
+      <w:bookmarkStart w:id="120" w:name="_Toc422947375"/>
       <w:r>
         <w:lastRenderedPageBreak/>
         <w:t xml:space="preserve">The </w:t>
@@ -8456,92 +8456,97 @@
       <w:r>
         <w:t>architecture</w:t>
       </w:r>
+      <w:bookmarkEnd w:id="120"/>
+    </w:p>
+    <w:p>
+      <w:pPr>
+        <w:ind w:left="360"/>
+      </w:pPr>
+      <w:proofErr w:type="gramStart"/>
+      <w:r>
+        <w:t>dAnalytics</w:t>
+      </w:r>
+      <w:proofErr w:type="gramEnd"/>
+      <w:r>
+        <w:t xml:space="preserve"> software architecture follows </w:t>
+      </w:r>
+      <w:r>
+        <w:t xml:space="preserve">the modular specified by </w:t>
+      </w:r>
+      <w:r>
+        <w:t xml:space="preserve">FISMA </w:t>
+      </w:r>
+      <w:r>
+        <w:t>guidelines</w:t>
+      </w:r>
+      <w:r>
+        <w:t xml:space="preserve"> </w:t>
+      </w:r>
+      <w:r>
+        <w:t xml:space="preserve">with </w:t>
+      </w:r>
+      <w:r>
+        <w:t xml:space="preserve">components developed and deployed in </w:t>
+      </w:r>
+      <w:r>
+        <w:t>3</w:t>
+      </w:r>
+      <w:r>
+        <w:t>-tier</w:t>
+      </w:r>
+      <w:r>
+        <w:t>s</w:t>
+      </w:r>
+      <w:r>
+        <w:t xml:space="preserve"> </w:t>
+      </w:r>
+      <w:r>
+        <w:t>–</w:t>
+      </w:r>
+      <w:r>
+        <w:t xml:space="preserve"> </w:t>
+      </w:r>
+      <w:r>
+        <w:t xml:space="preserve">the </w:t>
+      </w:r>
+      <w:r>
+        <w:t xml:space="preserve">presentation, </w:t>
+      </w:r>
+      <w:r>
+        <w:t xml:space="preserve">the </w:t>
+      </w:r>
+      <w:r>
+        <w:t xml:space="preserve">business logic and </w:t>
+      </w:r>
+      <w:r>
+        <w:t xml:space="preserve">the </w:t>
+      </w:r>
+      <w:r>
+        <w:t>data processing</w:t>
+      </w:r>
+      <w:r>
+        <w:t xml:space="preserve"> tiers</w:t>
+      </w:r>
+      <w:r>
+        <w:t>.</w:t>
+      </w:r>
+    </w:p>
+    <w:p>
+      <w:pPr>
+        <w:rPr>
+          <w:szCs w:val="24"/>
+        </w:rPr>
+      </w:pPr>
+    </w:p>
+    <w:p>
+      <w:pPr>
+        <w:pStyle w:val="Heading3"/>
+      </w:pPr>
+      <w:bookmarkStart w:id="121" w:name="_Toc422947376"/>
+      <w:r>
+        <w:t>Presentation tier</w:t>
+      </w:r>
       <w:bookmarkEnd w:id="121"/>
-    </w:p>
-    <w:p>
-      <w:pPr>
-        <w:ind w:left="360"/>
-      </w:pPr>
-      <w:r>
-        <w:t xml:space="preserve">dAnalytics software architecture follows </w:t>
-      </w:r>
-      <w:r>
-        <w:t xml:space="preserve">the modular specified by </w:t>
-      </w:r>
-      <w:r>
-        <w:t xml:space="preserve">FISMA </w:t>
-      </w:r>
-      <w:r>
-        <w:t>guidelines</w:t>
-      </w:r>
-      <w:r>
-        <w:t xml:space="preserve"> </w:t>
-      </w:r>
-      <w:r>
-        <w:t xml:space="preserve">with </w:t>
-      </w:r>
-      <w:r>
-        <w:t xml:space="preserve">components developed and deployed in </w:t>
-      </w:r>
-      <w:r>
-        <w:t>3</w:t>
-      </w:r>
-      <w:r>
-        <w:t>-tier</w:t>
-      </w:r>
-      <w:r>
-        <w:t>s</w:t>
-      </w:r>
-      <w:r>
-        <w:t xml:space="preserve"> </w:t>
-      </w:r>
-      <w:r>
-        <w:t>–</w:t>
-      </w:r>
-      <w:r>
-        <w:t xml:space="preserve"> </w:t>
-      </w:r>
-      <w:r>
-        <w:t xml:space="preserve">the </w:t>
-      </w:r>
-      <w:r>
-        <w:t xml:space="preserve">presentation, </w:t>
-      </w:r>
-      <w:r>
-        <w:t xml:space="preserve">the </w:t>
-      </w:r>
-      <w:r>
-        <w:t xml:space="preserve">business logic and </w:t>
-      </w:r>
-      <w:r>
-        <w:t xml:space="preserve">the </w:t>
-      </w:r>
-      <w:r>
-        <w:t>data processing</w:t>
-      </w:r>
-      <w:r>
-        <w:t xml:space="preserve"> tiers</w:t>
-      </w:r>
-      <w:r>
-        <w:t>.</w:t>
-      </w:r>
-    </w:p>
-    <w:p>
-      <w:pPr>
-        <w:rPr>
-          <w:szCs w:val="24"/>
-        </w:rPr>
-      </w:pPr>
-    </w:p>
-    <w:p>
-      <w:pPr>
-        <w:pStyle w:val="Heading3"/>
-      </w:pPr>
-      <w:bookmarkStart w:id="122" w:name="_Toc422947376"/>
-      <w:r>
-        <w:t>Presentation tier</w:t>
-      </w:r>
-      <w:bookmarkEnd w:id="122"/>
     </w:p>
     <w:p>
       <w:pPr>
@@ -8638,11 +8643,11 @@
       <w:pPr>
         <w:pStyle w:val="Heading3"/>
       </w:pPr>
-      <w:bookmarkStart w:id="123" w:name="_Toc422947377"/>
+      <w:bookmarkStart w:id="122" w:name="_Toc422947377"/>
       <w:r>
         <w:t>Business logic tier</w:t>
       </w:r>
-      <w:bookmarkEnd w:id="123"/>
+      <w:bookmarkEnd w:id="122"/>
     </w:p>
     <w:p>
       <w:pPr>
@@ -8804,11 +8809,11 @@
       <w:pPr>
         <w:pStyle w:val="Heading3"/>
       </w:pPr>
-      <w:bookmarkStart w:id="124" w:name="_Toc422947378"/>
+      <w:bookmarkStart w:id="123" w:name="_Toc422947378"/>
       <w:r>
         <w:t>Data Processing tier</w:t>
       </w:r>
-      <w:bookmarkEnd w:id="124"/>
+      <w:bookmarkEnd w:id="123"/>
     </w:p>
     <w:p>
       <w:pPr>
@@ -9170,24 +9175,25 @@
         </w:rPr>
         <w:t xml:space="preserve"> and are accessible via any modern web browser, from any of the devices like computer, mobile and tablet.</w:t>
       </w:r>
-      <w:bookmarkStart w:id="125" w:name="_Toc354405356"/>
-      <w:bookmarkStart w:id="126" w:name="_Toc354417570"/>
-      <w:bookmarkStart w:id="127" w:name="_Toc354417782"/>
-      <w:bookmarkStart w:id="128" w:name="_Toc354419052"/>
-      <w:bookmarkStart w:id="129" w:name="_Toc354419996"/>
-      <w:bookmarkStart w:id="130" w:name="_Toc203456773"/>
-      <w:bookmarkStart w:id="131" w:name="_Toc203456774"/>
-      <w:bookmarkStart w:id="132" w:name="_Toc203456775"/>
-      <w:bookmarkStart w:id="133" w:name="_Toc203456776"/>
-      <w:bookmarkStart w:id="134" w:name="_Toc203456777"/>
-      <w:bookmarkStart w:id="135" w:name="_Toc203456778"/>
-      <w:bookmarkStart w:id="136" w:name="_Toc203456779"/>
-      <w:bookmarkStart w:id="137" w:name="_Toc203456780"/>
-      <w:bookmarkStart w:id="138" w:name="_Toc203456781"/>
-      <w:bookmarkStart w:id="139" w:name="_Toc203456783"/>
-      <w:bookmarkStart w:id="140" w:name="_Toc203456786"/>
-      <w:bookmarkStart w:id="141" w:name="_Toc132107219"/>
-      <w:bookmarkStart w:id="142" w:name="_Toc400353939"/>
+      <w:bookmarkStart w:id="124" w:name="_Toc354405356"/>
+      <w:bookmarkStart w:id="125" w:name="_Toc354417570"/>
+      <w:bookmarkStart w:id="126" w:name="_Toc354417782"/>
+      <w:bookmarkStart w:id="127" w:name="_Toc354419052"/>
+      <w:bookmarkStart w:id="128" w:name="_Toc354419996"/>
+      <w:bookmarkStart w:id="129" w:name="_Toc203456773"/>
+      <w:bookmarkStart w:id="130" w:name="_Toc203456774"/>
+      <w:bookmarkStart w:id="131" w:name="_Toc203456775"/>
+      <w:bookmarkStart w:id="132" w:name="_Toc203456776"/>
+      <w:bookmarkStart w:id="133" w:name="_Toc203456777"/>
+      <w:bookmarkStart w:id="134" w:name="_Toc203456778"/>
+      <w:bookmarkStart w:id="135" w:name="_Toc203456779"/>
+      <w:bookmarkStart w:id="136" w:name="_Toc203456780"/>
+      <w:bookmarkStart w:id="137" w:name="_Toc203456781"/>
+      <w:bookmarkStart w:id="138" w:name="_Toc203456783"/>
+      <w:bookmarkStart w:id="139" w:name="_Toc203456786"/>
+      <w:bookmarkStart w:id="140" w:name="_Toc132107219"/>
+      <w:bookmarkStart w:id="141" w:name="_Toc400353939"/>
+      <w:bookmarkEnd w:id="124"/>
       <w:bookmarkEnd w:id="125"/>
       <w:bookmarkEnd w:id="126"/>
       <w:bookmarkEnd w:id="127"/>
@@ -9204,7 +9210,6 @@
       <w:bookmarkEnd w:id="138"/>
       <w:bookmarkEnd w:id="139"/>
       <w:bookmarkEnd w:id="140"/>
-      <w:bookmarkEnd w:id="141"/>
     </w:p>
     <w:p>
       <w:pPr>
@@ -9221,32 +9226,32 @@
       <w:pPr>
         <w:pStyle w:val="APSHeading2"/>
       </w:pPr>
-      <w:bookmarkStart w:id="143" w:name="_Toc354405365"/>
-      <w:bookmarkStart w:id="144" w:name="_Toc354417579"/>
-      <w:bookmarkStart w:id="145" w:name="_Toc354417791"/>
-      <w:bookmarkStart w:id="146" w:name="_Toc354419061"/>
-      <w:bookmarkStart w:id="147" w:name="_Toc354420005"/>
-      <w:bookmarkStart w:id="148" w:name="_Toc400353940"/>
-      <w:bookmarkStart w:id="149" w:name="_Toc415165712"/>
+      <w:bookmarkStart w:id="142" w:name="_Toc354405365"/>
+      <w:bookmarkStart w:id="143" w:name="_Toc354417579"/>
+      <w:bookmarkStart w:id="144" w:name="_Toc354417791"/>
+      <w:bookmarkStart w:id="145" w:name="_Toc354419061"/>
+      <w:bookmarkStart w:id="146" w:name="_Toc354420005"/>
+      <w:bookmarkStart w:id="147" w:name="_Toc400353940"/>
+      <w:bookmarkStart w:id="148" w:name="_Toc415165712"/>
+      <w:bookmarkStart w:id="149" w:name="_Toc422947379"/>
       <w:bookmarkStart w:id="150" w:name="_Toc388537447"/>
       <w:bookmarkStart w:id="151" w:name="_Toc388538047"/>
       <w:bookmarkStart w:id="152" w:name="_Toc388538475"/>
-      <w:bookmarkStart w:id="153" w:name="_Toc422947379"/>
+      <w:bookmarkEnd w:id="141"/>
       <w:bookmarkEnd w:id="142"/>
       <w:bookmarkEnd w:id="143"/>
       <w:bookmarkEnd w:id="144"/>
       <w:bookmarkEnd w:id="145"/>
       <w:bookmarkEnd w:id="146"/>
+      <w:r>
+        <w:t xml:space="preserve">Software </w:t>
+      </w:r>
+      <w:r>
+        <w:t>Architecture model</w:t>
+      </w:r>
       <w:bookmarkEnd w:id="147"/>
-      <w:r>
-        <w:t xml:space="preserve">Software </w:t>
-      </w:r>
-      <w:r>
-        <w:t>Architecture model</w:t>
-      </w:r>
       <w:bookmarkEnd w:id="148"/>
       <w:bookmarkEnd w:id="149"/>
-      <w:bookmarkEnd w:id="153"/>
     </w:p>
     <w:p>
       <w:r>
@@ -9333,14 +9338,22 @@
           <w:rPr>
             <w:rStyle w:val="Hyperlink"/>
           </w:rPr>
-          <w:t>https://danalytics.tpgsi.com</w:t>
+          <w:t>http://danalytics.tpgsi.com</w:t>
         </w:r>
       </w:hyperlink>
     </w:p>
     <w:p/>
     <w:p>
       <w:r>
-        <w:t>The Business Logic Tier is a Web Application built on the Spring tool, using a framework called Spring Boot which provides detailed set of configuration and hosts Apache Tomcat within.</w:t>
+        <w:t xml:space="preserve">The Business Logic Tier is a Web Application built on the </w:t>
+      </w:r>
+      <w:proofErr w:type="gramStart"/>
+      <w:r>
+        <w:t>Spring</w:t>
+      </w:r>
+      <w:proofErr w:type="gramEnd"/>
+      <w:r>
+        <w:t xml:space="preserve"> tool, using a framework called Spring Boot which provides detailed set of configuration and hosts Apache Tomcat within.</w:t>
       </w:r>
     </w:p>
     <w:p/>
@@ -9360,18 +9373,18 @@
       <w:pPr>
         <w:pStyle w:val="APSHeading2"/>
       </w:pPr>
-      <w:bookmarkStart w:id="154" w:name="_Toc400353941"/>
-      <w:bookmarkStart w:id="155" w:name="_Toc415165713"/>
-      <w:bookmarkStart w:id="156" w:name="_Toc422947380"/>
+      <w:bookmarkStart w:id="153" w:name="_Toc400353941"/>
+      <w:bookmarkStart w:id="154" w:name="_Toc415165713"/>
+      <w:bookmarkStart w:id="155" w:name="_Toc422947380"/>
       <w:r>
         <w:t>Use case</w:t>
       </w:r>
       <w:r>
         <w:t>s</w:t>
       </w:r>
+      <w:bookmarkEnd w:id="153"/>
       <w:bookmarkEnd w:id="154"/>
       <w:bookmarkEnd w:id="155"/>
-      <w:bookmarkEnd w:id="156"/>
     </w:p>
     <w:p>
       <w:pPr>
@@ -9489,75 +9502,12 @@
             <v:path o:extrusionok="f" gradientshapeok="t" o:connecttype="rect"/>
             <o:lock v:ext="edit" aspectratio="t"/>
           </v:shapetype>
-          <v:shape id="_x0000_i1026" type="#_x0000_t75" style="width:468pt;height:59.25pt" o:ole="">
+          <v:shape id="_x0000_i1025" type="#_x0000_t75" style="width:468pt;height:59.25pt" o:ole="">
             <v:imagedata r:id="rId20" o:title=""/>
           </v:shape>
-          <o:OLEObject Type="Embed" ProgID="Visio.Drawing.11" ShapeID="_x0000_i1026" DrawAspect="Content" ObjectID="_1496691366" r:id="rId21"/>
+          <o:OLEObject Type="Embed" ProgID="Visio.Drawing.11" ShapeID="_x0000_i1025" DrawAspect="Content" ObjectID="_1496833767" r:id="rId21"/>
         </w:object>
       </w:r>
-    </w:p>
-    <w:p>
-      <w:pPr>
-        <w:rPr>
-          <w:b/>
-        </w:rPr>
-      </w:pPr>
-    </w:p>
-    <w:p>
-      <w:pPr>
-        <w:rPr>
-          <w:b/>
-        </w:rPr>
-      </w:pPr>
-    </w:p>
-    <w:p>
-      <w:pPr>
-        <w:rPr>
-          <w:b/>
-        </w:rPr>
-      </w:pPr>
-    </w:p>
-    <w:p>
-      <w:pPr>
-        <w:rPr>
-          <w:b/>
-        </w:rPr>
-      </w:pPr>
-    </w:p>
-    <w:p>
-      <w:pPr>
-        <w:rPr>
-          <w:b/>
-        </w:rPr>
-      </w:pPr>
-    </w:p>
-    <w:p>
-      <w:pPr>
-        <w:rPr>
-          <w:b/>
-        </w:rPr>
-      </w:pPr>
-    </w:p>
-    <w:p>
-      <w:pPr>
-        <w:rPr>
-          <w:b/>
-        </w:rPr>
-      </w:pPr>
-    </w:p>
-    <w:p>
-      <w:pPr>
-        <w:rPr>
-          <w:b/>
-        </w:rPr>
-      </w:pPr>
-    </w:p>
-    <w:p>
-      <w:pPr>
-        <w:rPr>
-          <w:b/>
-        </w:rPr>
-      </w:pPr>
     </w:p>
     <w:p>
       <w:pPr>
@@ -9691,21 +9641,17 @@
         <w:t xml:space="preserve">: </w:t>
       </w:r>
       <w:r>
-        <w:t xml:space="preserve">Another internal “Data Processor” Batch Job invokes the dAnalytics Hadoop job which checks for HDFS changes; if new changes available, processes the data and stores back in </w:t>
-      </w:r>
-      <w:r>
-        <w:lastRenderedPageBreak/>
-        <w:t>HDFS storage. Sqoop job is then invoked by the batch processor which moves the processed/summarized data into MariaDB data store.</w:t>
+        <w:t>Another internal “Data Processor” Batch Job invokes the dAnalytics Hadoop job which checks for HDFS changes; if new changes available, processes the data and stores back in HDFS storage. Sqoop job is then invoked by the batch processor which moves the processed/summarized data into MariaDB data store.</w:t>
       </w:r>
     </w:p>
     <w:p/>
     <w:p>
       <w:r>
         <w:object w:dxaOrig="12819" w:dyaOrig="2098" w14:anchorId="10321FCF">
-          <v:shape id="_x0000_i1025" type="#_x0000_t75" style="width:468pt;height:76.5pt" o:ole="">
+          <v:shape id="_x0000_i1026" type="#_x0000_t75" style="width:468pt;height:76.5pt" o:ole="">
             <v:imagedata r:id="rId23" o:title=""/>
           </v:shape>
-          <o:OLEObject Type="Embed" ProgID="Visio.Drawing.11" ShapeID="_x0000_i1025" DrawAspect="Content" ObjectID="_1496691367" r:id="rId24"/>
+          <o:OLEObject Type="Embed" ProgID="Visio.Drawing.11" ShapeID="_x0000_i1026" DrawAspect="Content" ObjectID="_1496833768" r:id="rId24"/>
         </w:object>
       </w:r>
     </w:p>
@@ -9714,42 +9660,99 @@
       <w:pPr>
         <w:pStyle w:val="Head1"/>
       </w:pPr>
-      <w:bookmarkStart w:id="157" w:name="_Toc422947381"/>
+      <w:bookmarkStart w:id="156" w:name="_Toc422947381"/>
       <w:r>
         <w:t>UI / Presentation Layer</w:t>
       </w:r>
+      <w:bookmarkEnd w:id="156"/>
+    </w:p>
+    <w:p>
+      <w:pPr>
+        <w:pStyle w:val="APSHeading2"/>
+      </w:pPr>
+      <w:bookmarkStart w:id="157" w:name="_Toc400112185"/>
+      <w:bookmarkStart w:id="158" w:name="_Toc415165862"/>
+      <w:bookmarkStart w:id="159" w:name="_Toc422947382"/>
+      <w:r>
+        <w:t>Web Component</w:t>
+      </w:r>
       <w:bookmarkEnd w:id="157"/>
-    </w:p>
-    <w:p>
-      <w:pPr>
-        <w:pStyle w:val="APSHeading2"/>
-      </w:pPr>
-      <w:bookmarkStart w:id="158" w:name="_Toc400112185"/>
-      <w:bookmarkStart w:id="159" w:name="_Toc415165862"/>
-      <w:bookmarkStart w:id="160" w:name="_Toc422947382"/>
-      <w:r>
-        <w:t>Web Component</w:t>
-      </w:r>
       <w:bookmarkEnd w:id="158"/>
       <w:bookmarkEnd w:id="159"/>
-      <w:bookmarkEnd w:id="160"/>
-    </w:p>
-    <w:p>
-      <w:r>
-        <w:t>Here’s a screenshot of the dAnalytics UI:</w:t>
+    </w:p>
+    <w:p>
+      <w:r>
+        <w:t>T</w:t>
+      </w:r>
+      <w:r>
+        <w:t>he dAnalytics UI:</w:t>
+      </w:r>
+    </w:p>
+    <w:p>
+      <w:r>
+        <w:t xml:space="preserve">The landing page comes up with a chart showing the Adverse Event counts </w:t>
+      </w:r>
+      <w:r>
+        <w:t>in the entire database.</w:t>
       </w:r>
     </w:p>
     <w:p/>
     <w:p>
       <w:r>
+        <w:t xml:space="preserve">Users can filter to what they want to see by entering a drug name or from weight, age and </w:t>
+      </w:r>
+      <w:r>
+        <w:t>gender.</w:t>
+      </w:r>
+    </w:p>
+    <w:p/>
+    <w:p>
+      <w:r>
+        <w:t>The data shown on the graph corresponds to the event count for the drug for the selected period of time, spikes that was noted for the drug, Recall or Enforcement information for the drug, Drug’s reactions reported and the FDA Characterization of the drug.</w:t>
+      </w:r>
+    </w:p>
+    <w:p/>
+    <w:p>
+      <w:r>
+        <w:t xml:space="preserve">Additionally, dAnalytics UI correlates the </w:t>
+      </w:r>
+      <w:r>
+        <w:rPr>
+          <w:b/>
+        </w:rPr>
+        <w:t>Drug’s indication</w:t>
+      </w:r>
+      <w:r>
+        <w:t xml:space="preserve"> to the </w:t>
+      </w:r>
+      <w:r>
+        <w:rPr>
+          <w:b/>
+        </w:rPr>
+        <w:t>indication</w:t>
+      </w:r>
+      <w:r>
+        <w:t xml:space="preserve"> reported in external data sources like Emergency room report and the discharge raw data</w:t>
+      </w:r>
+      <w:r>
+        <w:t xml:space="preserve"> </w:t>
+      </w:r>
+      <w:r>
+        <w:t>and provides data points for user’s consumption.</w:t>
+      </w:r>
+    </w:p>
+    <w:p/>
+    <w:p/>
+    <w:p>
+      <w:r>
         <w:rPr>
           <w:noProof/>
         </w:rPr>
         <w:drawing>
-          <wp:inline distT="0" distB="0" distL="0" distR="0" wp14:anchorId="0058ED21" wp14:editId="6E8DCCFF">
-            <wp:extent cx="5943600" cy="3117215"/>
-            <wp:effectExtent l="0" t="0" r="0" b="6985"/>
-            <wp:docPr id="2" name="Picture 2"/>
+          <wp:inline distT="0" distB="0" distL="0" distR="0" wp14:anchorId="3ECAF73C" wp14:editId="7EDC7F58">
+            <wp:extent cx="5943600" cy="3148330"/>
+            <wp:effectExtent l="0" t="0" r="0" b="0"/>
+            <wp:docPr id="1" name="Picture 1"/>
             <wp:cNvGraphicFramePr>
               <a:graphicFrameLocks xmlns:a="http://schemas.openxmlformats.org/drawingml/2006/main" noChangeAspect="1"/>
             </wp:cNvGraphicFramePr>
@@ -9769,7 +9772,7 @@
                   <pic:spPr>
                     <a:xfrm>
                       <a:off x="0" y="0"/>
-                      <a:ext cx="5943600" cy="3117215"/>
+                      <a:ext cx="5943600" cy="3148330"/>
                     </a:xfrm>
                     <a:prstGeom prst="rect">
                       <a:avLst/>
@@ -9784,6 +9787,138 @@
     </w:p>
     <w:p/>
     <w:p>
+      <w:r>
+        <w:rPr>
+          <w:noProof/>
+        </w:rPr>
+        <w:lastRenderedPageBreak/>
+        <w:drawing>
+          <wp:inline distT="0" distB="0" distL="0" distR="0" wp14:anchorId="6C86AF4B" wp14:editId="3373118D">
+            <wp:extent cx="5943600" cy="3167380"/>
+            <wp:effectExtent l="0" t="0" r="0" b="0"/>
+            <wp:docPr id="3" name="Picture 3"/>
+            <wp:cNvGraphicFramePr>
+              <a:graphicFrameLocks xmlns:a="http://schemas.openxmlformats.org/drawingml/2006/main" noChangeAspect="1"/>
+            </wp:cNvGraphicFramePr>
+            <a:graphic xmlns:a="http://schemas.openxmlformats.org/drawingml/2006/main">
+              <a:graphicData uri="http://schemas.openxmlformats.org/drawingml/2006/picture">
+                <pic:pic xmlns:pic="http://schemas.openxmlformats.org/drawingml/2006/picture">
+                  <pic:nvPicPr>
+                    <pic:cNvPr id="1" name=""/>
+                    <pic:cNvPicPr/>
+                  </pic:nvPicPr>
+                  <pic:blipFill>
+                    <a:blip r:embed="rId26"/>
+                    <a:stretch>
+                      <a:fillRect/>
+                    </a:stretch>
+                  </pic:blipFill>
+                  <pic:spPr>
+                    <a:xfrm>
+                      <a:off x="0" y="0"/>
+                      <a:ext cx="5943600" cy="3167380"/>
+                    </a:xfrm>
+                    <a:prstGeom prst="rect">
+                      <a:avLst/>
+                    </a:prstGeom>
+                  </pic:spPr>
+                </pic:pic>
+              </a:graphicData>
+            </a:graphic>
+          </wp:inline>
+        </w:drawing>
+      </w:r>
+    </w:p>
+    <w:p/>
+    <w:p>
+      <w:r>
+        <w:rPr>
+          <w:noProof/>
+        </w:rPr>
+        <w:drawing>
+          <wp:inline distT="0" distB="0" distL="0" distR="0" wp14:anchorId="116927C0" wp14:editId="6494F165">
+            <wp:extent cx="5943600" cy="3174365"/>
+            <wp:effectExtent l="0" t="0" r="0" b="6985"/>
+            <wp:docPr id="2" name="Picture 2"/>
+            <wp:cNvGraphicFramePr>
+              <a:graphicFrameLocks xmlns:a="http://schemas.openxmlformats.org/drawingml/2006/main" noChangeAspect="1"/>
+            </wp:cNvGraphicFramePr>
+            <a:graphic xmlns:a="http://schemas.openxmlformats.org/drawingml/2006/main">
+              <a:graphicData uri="http://schemas.openxmlformats.org/drawingml/2006/picture">
+                <pic:pic xmlns:pic="http://schemas.openxmlformats.org/drawingml/2006/picture">
+                  <pic:nvPicPr>
+                    <pic:cNvPr id="1" name=""/>
+                    <pic:cNvPicPr/>
+                  </pic:nvPicPr>
+                  <pic:blipFill>
+                    <a:blip r:embed="rId27"/>
+                    <a:stretch>
+                      <a:fillRect/>
+                    </a:stretch>
+                  </pic:blipFill>
+                  <pic:spPr>
+                    <a:xfrm>
+                      <a:off x="0" y="0"/>
+                      <a:ext cx="5943600" cy="3174365"/>
+                    </a:xfrm>
+                    <a:prstGeom prst="rect">
+                      <a:avLst/>
+                    </a:prstGeom>
+                  </pic:spPr>
+                </pic:pic>
+              </a:graphicData>
+            </a:graphic>
+          </wp:inline>
+        </w:drawing>
+      </w:r>
+    </w:p>
+    <w:p/>
+    <w:p>
+      <w:r>
+        <w:rPr>
+          <w:noProof/>
+        </w:rPr>
+        <w:lastRenderedPageBreak/>
+        <w:drawing>
+          <wp:inline distT="0" distB="0" distL="0" distR="0" wp14:anchorId="13F46BE5" wp14:editId="355A58CD">
+            <wp:extent cx="5943600" cy="3174365"/>
+            <wp:effectExtent l="0" t="0" r="0" b="6985"/>
+            <wp:docPr id="9" name="Picture 9"/>
+            <wp:cNvGraphicFramePr>
+              <a:graphicFrameLocks xmlns:a="http://schemas.openxmlformats.org/drawingml/2006/main" noChangeAspect="1"/>
+            </wp:cNvGraphicFramePr>
+            <a:graphic xmlns:a="http://schemas.openxmlformats.org/drawingml/2006/main">
+              <a:graphicData uri="http://schemas.openxmlformats.org/drawingml/2006/picture">
+                <pic:pic xmlns:pic="http://schemas.openxmlformats.org/drawingml/2006/picture">
+                  <pic:nvPicPr>
+                    <pic:cNvPr id="1" name=""/>
+                    <pic:cNvPicPr/>
+                  </pic:nvPicPr>
+                  <pic:blipFill>
+                    <a:blip r:embed="rId28"/>
+                    <a:stretch>
+                      <a:fillRect/>
+                    </a:stretch>
+                  </pic:blipFill>
+                  <pic:spPr>
+                    <a:xfrm>
+                      <a:off x="0" y="0"/>
+                      <a:ext cx="5943600" cy="3174365"/>
+                    </a:xfrm>
+                    <a:prstGeom prst="rect">
+                      <a:avLst/>
+                    </a:prstGeom>
+                  </pic:spPr>
+                </pic:pic>
+              </a:graphicData>
+            </a:graphic>
+          </wp:inline>
+        </w:drawing>
+      </w:r>
+    </w:p>
+    <w:p/>
+    <w:p/>
+    <w:p>
       <w:pPr>
         <w:pStyle w:val="ListParagraph"/>
         <w:numPr>
@@ -9845,7 +9980,6 @@
         <w:ind w:left="360" w:hanging="270"/>
       </w:pPr>
       <w:r>
-        <w:lastRenderedPageBreak/>
         <w:t>UI also provides any recall information for the specified drug by invoking the OpenFDA provided Drug Enforcement APIs.</w:t>
       </w:r>
     </w:p>
@@ -9872,7 +10006,18 @@
         <w:ind w:left="360" w:hanging="270"/>
       </w:pPr>
       <w:r>
-        <w:t>UI is Section 508 Compliant</w:t>
+        <w:t xml:space="preserve">Emergency Room and Discharge data are correlated to the </w:t>
+      </w:r>
+      <w:proofErr w:type="spellStart"/>
+      <w:r>
+        <w:t>medicin</w:t>
+      </w:r>
+      <w:proofErr w:type="spellEnd"/>
+      <w:r>
+        <w:t xml:space="preserve"> based on the medical condition </w:t>
+      </w:r>
+      <w:r>
+        <w:t>for which the drug may be prescribed.</w:t>
       </w:r>
     </w:p>
     <w:p>
@@ -9885,9 +10030,23 @@
         <w:ind w:left="360" w:hanging="270"/>
       </w:pPr>
       <w:r>
+        <w:t>UI is Section 508 Compliant</w:t>
+      </w:r>
+    </w:p>
+    <w:p>
+      <w:pPr>
+        <w:pStyle w:val="ListParagraph"/>
+        <w:numPr>
+          <w:ilvl w:val="2"/>
+          <w:numId w:val="9"/>
+        </w:numPr>
+        <w:ind w:left="360" w:hanging="270"/>
+      </w:pPr>
+      <w:r>
         <w:t>UI is accessible from all HTML-5 compliant browsers</w:t>
       </w:r>
     </w:p>
+    <w:p/>
     <w:p>
       <w:pPr>
         <w:rPr>
@@ -9898,9 +10057,21 @@
     <w:p>
       <w:pPr>
         <w:rPr>
-          <w:color w:val="FF0000"/>
-        </w:rPr>
-      </w:pPr>
+          <w:rFonts w:ascii="Arial" w:hAnsi="Arial"/>
+          <w:b/>
+          <w:color w:val="auto"/>
+          <w:kern w:val="28"/>
+          <w:sz w:val="32"/>
+          <w:szCs w:val="32"/>
+        </w:rPr>
+      </w:pPr>
+      <w:bookmarkStart w:id="160" w:name="_Toc422947383"/>
+      <w:r>
+        <w:rPr>
+          <w:color w:val="auto"/>
+        </w:rPr>
+        <w:br w:type="page"/>
+      </w:r>
     </w:p>
     <w:p>
       <w:pPr>
@@ -9909,64 +10080,64 @@
           <w:color w:val="auto"/>
         </w:rPr>
       </w:pPr>
-      <w:bookmarkStart w:id="161" w:name="_Toc422947383"/>
       <w:r>
         <w:rPr>
           <w:color w:val="auto"/>
         </w:rPr>
+        <w:lastRenderedPageBreak/>
         <w:t>Web Services Layer – RESTful Web Services</w:t>
       </w:r>
+      <w:bookmarkEnd w:id="160"/>
+    </w:p>
+    <w:p>
+      <w:pPr>
+        <w:rPr>
+          <w:color w:val="auto"/>
+          <w:szCs w:val="24"/>
+        </w:rPr>
+      </w:pPr>
+      <w:r>
+        <w:rPr>
+          <w:color w:val="auto"/>
+          <w:szCs w:val="24"/>
+        </w:rPr>
+        <w:t xml:space="preserve">RESTful </w:t>
+      </w:r>
+      <w:r>
+        <w:rPr>
+          <w:color w:val="auto"/>
+          <w:szCs w:val="24"/>
+        </w:rPr>
+        <w:t>W</w:t>
+      </w:r>
+      <w:r>
+        <w:rPr>
+          <w:color w:val="auto"/>
+          <w:szCs w:val="24"/>
+        </w:rPr>
+        <w:t>eb service dAnalytics APIs are the back bone of the dAnalytics Reporting systems. These APIs can be publically invoked and the data could be used by the consumer.</w:t>
+      </w:r>
+    </w:p>
+    <w:p>
+      <w:pPr>
+        <w:rPr>
+          <w:color w:val="auto"/>
+          <w:szCs w:val="24"/>
+        </w:rPr>
+      </w:pPr>
+    </w:p>
+    <w:p>
+      <w:pPr>
+        <w:pStyle w:val="Heading2"/>
+      </w:pPr>
+      <w:r>
+        <w:t xml:space="preserve"> </w:t>
+      </w:r>
+      <w:bookmarkStart w:id="161" w:name="_Toc422947384"/>
+      <w:r>
+        <w:t>Intended consumers</w:t>
+      </w:r>
       <w:bookmarkEnd w:id="161"/>
-    </w:p>
-    <w:p>
-      <w:pPr>
-        <w:rPr>
-          <w:color w:val="auto"/>
-          <w:szCs w:val="24"/>
-        </w:rPr>
-      </w:pPr>
-      <w:r>
-        <w:rPr>
-          <w:color w:val="auto"/>
-          <w:szCs w:val="24"/>
-        </w:rPr>
-        <w:t xml:space="preserve">RESTful </w:t>
-      </w:r>
-      <w:r>
-        <w:rPr>
-          <w:color w:val="auto"/>
-          <w:szCs w:val="24"/>
-        </w:rPr>
-        <w:t>W</w:t>
-      </w:r>
-      <w:r>
-        <w:rPr>
-          <w:color w:val="auto"/>
-          <w:szCs w:val="24"/>
-        </w:rPr>
-        <w:t>eb service dAnalytics APIs are the back bone of the dAnalytics Reporting systems. These APIs can be publically invoked and the data could be used by the consumer.</w:t>
-      </w:r>
-    </w:p>
-    <w:p>
-      <w:pPr>
-        <w:rPr>
-          <w:color w:val="auto"/>
-          <w:szCs w:val="24"/>
-        </w:rPr>
-      </w:pPr>
-    </w:p>
-    <w:p>
-      <w:pPr>
-        <w:pStyle w:val="Heading2"/>
-      </w:pPr>
-      <w:r>
-        <w:t xml:space="preserve"> </w:t>
-      </w:r>
-      <w:bookmarkStart w:id="162" w:name="_Toc422947384"/>
-      <w:r>
-        <w:t>Intended consumers</w:t>
-      </w:r>
-      <w:bookmarkEnd w:id="162"/>
     </w:p>
     <w:p>
       <w:pPr>
@@ -10040,7 +10211,7 @@
       <w:pPr>
         <w:pStyle w:val="APSHeading2"/>
       </w:pPr>
-      <w:bookmarkStart w:id="163" w:name="_Toc422947385"/>
+      <w:bookmarkStart w:id="162" w:name="_Toc422947385"/>
       <w:r>
         <w:t>INPUT</w:t>
       </w:r>
@@ -10050,7 +10221,7 @@
       <w:r>
         <w:t>ORMAT SUPPORTED</w:t>
       </w:r>
-      <w:bookmarkEnd w:id="163"/>
+      <w:bookmarkEnd w:id="162"/>
     </w:p>
     <w:p>
       <w:pPr>
@@ -10092,11 +10263,11 @@
       <w:pPr>
         <w:pStyle w:val="APSHeading2"/>
       </w:pPr>
-      <w:bookmarkStart w:id="164" w:name="_Toc422947386"/>
+      <w:bookmarkStart w:id="163" w:name="_Toc422947386"/>
       <w:r>
         <w:t>AUTHENTICATION MECHANISM</w:t>
       </w:r>
-      <w:bookmarkEnd w:id="164"/>
+      <w:bookmarkEnd w:id="163"/>
     </w:p>
     <w:p>
       <w:pPr>
@@ -10142,11 +10313,11 @@
       <w:pPr>
         <w:pStyle w:val="APSHeading2"/>
       </w:pPr>
-      <w:bookmarkStart w:id="165" w:name="_Toc422947387"/>
+      <w:bookmarkStart w:id="164" w:name="_Toc422947387"/>
       <w:r>
         <w:t>HTTP GET Requests</w:t>
       </w:r>
-      <w:bookmarkEnd w:id="165"/>
+      <w:bookmarkEnd w:id="164"/>
     </w:p>
     <w:p>
       <w:pPr>
@@ -10348,7 +10519,6 @@
           <w:sz w:val="24"/>
           <w:szCs w:val="24"/>
         </w:rPr>
-        <w:lastRenderedPageBreak/>
         <w:t>Error messages if any. Following error messages can be expected</w:t>
       </w:r>
     </w:p>
@@ -10422,11 +10592,12 @@
       <w:pPr>
         <w:pStyle w:val="APSHeading2"/>
       </w:pPr>
-      <w:bookmarkStart w:id="166" w:name="_Toc422947388"/>
-      <w:r>
+      <w:bookmarkStart w:id="165" w:name="_Toc422947388"/>
+      <w:r>
+        <w:lastRenderedPageBreak/>
         <w:t>Available dAnalytics Web APIs</w:t>
       </w:r>
-      <w:bookmarkEnd w:id="166"/>
+      <w:bookmarkEnd w:id="165"/>
     </w:p>
     <w:p>
       <w:r>
@@ -10499,12 +10670,14 @@
                 <w:b w:val="0"/>
               </w:rPr>
             </w:pPr>
+            <w:proofErr w:type="spellStart"/>
             <w:r>
               <w:rPr>
                 <w:b w:val="0"/>
               </w:rPr>
               <w:t>getDrugSummary</w:t>
             </w:r>
+            <w:proofErr w:type="spellEnd"/>
           </w:p>
         </w:tc>
         <w:tc>
@@ -10553,12 +10726,14 @@
                 <w:b w:val="0"/>
               </w:rPr>
             </w:pPr>
+            <w:proofErr w:type="spellStart"/>
             <w:r>
               <w:rPr>
                 <w:b w:val="0"/>
               </w:rPr>
               <w:t>getDrugList</w:t>
             </w:r>
+            <w:proofErr w:type="spellEnd"/>
           </w:p>
         </w:tc>
         <w:tc>
@@ -10613,12 +10788,14 @@
                 <w:b w:val="0"/>
               </w:rPr>
             </w:pPr>
+            <w:proofErr w:type="spellStart"/>
             <w:r>
               <w:rPr>
                 <w:b w:val="0"/>
               </w:rPr>
               <w:t>getDrugCharacterization</w:t>
             </w:r>
+            <w:proofErr w:type="spellEnd"/>
           </w:p>
         </w:tc>
         <w:tc>
@@ -10661,12 +10838,14 @@
                 <w:b w:val="0"/>
               </w:rPr>
             </w:pPr>
+            <w:proofErr w:type="spellStart"/>
             <w:r>
               <w:rPr>
                 <w:b w:val="0"/>
               </w:rPr>
               <w:t>getDrugReactionSummary</w:t>
             </w:r>
+            <w:proofErr w:type="spellEnd"/>
           </w:p>
         </w:tc>
         <w:tc>
@@ -10709,12 +10888,14 @@
                 <w:b w:val="0"/>
               </w:rPr>
             </w:pPr>
+            <w:proofErr w:type="spellStart"/>
             <w:r>
               <w:rPr>
                 <w:b w:val="0"/>
               </w:rPr>
               <w:t>GetSpikes</w:t>
             </w:r>
+            <w:proofErr w:type="spellEnd"/>
           </w:p>
         </w:tc>
         <w:tc>
@@ -10741,32 +10922,183 @@
           </w:p>
         </w:tc>
       </w:tr>
+      <w:tr>
+        <w:tc>
+          <w:tcPr>
+            <w:tcW w:w="2394" w:type="dxa"/>
+          </w:tcPr>
+          <w:p>
+            <w:pPr>
+              <w:pStyle w:val="APSHeading2"/>
+              <w:numPr>
+                <w:ilvl w:val="0"/>
+                <w:numId w:val="0"/>
+              </w:numPr>
+              <w:rPr>
+                <w:b w:val="0"/>
+              </w:rPr>
+            </w:pPr>
+            <w:proofErr w:type="spellStart"/>
+            <w:r>
+              <w:rPr>
+                <w:b w:val="0"/>
+              </w:rPr>
+              <w:t>GetEmergencyRoomData</w:t>
+            </w:r>
+            <w:proofErr w:type="spellEnd"/>
+          </w:p>
+        </w:tc>
+        <w:tc>
+          <w:tcPr>
+            <w:tcW w:w="6714" w:type="dxa"/>
+          </w:tcPr>
+          <w:p>
+            <w:pPr>
+              <w:pStyle w:val="APSHeading2"/>
+              <w:numPr>
+                <w:ilvl w:val="0"/>
+                <w:numId w:val="0"/>
+              </w:numPr>
+              <w:rPr>
+                <w:b w:val="0"/>
+              </w:rPr>
+            </w:pPr>
+            <w:r>
+              <w:rPr>
+                <w:b w:val="0"/>
+              </w:rPr>
+              <w:t xml:space="preserve">Returns the information of </w:t>
+            </w:r>
+            <w:r>
+              <w:rPr>
+                <w:b w:val="0"/>
+              </w:rPr>
+              <w:t>Emergency Room</w:t>
+            </w:r>
+          </w:p>
+        </w:tc>
+      </w:tr>
+      <w:tr>
+        <w:tc>
+          <w:tcPr>
+            <w:tcW w:w="2394" w:type="dxa"/>
+          </w:tcPr>
+          <w:p>
+            <w:pPr>
+              <w:pStyle w:val="APSHeading2"/>
+              <w:numPr>
+                <w:ilvl w:val="0"/>
+                <w:numId w:val="0"/>
+              </w:numPr>
+              <w:rPr>
+                <w:b w:val="0"/>
+              </w:rPr>
+            </w:pPr>
+            <w:proofErr w:type="spellStart"/>
+            <w:r>
+              <w:rPr>
+                <w:b w:val="0"/>
+              </w:rPr>
+              <w:t>GetDischargeData</w:t>
+            </w:r>
+            <w:proofErr w:type="spellEnd"/>
+          </w:p>
+        </w:tc>
+        <w:tc>
+          <w:tcPr>
+            <w:tcW w:w="6714" w:type="dxa"/>
+          </w:tcPr>
+          <w:p>
+            <w:pPr>
+              <w:pStyle w:val="APSHeading2"/>
+              <w:numPr>
+                <w:ilvl w:val="0"/>
+                <w:numId w:val="0"/>
+              </w:numPr>
+              <w:rPr>
+                <w:b w:val="0"/>
+              </w:rPr>
+            </w:pPr>
+            <w:r>
+              <w:rPr>
+                <w:b w:val="0"/>
+              </w:rPr>
+              <w:t>Returns the information of Hospital Discharge Data</w:t>
+            </w:r>
+          </w:p>
+        </w:tc>
+      </w:tr>
     </w:tbl>
-    <w:p>
-      <w:pPr>
-        <w:pStyle w:val="APSHeading2"/>
-        <w:numPr>
-          <w:ilvl w:val="0"/>
-          <w:numId w:val="0"/>
-        </w:numPr>
-      </w:pPr>
+    <w:p/>
+    <w:p>
+      <w:pPr>
+        <w:rPr>
+          <w:b/>
+          <w:sz w:val="28"/>
+          <w:szCs w:val="28"/>
+        </w:rPr>
+      </w:pPr>
+      <w:bookmarkStart w:id="166" w:name="_Toc422947389"/>
+      <w:r>
+        <w:br w:type="page"/>
+      </w:r>
     </w:p>
     <w:p>
       <w:pPr>
         <w:pStyle w:val="Heading3"/>
       </w:pPr>
-      <w:bookmarkStart w:id="167" w:name="_Toc422947389"/>
-      <w:r>
-        <w:t>Get Drug Summary (drugNameList, countryName, startDate, endDate, weight, gender, age)</w:t>
-      </w:r>
-      <w:bookmarkEnd w:id="167"/>
+      <w:r>
+        <w:lastRenderedPageBreak/>
+        <w:t>Get Drug Summary (</w:t>
+      </w:r>
+      <w:proofErr w:type="spellStart"/>
+      <w:r>
+        <w:t>drugNameList</w:t>
+      </w:r>
+      <w:proofErr w:type="spellEnd"/>
+      <w:r>
+        <w:t xml:space="preserve">, </w:t>
+      </w:r>
+      <w:proofErr w:type="spellStart"/>
+      <w:r>
+        <w:t>countryName</w:t>
+      </w:r>
+      <w:proofErr w:type="spellEnd"/>
+      <w:r>
+        <w:t xml:space="preserve">, </w:t>
+      </w:r>
+      <w:proofErr w:type="spellStart"/>
+      <w:r>
+        <w:t>startDate</w:t>
+      </w:r>
+      <w:proofErr w:type="spellEnd"/>
+      <w:r>
+        <w:t xml:space="preserve">, </w:t>
+      </w:r>
+      <w:proofErr w:type="spellStart"/>
+      <w:r>
+        <w:t>endDate</w:t>
+      </w:r>
+      <w:proofErr w:type="spellEnd"/>
+      <w:r>
+        <w:t>, weight, gender, age)</w:t>
+      </w:r>
+      <w:bookmarkEnd w:id="166"/>
     </w:p>
     <w:p>
       <w:pPr>
         <w:ind w:left="450"/>
       </w:pPr>
       <w:r>
-        <w:t>URL - /drugsummary/</w:t>
+        <w:t>URL - /</w:t>
+      </w:r>
+      <w:proofErr w:type="spellStart"/>
+      <w:r>
+        <w:t>drugsummary</w:t>
+      </w:r>
+      <w:proofErr w:type="spellEnd"/>
+      <w:r>
+        <w:t>/</w:t>
       </w:r>
     </w:p>
     <w:p>
@@ -10774,7 +11106,39 @@
         <w:ind w:left="450"/>
       </w:pPr>
       <w:r>
-        <w:t>Input – any combination of drugNameList, countryName, startDate, endDate, weight, gender, age</w:t>
+        <w:t xml:space="preserve">Input – any combination of </w:t>
+      </w:r>
+      <w:proofErr w:type="spellStart"/>
+      <w:r>
+        <w:t>drugNameList</w:t>
+      </w:r>
+      <w:proofErr w:type="spellEnd"/>
+      <w:r>
+        <w:t xml:space="preserve">, </w:t>
+      </w:r>
+      <w:proofErr w:type="spellStart"/>
+      <w:r>
+        <w:t>countryName</w:t>
+      </w:r>
+      <w:proofErr w:type="spellEnd"/>
+      <w:r>
+        <w:t xml:space="preserve">, </w:t>
+      </w:r>
+      <w:proofErr w:type="spellStart"/>
+      <w:r>
+        <w:t>startDate</w:t>
+      </w:r>
+      <w:proofErr w:type="spellEnd"/>
+      <w:r>
+        <w:t xml:space="preserve">, </w:t>
+      </w:r>
+      <w:proofErr w:type="spellStart"/>
+      <w:r>
+        <w:t>endDate</w:t>
+      </w:r>
+      <w:proofErr w:type="spellEnd"/>
+      <w:r>
+        <w:t>, weight, gender, age</w:t>
       </w:r>
       <w:r>
         <w:br/>
@@ -10817,7 +11181,23 @@
           <w:sz w:val="24"/>
           <w:szCs w:val="24"/>
         </w:rPr>
-        <w:t>List of drugevent summary with event count</w:t>
+        <w:t xml:space="preserve">List of </w:t>
+      </w:r>
+      <w:proofErr w:type="spellStart"/>
+      <w:r>
+        <w:rPr>
+          <w:sz w:val="24"/>
+          <w:szCs w:val="24"/>
+        </w:rPr>
+        <w:t>drugevent</w:t>
+      </w:r>
+      <w:proofErr w:type="spellEnd"/>
+      <w:r>
+        <w:rPr>
+          <w:sz w:val="24"/>
+          <w:szCs w:val="24"/>
+        </w:rPr>
+        <w:t xml:space="preserve"> summary with event count</w:t>
       </w:r>
     </w:p>
     <w:p>
@@ -10831,11 +11211,11 @@
       <w:r>
         <w:tab/>
       </w:r>
-      <w:bookmarkStart w:id="168" w:name="_Toc422947390"/>
+      <w:bookmarkStart w:id="167" w:name="_Toc422947390"/>
       <w:r>
         <w:t>Get Drug Characterization</w:t>
       </w:r>
-      <w:bookmarkEnd w:id="168"/>
+      <w:bookmarkEnd w:id="167"/>
       <w:r>
         <w:t xml:space="preserve"> </w:t>
       </w:r>
@@ -10845,7 +11225,15 @@
         <w:ind w:left="450"/>
       </w:pPr>
       <w:r>
-        <w:t>URL - /drugcharacterization/</w:t>
+        <w:t>URL - /</w:t>
+      </w:r>
+      <w:proofErr w:type="spellStart"/>
+      <w:r>
+        <w:t>drugcharacterization</w:t>
+      </w:r>
+      <w:proofErr w:type="spellEnd"/>
+      <w:r>
+        <w:t>/</w:t>
       </w:r>
     </w:p>
     <w:p>
@@ -10853,8 +11241,13 @@
         <w:ind w:left="450"/>
       </w:pPr>
       <w:r>
-        <w:t>Input – drugName</w:t>
-      </w:r>
+        <w:t xml:space="preserve">Input – </w:t>
+      </w:r>
+      <w:proofErr w:type="spellStart"/>
+      <w:r>
+        <w:t>drugName</w:t>
+      </w:r>
+      <w:proofErr w:type="spellEnd"/>
     </w:p>
     <w:p>
       <w:pPr>
@@ -10871,7 +11264,6 @@
           <w:sz w:val="24"/>
           <w:szCs w:val="24"/>
         </w:rPr>
-        <w:lastRenderedPageBreak/>
         <w:t>Output JSON object (For a search result with more than zero records)</w:t>
       </w:r>
     </w:p>
@@ -10908,11 +11300,11 @@
       <w:r>
         <w:tab/>
       </w:r>
-      <w:bookmarkStart w:id="169" w:name="_Toc422947391"/>
+      <w:bookmarkStart w:id="168" w:name="_Toc422947391"/>
       <w:r>
         <w:t>Get Drug Reaction Summary</w:t>
       </w:r>
-      <w:bookmarkEnd w:id="169"/>
+      <w:bookmarkEnd w:id="168"/>
       <w:r>
         <w:t xml:space="preserve"> </w:t>
       </w:r>
@@ -10922,7 +11314,15 @@
         <w:ind w:left="450"/>
       </w:pPr>
       <w:r>
-        <w:t>URL - /drugreaction/</w:t>
+        <w:t>URL - /</w:t>
+      </w:r>
+      <w:proofErr w:type="spellStart"/>
+      <w:r>
+        <w:t>drugreaction</w:t>
+      </w:r>
+      <w:proofErr w:type="spellEnd"/>
+      <w:r>
+        <w:t>/</w:t>
       </w:r>
     </w:p>
     <w:p>
@@ -10930,8 +11330,13 @@
         <w:ind w:left="450"/>
       </w:pPr>
       <w:r>
-        <w:t>Input – drugName</w:t>
-      </w:r>
+        <w:t xml:space="preserve">Input – </w:t>
+      </w:r>
+      <w:proofErr w:type="spellStart"/>
+      <w:r>
+        <w:t>drugName</w:t>
+      </w:r>
+      <w:proofErr w:type="spellEnd"/>
     </w:p>
     <w:p>
       <w:pPr>
@@ -10988,11 +11393,16 @@
         </w:tabs>
         <w:ind w:left="450" w:hanging="180"/>
       </w:pPr>
-      <w:bookmarkStart w:id="170" w:name="_Toc422947392"/>
-      <w:r>
-        <w:t>Get Unique DrugList</w:t>
-      </w:r>
-      <w:bookmarkEnd w:id="170"/>
+      <w:bookmarkStart w:id="169" w:name="_Toc422947392"/>
+      <w:r>
+        <w:t xml:space="preserve">Get Unique </w:t>
+      </w:r>
+      <w:proofErr w:type="spellStart"/>
+      <w:r>
+        <w:t>DrugList</w:t>
+      </w:r>
+      <w:bookmarkEnd w:id="169"/>
+      <w:proofErr w:type="spellEnd"/>
     </w:p>
     <w:p>
       <w:pPr>
@@ -11060,11 +11470,19 @@
         </w:tabs>
         <w:ind w:left="450" w:hanging="180"/>
       </w:pPr>
-      <w:bookmarkStart w:id="171" w:name="_Toc422947393"/>
-      <w:r>
-        <w:t>Get DrugEvent Count</w:t>
-      </w:r>
-      <w:bookmarkEnd w:id="171"/>
+      <w:bookmarkStart w:id="170" w:name="_Toc422947393"/>
+      <w:r>
+        <w:t xml:space="preserve">Get </w:t>
+      </w:r>
+      <w:proofErr w:type="spellStart"/>
+      <w:r>
+        <w:t>DrugEvent</w:t>
+      </w:r>
+      <w:proofErr w:type="spellEnd"/>
+      <w:r>
+        <w:t xml:space="preserve"> Count</w:t>
+      </w:r>
+      <w:bookmarkEnd w:id="170"/>
     </w:p>
     <w:p>
       <w:pPr>
@@ -11072,7 +11490,15 @@
         <w:ind w:left="1260" w:hanging="810"/>
       </w:pPr>
       <w:r>
-        <w:t>URL - /drugeventcount/list/</w:t>
+        <w:t>URL - /</w:t>
+      </w:r>
+      <w:proofErr w:type="spellStart"/>
+      <w:r>
+        <w:t>drugeventcount</w:t>
+      </w:r>
+      <w:proofErr w:type="spellEnd"/>
+      <w:r>
+        <w:t>/list/</w:t>
       </w:r>
     </w:p>
     <w:p>
@@ -11083,39 +11509,66 @@
       <w:r>
         <w:t xml:space="preserve">Input - </w:t>
       </w:r>
-      <w:r>
-        <w:t>drugid,</w:t>
+      <w:proofErr w:type="spellStart"/>
+      <w:r>
+        <w:t>drugid</w:t>
+      </w:r>
+      <w:proofErr w:type="spellEnd"/>
+      <w:r>
+        <w:t>,</w:t>
       </w:r>
       <w:r>
         <w:t xml:space="preserve"> </w:t>
       </w:r>
-      <w:r>
-        <w:t>ageid,</w:t>
+      <w:proofErr w:type="spellStart"/>
+      <w:r>
+        <w:t>ageid</w:t>
+      </w:r>
+      <w:proofErr w:type="spellEnd"/>
+      <w:r>
+        <w:t>,</w:t>
       </w:r>
       <w:r>
         <w:t xml:space="preserve"> </w:t>
       </w:r>
-      <w:r>
-        <w:t>weightid,</w:t>
+      <w:proofErr w:type="spellStart"/>
+      <w:r>
+        <w:t>weightid</w:t>
+      </w:r>
+      <w:proofErr w:type="spellEnd"/>
+      <w:r>
+        <w:t>,</w:t>
       </w:r>
       <w:r>
         <w:t xml:space="preserve"> </w:t>
       </w:r>
-      <w:r>
-        <w:t>startdate,</w:t>
+      <w:proofErr w:type="spellStart"/>
+      <w:r>
+        <w:t>startdate</w:t>
+      </w:r>
+      <w:proofErr w:type="spellEnd"/>
+      <w:r>
+        <w:t>,</w:t>
       </w:r>
       <w:r>
         <w:t xml:space="preserve"> </w:t>
       </w:r>
-      <w:r>
-        <w:t>enddate,</w:t>
+      <w:proofErr w:type="spellStart"/>
+      <w:r>
+        <w:t>enddate</w:t>
+      </w:r>
+      <w:proofErr w:type="spellEnd"/>
+      <w:r>
+        <w:t>,</w:t>
       </w:r>
       <w:r>
         <w:t xml:space="preserve"> </w:t>
       </w:r>
+      <w:proofErr w:type="spellStart"/>
       <w:r>
         <w:t>countrycode</w:t>
       </w:r>
+      <w:proofErr w:type="spellEnd"/>
       <w:r>
         <w:t xml:space="preserve"> (Any of the input parameters may be null</w:t>
       </w:r>
@@ -11168,11 +11621,11 @@
         </w:tabs>
         <w:ind w:left="450" w:hanging="180"/>
       </w:pPr>
-      <w:bookmarkStart w:id="172" w:name="_Toc422947394"/>
+      <w:bookmarkStart w:id="171" w:name="_Toc422947394"/>
       <w:r>
         <w:t>Get Unique Country List</w:t>
       </w:r>
-      <w:bookmarkEnd w:id="172"/>
+      <w:bookmarkEnd w:id="171"/>
     </w:p>
     <w:p>
       <w:pPr>
@@ -11189,6 +11642,7 @@
         <w:ind w:left="1170" w:hanging="720"/>
       </w:pPr>
       <w:r>
+        <w:lastRenderedPageBreak/>
         <w:t>Input - None</w:t>
       </w:r>
     </w:p>
@@ -11240,11 +11694,11 @@
         </w:tabs>
         <w:ind w:left="450" w:hanging="180"/>
       </w:pPr>
-      <w:bookmarkStart w:id="173" w:name="_Toc422947395"/>
+      <w:bookmarkStart w:id="172" w:name="_Toc422947395"/>
       <w:r>
         <w:t>Get Unique Age group List</w:t>
       </w:r>
-      <w:bookmarkEnd w:id="173"/>
+      <w:bookmarkEnd w:id="172"/>
     </w:p>
     <w:p>
       <w:pPr>
@@ -11252,7 +11706,15 @@
         <w:ind w:left="1260" w:hanging="810"/>
       </w:pPr>
       <w:r>
-        <w:t>URL - /agegroup/list</w:t>
+        <w:t>URL - /</w:t>
+      </w:r>
+      <w:proofErr w:type="spellStart"/>
+      <w:r>
+        <w:t>agegroup</w:t>
+      </w:r>
+      <w:proofErr w:type="spellEnd"/>
+      <w:r>
+        <w:t>/list</w:t>
       </w:r>
     </w:p>
     <w:p>
@@ -11313,12 +11775,11 @@
         </w:tabs>
         <w:ind w:left="450" w:hanging="180"/>
       </w:pPr>
-      <w:bookmarkStart w:id="174" w:name="_Toc422947396"/>
-      <w:r>
-        <w:lastRenderedPageBreak/>
+      <w:bookmarkStart w:id="173" w:name="_Toc422947396"/>
+      <w:r>
         <w:t>Get Unique Weight group List</w:t>
       </w:r>
-      <w:bookmarkEnd w:id="174"/>
+      <w:bookmarkEnd w:id="173"/>
     </w:p>
     <w:p>
       <w:pPr>
@@ -11326,7 +11787,15 @@
         <w:ind w:left="1260" w:hanging="810"/>
       </w:pPr>
       <w:r>
-        <w:t>URL - /weightgroup/list</w:t>
+        <w:t>URL - /</w:t>
+      </w:r>
+      <w:proofErr w:type="spellStart"/>
+      <w:r>
+        <w:t>weightgroup</w:t>
+      </w:r>
+      <w:proofErr w:type="spellEnd"/>
+      <w:r>
+        <w:t>/list</w:t>
       </w:r>
     </w:p>
     <w:p>
@@ -11392,11 +11861,11 @@
       <w:pPr>
         <w:pStyle w:val="APSHeading2"/>
       </w:pPr>
-      <w:bookmarkStart w:id="175" w:name="_Toc422947397"/>
+      <w:bookmarkStart w:id="174" w:name="_Toc422947397"/>
       <w:r>
         <w:t>OpenFDA Web Services Used</w:t>
       </w:r>
-      <w:bookmarkEnd w:id="175"/>
+      <w:bookmarkEnd w:id="174"/>
     </w:p>
     <w:p>
       <w:pPr>
@@ -11484,15 +11953,7 @@
         <w:t>https://api.fda.gov/drug/enforcement</w:t>
       </w:r>
     </w:p>
-    <w:p>
-      <w:pPr>
-        <w:pStyle w:val="APSHeading2"/>
-        <w:numPr>
-          <w:ilvl w:val="0"/>
-          <w:numId w:val="0"/>
-        </w:numPr>
-      </w:pPr>
-    </w:p>
+    <w:p/>
     <w:p>
       <w:pPr>
         <w:rPr>
@@ -11537,29 +11998,29 @@
       <w:pPr>
         <w:pStyle w:val="Head1"/>
       </w:pPr>
-      <w:bookmarkStart w:id="176" w:name="_Toc422947398"/>
+      <w:bookmarkStart w:id="175" w:name="_Toc422947398"/>
       <w:r>
         <w:lastRenderedPageBreak/>
         <w:t>Data Processing Component</w:t>
       </w:r>
-      <w:bookmarkEnd w:id="176"/>
+      <w:bookmarkEnd w:id="175"/>
     </w:p>
     <w:p>
       <w:pPr>
         <w:pStyle w:val="Heading3"/>
         <w:ind w:hanging="270"/>
       </w:pPr>
-      <w:bookmarkStart w:id="177" w:name="_Toc422947399"/>
+      <w:bookmarkStart w:id="176" w:name="_Toc422947399"/>
       <w:r>
         <w:t>Java ETL Data formatter</w:t>
       </w:r>
-      <w:bookmarkEnd w:id="177"/>
+      <w:bookmarkEnd w:id="176"/>
     </w:p>
     <w:p>
       <w:r>
         <w:t xml:space="preserve">All the available Open FDA drug adverse event reports from </w:t>
       </w:r>
-      <w:hyperlink r:id="rId26" w:history="1">
+      <w:hyperlink r:id="rId29" w:history="1">
         <w:r>
           <w:rPr>
             <w:rStyle w:val="Hyperlink"/>
@@ -11577,11 +12038,11 @@
         <w:pStyle w:val="Heading3"/>
         <w:ind w:hanging="270"/>
       </w:pPr>
-      <w:bookmarkStart w:id="178" w:name="_Toc422947400"/>
+      <w:bookmarkStart w:id="177" w:name="_Toc422947400"/>
       <w:r>
         <w:t>Hadoop Data Processor</w:t>
       </w:r>
-      <w:bookmarkEnd w:id="178"/>
+      <w:bookmarkEnd w:id="177"/>
     </w:p>
     <w:p>
       <w:r>
@@ -11778,15 +12239,20 @@
         </w:tabs>
         <w:ind w:hanging="270"/>
       </w:pPr>
-      <w:bookmarkStart w:id="179" w:name="_Toc422947401"/>
+      <w:bookmarkStart w:id="178" w:name="_Toc422947401"/>
       <w:r>
         <w:t>Spike Calculator</w:t>
       </w:r>
-      <w:bookmarkEnd w:id="179"/>
-    </w:p>
-    <w:p>
-      <w:r>
-        <w:t>dAnalytics uses an indigenous stored procedure on the MariaDB which scans the processed data and identifies the adverse report spikes for each drug over the period and stores them for reporting purposes.</w:t>
+      <w:bookmarkEnd w:id="178"/>
+    </w:p>
+    <w:p>
+      <w:proofErr w:type="gramStart"/>
+      <w:r>
+        <w:t>dAnalytics</w:t>
+      </w:r>
+      <w:proofErr w:type="gramEnd"/>
+      <w:r>
+        <w:t xml:space="preserve"> uses an indigenous stored procedure on the MariaDB which scans the processed data and identifies the adverse report spikes for each drug over the period and stores them for reporting purposes.</w:t>
       </w:r>
     </w:p>
     <w:p/>
@@ -11898,7 +12364,7 @@
           <w:szCs w:val="32"/>
         </w:rPr>
       </w:pPr>
-      <w:bookmarkStart w:id="180" w:name="_Toc415165860"/>
+      <w:bookmarkStart w:id="179" w:name="_Toc415165860"/>
       <w:r>
         <w:br w:type="page"/>
       </w:r>
@@ -11910,54 +12376,54 @@
           <w:tab w:val="left" w:pos="450"/>
         </w:tabs>
       </w:pPr>
-      <w:bookmarkStart w:id="181" w:name="_Toc422947402"/>
-      <w:bookmarkEnd w:id="180"/>
+      <w:bookmarkStart w:id="180" w:name="_Toc422947402"/>
+      <w:bookmarkEnd w:id="179"/>
       <w:r>
         <w:lastRenderedPageBreak/>
         <w:t>STAR Schema Model</w:t>
       </w:r>
+      <w:bookmarkEnd w:id="180"/>
+    </w:p>
+    <w:p>
+      <w:pPr>
+        <w:ind w:left="450"/>
+        <w:rPr>
+          <w:noProof/>
+        </w:rPr>
+      </w:pPr>
+      <w:r>
+        <w:t>The STAR Schema is the model that has been used in determining the data structure for the relational database – MariaDB. Following is the structure of the STAR model being used:</w:t>
+      </w:r>
+      <w:r>
+        <w:rPr>
+          <w:noProof/>
+        </w:rPr>
+        <w:t xml:space="preserve"> </w:t>
+      </w:r>
+    </w:p>
+    <w:p>
+      <w:pPr>
+        <w:ind w:left="450"/>
+        <w:rPr>
+          <w:noProof/>
+        </w:rPr>
+      </w:pPr>
+    </w:p>
+    <w:p>
+      <w:pPr>
+        <w:pStyle w:val="APSHeading2"/>
+        <w:rPr>
+          <w:noProof/>
+        </w:rPr>
+      </w:pPr>
+      <w:bookmarkStart w:id="181" w:name="_Toc422947403"/>
+      <w:r>
+        <w:rPr>
+          <w:noProof/>
+        </w:rPr>
+        <w:t>Drug Summary</w:t>
+      </w:r>
       <w:bookmarkEnd w:id="181"/>
-    </w:p>
-    <w:p>
-      <w:pPr>
-        <w:ind w:left="450"/>
-        <w:rPr>
-          <w:noProof/>
-        </w:rPr>
-      </w:pPr>
-      <w:r>
-        <w:t>The STAR Schema is the model that has been used in determining the data structure for the relational database – MariaDB. Following is the structure of the STAR model being used:</w:t>
-      </w:r>
-      <w:r>
-        <w:rPr>
-          <w:noProof/>
-        </w:rPr>
-        <w:t xml:space="preserve"> </w:t>
-      </w:r>
-    </w:p>
-    <w:p>
-      <w:pPr>
-        <w:ind w:left="450"/>
-        <w:rPr>
-          <w:noProof/>
-        </w:rPr>
-      </w:pPr>
-    </w:p>
-    <w:p>
-      <w:pPr>
-        <w:pStyle w:val="APSHeading2"/>
-        <w:rPr>
-          <w:noProof/>
-        </w:rPr>
-      </w:pPr>
-      <w:bookmarkStart w:id="182" w:name="_Toc422947403"/>
-      <w:r>
-        <w:rPr>
-          <w:noProof/>
-        </w:rPr>
-        <w:t>Drug Summary</w:t>
-      </w:r>
-      <w:bookmarkEnd w:id="182"/>
     </w:p>
     <w:p>
       <w:pPr>
@@ -11985,7 +12451,7 @@
                     </pic:cNvPicPr>
                   </pic:nvPicPr>
                   <pic:blipFill>
-                    <a:blip r:embed="rId27">
+                    <a:blip r:embed="rId30">
                       <a:extLst>
                         <a:ext uri="{28A0092B-C50C-407E-A947-70E740481C1C}">
                           <a14:useLocalDpi xmlns:a14="http://schemas.microsoft.com/office/drawing/2010/main" val="0"/>
@@ -12026,11 +12492,11 @@
       <w:pPr>
         <w:pStyle w:val="APSHeading2"/>
       </w:pPr>
-      <w:bookmarkStart w:id="183" w:name="_Toc422947404"/>
+      <w:bookmarkStart w:id="182" w:name="_Toc422947404"/>
       <w:r>
         <w:t>Drug Event Summary</w:t>
       </w:r>
-      <w:bookmarkEnd w:id="183"/>
+      <w:bookmarkEnd w:id="182"/>
     </w:p>
     <w:p>
       <w:pPr>
@@ -12063,7 +12529,7 @@
                     </pic:cNvPicPr>
                   </pic:nvPicPr>
                   <pic:blipFill>
-                    <a:blip r:embed="rId28">
+                    <a:blip r:embed="rId31">
                       <a:extLst>
                         <a:ext uri="{28A0092B-C50C-407E-A947-70E740481C1C}">
                           <a14:useLocalDpi xmlns:a14="http://schemas.microsoft.com/office/drawing/2010/main" val="0"/>
@@ -12099,12 +12565,12 @@
       <w:pPr>
         <w:pStyle w:val="APSHeading2"/>
       </w:pPr>
-      <w:bookmarkStart w:id="184" w:name="_Toc422947405"/>
+      <w:bookmarkStart w:id="183" w:name="_Toc422947405"/>
       <w:r>
         <w:lastRenderedPageBreak/>
         <w:t>Drug Substance Summary</w:t>
       </w:r>
-      <w:bookmarkEnd w:id="184"/>
+      <w:bookmarkEnd w:id="183"/>
     </w:p>
     <w:p>
       <w:r>
@@ -12129,7 +12595,7 @@
                     </pic:cNvPicPr>
                   </pic:nvPicPr>
                   <pic:blipFill>
-                    <a:blip r:embed="rId29">
+                    <a:blip r:embed="rId32">
                       <a:extLst>
                         <a:ext uri="{28A0092B-C50C-407E-A947-70E740481C1C}">
                           <a14:useLocalDpi xmlns:a14="http://schemas.microsoft.com/office/drawing/2010/main" val="0"/>
@@ -12165,11 +12631,11 @@
       <w:pPr>
         <w:pStyle w:val="APSHeading2"/>
       </w:pPr>
-      <w:bookmarkStart w:id="185" w:name="_Toc422947406"/>
+      <w:bookmarkStart w:id="184" w:name="_Toc422947406"/>
       <w:r>
         <w:t>Drug Substance Event Summary</w:t>
       </w:r>
-      <w:bookmarkEnd w:id="185"/>
+      <w:bookmarkEnd w:id="184"/>
     </w:p>
     <w:p>
       <w:r>
@@ -12194,7 +12660,7 @@
                     </pic:cNvPicPr>
                   </pic:nvPicPr>
                   <pic:blipFill>
-                    <a:blip r:embed="rId30">
+                    <a:blip r:embed="rId33">
                       <a:extLst>
                         <a:ext uri="{28A0092B-C50C-407E-A947-70E740481C1C}">
                           <a14:useLocalDpi xmlns:a14="http://schemas.microsoft.com/office/drawing/2010/main" val="0"/>
@@ -12240,49 +12706,49 @@
       <w:pPr>
         <w:pStyle w:val="Head1"/>
       </w:pPr>
-      <w:bookmarkStart w:id="186" w:name="_Toc422947407"/>
+      <w:bookmarkStart w:id="185" w:name="_Toc422947407"/>
       <w:r>
         <w:t>Technology Stack</w:t>
       </w:r>
+      <w:bookmarkEnd w:id="185"/>
+    </w:p>
+    <w:p>
+      <w:pPr>
+        <w:pStyle w:val="Heading2"/>
+      </w:pPr>
+      <w:bookmarkStart w:id="186" w:name="_Toc422947408"/>
+      <w:r>
+        <w:t>Java (</w:t>
+      </w:r>
+      <w:r>
+        <w:t>v 1.8</w:t>
+      </w:r>
+      <w:r>
+        <w:t>)</w:t>
+      </w:r>
       <w:bookmarkEnd w:id="186"/>
     </w:p>
     <w:p>
+      <w:r>
+        <w:t>Java is a</w:t>
+      </w:r>
+      <w:r>
+        <w:t>n</w:t>
+      </w:r>
+      <w:r>
+        <w:t xml:space="preserve"> open source, flexible, scalable, platform independent coding language that is widely used by open source developers and users.</w:t>
+      </w:r>
+    </w:p>
+    <w:p/>
+    <w:p>
       <w:pPr>
         <w:pStyle w:val="Heading2"/>
       </w:pPr>
-      <w:bookmarkStart w:id="187" w:name="_Toc422947408"/>
-      <w:r>
-        <w:t>Java (</w:t>
-      </w:r>
-      <w:r>
-        <w:t>v 1.8</w:t>
-      </w:r>
-      <w:r>
-        <w:t>)</w:t>
+      <w:bookmarkStart w:id="187" w:name="_Toc422947409"/>
+      <w:r>
+        <w:t>Data Processing</w:t>
       </w:r>
       <w:bookmarkEnd w:id="187"/>
-    </w:p>
-    <w:p>
-      <w:r>
-        <w:t>Java is a</w:t>
-      </w:r>
-      <w:r>
-        <w:t>n</w:t>
-      </w:r>
-      <w:r>
-        <w:t xml:space="preserve"> open source, flexible, scalable, platform independent coding language that is widely used by open source developers and users.</w:t>
-      </w:r>
-    </w:p>
-    <w:p/>
-    <w:p>
-      <w:pPr>
-        <w:pStyle w:val="Heading2"/>
-      </w:pPr>
-      <w:bookmarkStart w:id="188" w:name="_Toc422947409"/>
-      <w:r>
-        <w:t>Data Processing</w:t>
-      </w:r>
-      <w:bookmarkEnd w:id="188"/>
     </w:p>
     <w:p>
       <w:pPr>
@@ -12293,11 +12759,11 @@
         </w:numPr>
         <w:ind w:left="900"/>
       </w:pPr>
-      <w:bookmarkStart w:id="189" w:name="_Toc422947410"/>
+      <w:bookmarkStart w:id="188" w:name="_Toc422947410"/>
       <w:r>
         <w:t>Data Load</w:t>
       </w:r>
-      <w:bookmarkEnd w:id="189"/>
+      <w:bookmarkEnd w:id="188"/>
     </w:p>
     <w:p>
       <w:pPr>
@@ -12308,15 +12774,20 @@
         </w:tabs>
         <w:ind w:hanging="90"/>
       </w:pPr>
-      <w:bookmarkStart w:id="190" w:name="_Toc422947411"/>
+      <w:bookmarkStart w:id="189" w:name="_Toc422947411"/>
       <w:r>
         <w:t>Java ETL</w:t>
       </w:r>
-      <w:bookmarkEnd w:id="190"/>
-    </w:p>
-    <w:p>
-      <w:r>
-        <w:t xml:space="preserve">dAnalytics Developers implemented a gateway program to convert multiple input data formats of FAERS and open FDA into dAnalytics </w:t>
+      <w:bookmarkEnd w:id="189"/>
+    </w:p>
+    <w:p>
+      <w:proofErr w:type="gramStart"/>
+      <w:r>
+        <w:t>dAnalytics</w:t>
+      </w:r>
+      <w:proofErr w:type="gramEnd"/>
+      <w:r>
+        <w:t xml:space="preserve"> Developers implemented a gateway program to convert multiple input data formats of FAERS and open FDA into dAnalytics </w:t>
       </w:r>
       <w:r>
         <w:t>specific format which is used for analyzing/processing.</w:t>
@@ -12338,11 +12809,11 @@
         </w:numPr>
         <w:ind w:left="900"/>
       </w:pPr>
-      <w:bookmarkStart w:id="191" w:name="_Toc422947412"/>
+      <w:bookmarkStart w:id="190" w:name="_Toc422947412"/>
       <w:r>
         <w:t>Data Analysis</w:t>
       </w:r>
-      <w:bookmarkEnd w:id="191"/>
+      <w:bookmarkEnd w:id="190"/>
     </w:p>
     <w:p>
       <w:pPr>
@@ -12358,14 +12829,14 @@
         </w:tabs>
         <w:ind w:firstLine="0"/>
       </w:pPr>
-      <w:bookmarkStart w:id="192" w:name="_Toc422947413"/>
+      <w:bookmarkStart w:id="191" w:name="_Toc422947413"/>
       <w:r>
         <w:t xml:space="preserve">Apache </w:t>
       </w:r>
       <w:r>
         <w:t>Hadoop</w:t>
       </w:r>
-      <w:bookmarkEnd w:id="192"/>
+      <w:bookmarkEnd w:id="191"/>
     </w:p>
     <w:p>
       <w:r>
@@ -12412,11 +12883,11 @@
         </w:tabs>
         <w:ind w:hanging="90"/>
       </w:pPr>
-      <w:bookmarkStart w:id="193" w:name="_Toc422947414"/>
+      <w:bookmarkStart w:id="192" w:name="_Toc422947414"/>
       <w:r>
         <w:t>HDFS</w:t>
       </w:r>
-      <w:bookmarkEnd w:id="193"/>
+      <w:bookmarkEnd w:id="192"/>
     </w:p>
     <w:p>
       <w:r>
@@ -12434,11 +12905,11 @@
         </w:tabs>
         <w:ind w:hanging="90"/>
       </w:pPr>
-      <w:bookmarkStart w:id="194" w:name="_Toc422947415"/>
+      <w:bookmarkStart w:id="193" w:name="_Toc422947415"/>
       <w:r>
         <w:t>Apache Pig</w:t>
       </w:r>
-      <w:bookmarkEnd w:id="194"/>
+      <w:bookmarkEnd w:id="193"/>
     </w:p>
     <w:p>
       <w:r>
@@ -12476,12 +12947,12 @@
         </w:tabs>
         <w:ind w:hanging="90"/>
       </w:pPr>
-      <w:bookmarkStart w:id="195" w:name="_Toc422947416"/>
+      <w:bookmarkStart w:id="194" w:name="_Toc422947416"/>
       <w:r>
         <w:lastRenderedPageBreak/>
         <w:t>Apache Sqoop</w:t>
       </w:r>
-      <w:bookmarkEnd w:id="195"/>
+      <w:bookmarkEnd w:id="194"/>
     </w:p>
     <w:p>
       <w:r>
@@ -12504,7 +12975,7 @@
           <w:szCs w:val="32"/>
         </w:rPr>
       </w:pPr>
-      <w:bookmarkStart w:id="196" w:name="_Toc400353942"/>
+      <w:bookmarkStart w:id="195" w:name="_Toc400353942"/>
       <w:bookmarkEnd w:id="150"/>
       <w:bookmarkEnd w:id="151"/>
       <w:bookmarkEnd w:id="152"/>
@@ -12513,14 +12984,14 @@
       <w:pPr>
         <w:pStyle w:val="Heading2"/>
       </w:pPr>
-      <w:bookmarkStart w:id="197" w:name="_Toc422947417"/>
+      <w:bookmarkStart w:id="196" w:name="_Toc422947417"/>
       <w:r>
         <w:t>D</w:t>
       </w:r>
       <w:r>
         <w:t>ata Storage</w:t>
       </w:r>
-      <w:bookmarkEnd w:id="197"/>
+      <w:bookmarkEnd w:id="196"/>
     </w:p>
     <w:p>
       <w:pPr>
@@ -12530,30 +13001,30 @@
         </w:tabs>
         <w:ind w:hanging="90"/>
       </w:pPr>
-      <w:bookmarkStart w:id="198" w:name="_Toc422947418"/>
+      <w:bookmarkStart w:id="197" w:name="_Toc422947418"/>
       <w:r>
         <w:t>MariaDB</w:t>
       </w:r>
+      <w:bookmarkEnd w:id="197"/>
+    </w:p>
+    <w:p>
+      <w:pPr>
+        <w:shd w:val="clear" w:color="auto" w:fill="FFFFFF"/>
+      </w:pPr>
+      <w:r>
+        <w:t>MariaDB is a logical choice for database professionals looking for a robust, scalable, and reliable SQL server. The MariaDB development team works closely and cooperatively with the larger community of users and developers in the true spirit of Free and open source software.</w:t>
+      </w:r>
+    </w:p>
+    <w:p/>
+    <w:p>
+      <w:pPr>
+        <w:pStyle w:val="Heading2"/>
+      </w:pPr>
+      <w:bookmarkStart w:id="198" w:name="_Toc422947419"/>
+      <w:r>
+        <w:t>Web API</w:t>
+      </w:r>
       <w:bookmarkEnd w:id="198"/>
-    </w:p>
-    <w:p>
-      <w:pPr>
-        <w:shd w:val="clear" w:color="auto" w:fill="FFFFFF"/>
-      </w:pPr>
-      <w:r>
-        <w:t>MariaDB is a logical choice for database professionals looking for a robust, scalable, and reliable SQL server. The MariaDB development team works closely and cooperatively with the larger community of users and developers in the true spirit of Free and open source software.</w:t>
-      </w:r>
-    </w:p>
-    <w:p/>
-    <w:p>
-      <w:pPr>
-        <w:pStyle w:val="Heading2"/>
-      </w:pPr>
-      <w:bookmarkStart w:id="199" w:name="_Toc422947419"/>
-      <w:r>
-        <w:t>Web API</w:t>
-      </w:r>
-      <w:bookmarkEnd w:id="199"/>
     </w:p>
     <w:p>
       <w:pPr>
@@ -12563,11 +13034,11 @@
         </w:tabs>
         <w:ind w:firstLine="0"/>
       </w:pPr>
-      <w:bookmarkStart w:id="200" w:name="_Toc422947420"/>
+      <w:bookmarkStart w:id="199" w:name="_Toc422947420"/>
       <w:r>
         <w:t>Spring Framework</w:t>
       </w:r>
-      <w:bookmarkEnd w:id="200"/>
+      <w:bookmarkEnd w:id="199"/>
     </w:p>
     <w:p>
       <w:r>
@@ -12593,18 +13064,34 @@
         </w:tabs>
         <w:ind w:firstLine="0"/>
       </w:pPr>
-      <w:bookmarkStart w:id="201" w:name="_Toc422947421"/>
+      <w:bookmarkStart w:id="200" w:name="_Toc422947421"/>
       <w:r>
         <w:t xml:space="preserve">Spring </w:t>
       </w:r>
       <w:r>
         <w:t>Boot</w:t>
       </w:r>
-      <w:bookmarkEnd w:id="201"/>
-    </w:p>
-    <w:p>
-      <w:r>
-        <w:t>Spring Boot is a standalone, production grade extension for Spring platform which is used to quickly build applications in Spring. It reduces the overhead of Spring configuration. It embeds Tomcat or Jetty web container, thereby reducing the time in (re)deploying war files. It is highly suitable for modern application</w:t>
+      <w:bookmarkEnd w:id="200"/>
+    </w:p>
+    <w:p>
+      <w:r>
+        <w:t xml:space="preserve">Spring Boot is a standalone, production grade extension for </w:t>
+      </w:r>
+      <w:proofErr w:type="gramStart"/>
+      <w:r>
+        <w:t>Spring</w:t>
+      </w:r>
+      <w:proofErr w:type="gramEnd"/>
+      <w:r>
+        <w:t xml:space="preserve"> platform which is used to quickly build applications in Spring. It reduces the overhead of </w:t>
+      </w:r>
+      <w:proofErr w:type="gramStart"/>
+      <w:r>
+        <w:t>Spring</w:t>
+      </w:r>
+      <w:proofErr w:type="gramEnd"/>
+      <w:r>
+        <w:t xml:space="preserve"> configuration. It embeds Tomcat or Jetty web container, thereby reducing the time in (re)deploying war files. It is highly suitable for modern application</w:t>
       </w:r>
       <w:r>
         <w:t>s</w:t>
@@ -12637,11 +13124,11 @@
       <w:pPr>
         <w:pStyle w:val="Heading2"/>
       </w:pPr>
-      <w:bookmarkStart w:id="202" w:name="_Toc422947422"/>
+      <w:bookmarkStart w:id="201" w:name="_Toc422947422"/>
       <w:r>
         <w:t>Presentation Component</w:t>
       </w:r>
-      <w:bookmarkEnd w:id="202"/>
+      <w:bookmarkEnd w:id="201"/>
     </w:p>
     <w:p>
       <w:pPr>
@@ -12651,11 +13138,11 @@
         </w:tabs>
         <w:ind w:firstLine="0"/>
       </w:pPr>
-      <w:bookmarkStart w:id="203" w:name="_Toc422947423"/>
+      <w:bookmarkStart w:id="202" w:name="_Toc422947423"/>
       <w:r>
         <w:t>AngularJS</w:t>
       </w:r>
-      <w:bookmarkEnd w:id="203"/>
+      <w:bookmarkEnd w:id="202"/>
     </w:p>
     <w:p>
       <w:r>
@@ -12682,18 +13169,26 @@
         </w:tabs>
         <w:ind w:firstLine="0"/>
       </w:pPr>
-      <w:bookmarkStart w:id="204" w:name="_Toc422947424"/>
+      <w:bookmarkStart w:id="203" w:name="_Toc422947424"/>
       <w:r>
         <w:t>JavaScript/jQuery</w:t>
       </w:r>
-      <w:bookmarkEnd w:id="204"/>
-    </w:p>
-    <w:p>
+      <w:bookmarkEnd w:id="203"/>
+    </w:p>
+    <w:p>
+      <w:proofErr w:type="gramStart"/>
       <w:r>
         <w:rPr>
           <w:shd w:val="clear" w:color="auto" w:fill="FFFFFF"/>
         </w:rPr>
-        <w:t>jQuery is a fast, small, and feature-rich JavaScript library. It makes things like HTML document traversal and manipulation, event handling, animation, and Ajax much simpler with an easy-to-use API that works across a multitude of browsers.</w:t>
+        <w:t>jQuery</w:t>
+      </w:r>
+      <w:proofErr w:type="gramEnd"/>
+      <w:r>
+        <w:rPr>
+          <w:shd w:val="clear" w:color="auto" w:fill="FFFFFF"/>
+        </w:rPr>
+        <w:t xml:space="preserve"> is a fast, small, and feature-rich JavaScript library. It makes things like HTML document traversal and manipulation, event handling, animation, and Ajax much simpler with an easy-to-use API that works across a multitude of browsers.</w:t>
       </w:r>
       <w:r>
         <w:br/>
@@ -12711,7 +13206,21 @@
         <w:rPr>
           <w:shd w:val="clear" w:color="auto" w:fill="FFFFFF"/>
         </w:rPr>
-        <w:t xml:space="preserve"> dAnalytics makes use of JQuery to its benefit in providing a highly intuitive UI.</w:t>
+        <w:t xml:space="preserve"> </w:t>
+      </w:r>
+      <w:proofErr w:type="gramStart"/>
+      <w:r>
+        <w:rPr>
+          <w:shd w:val="clear" w:color="auto" w:fill="FFFFFF"/>
+        </w:rPr>
+        <w:t>dAnalytics</w:t>
+      </w:r>
+      <w:proofErr w:type="gramEnd"/>
+      <w:r>
+        <w:rPr>
+          <w:shd w:val="clear" w:color="auto" w:fill="FFFFFF"/>
+        </w:rPr>
+        <w:t xml:space="preserve"> makes use of JQuery to its benefit in providing a highly intuitive UI.</w:t>
       </w:r>
     </w:p>
     <w:p>
@@ -12734,11 +13243,11 @@
         </w:tabs>
         <w:ind w:firstLine="0"/>
       </w:pPr>
-      <w:bookmarkStart w:id="205" w:name="_Toc422947425"/>
+      <w:bookmarkStart w:id="204" w:name="_Toc422947425"/>
       <w:r>
         <w:t>Twitter Bootstrap</w:t>
       </w:r>
-      <w:bookmarkEnd w:id="205"/>
+      <w:bookmarkEnd w:id="204"/>
     </w:p>
     <w:p>
       <w:pPr>
@@ -12760,11 +13269,11 @@
         </w:tabs>
         <w:ind w:firstLine="0"/>
       </w:pPr>
-      <w:bookmarkStart w:id="206" w:name="_Toc422947426"/>
+      <w:bookmarkStart w:id="205" w:name="_Toc422947426"/>
       <w:r>
         <w:t>HTML5</w:t>
       </w:r>
-      <w:bookmarkEnd w:id="206"/>
+      <w:bookmarkEnd w:id="205"/>
     </w:p>
     <w:p>
       <w:r>
@@ -12793,11 +13302,11 @@
         </w:tabs>
         <w:ind w:firstLine="0"/>
       </w:pPr>
-      <w:bookmarkStart w:id="207" w:name="_Toc422947427"/>
+      <w:bookmarkStart w:id="206" w:name="_Toc422947427"/>
       <w:r>
         <w:t>c3js</w:t>
       </w:r>
-      <w:bookmarkEnd w:id="207"/>
+      <w:bookmarkEnd w:id="206"/>
     </w:p>
     <w:p>
       <w:r>
@@ -12820,177 +13329,177 @@
         </w:tabs>
         <w:ind w:firstLine="0"/>
       </w:pPr>
-      <w:bookmarkStart w:id="208" w:name="_Toc422947428"/>
+      <w:bookmarkStart w:id="207" w:name="_Toc422947428"/>
       <w:r>
         <w:t>Apache Tomcat Container</w:t>
       </w:r>
+      <w:bookmarkEnd w:id="207"/>
+    </w:p>
+    <w:p>
+      <w:pPr>
+        <w:jc w:val="both"/>
+        <w:rPr>
+          <w:szCs w:val="24"/>
+        </w:rPr>
+      </w:pPr>
+      <w:r>
+        <w:rPr>
+          <w:szCs w:val="24"/>
+        </w:rPr>
+        <w:t xml:space="preserve">Apache Tomcat is an open source web and </w:t>
+      </w:r>
+      <w:r>
+        <w:rPr>
+          <w:szCs w:val="24"/>
+        </w:rPr>
+        <w:t>servlet</w:t>
+      </w:r>
+      <w:r>
+        <w:rPr>
+          <w:szCs w:val="24"/>
+        </w:rPr>
+        <w:t xml:space="preserve"> </w:t>
+      </w:r>
+      <w:r>
+        <w:rPr>
+          <w:szCs w:val="24"/>
+        </w:rPr>
+        <w:t>container</w:t>
+      </w:r>
+      <w:r>
+        <w:rPr>
+          <w:szCs w:val="24"/>
+        </w:rPr>
+        <w:t xml:space="preserve"> developed by the </w:t>
+      </w:r>
+      <w:r>
+        <w:rPr>
+          <w:szCs w:val="24"/>
+        </w:rPr>
+        <w:t>Apache Software Foundation</w:t>
+      </w:r>
+      <w:r>
+        <w:rPr>
+          <w:szCs w:val="24"/>
+        </w:rPr>
+        <w:t xml:space="preserve"> (ASF). Tomcat implements the </w:t>
+      </w:r>
+      <w:r>
+        <w:rPr>
+          <w:szCs w:val="24"/>
+        </w:rPr>
+        <w:t>Java Servlet</w:t>
+      </w:r>
+      <w:r>
+        <w:rPr>
+          <w:szCs w:val="24"/>
+        </w:rPr>
+        <w:t xml:space="preserve"> and the </w:t>
+      </w:r>
+      <w:r>
+        <w:rPr>
+          <w:szCs w:val="24"/>
+        </w:rPr>
+        <w:t>Java Server Pages</w:t>
+      </w:r>
+      <w:r>
+        <w:rPr>
+          <w:szCs w:val="24"/>
+        </w:rPr>
+        <w:t xml:space="preserve"> (JSP) specifications from </w:t>
+      </w:r>
+      <w:r>
+        <w:rPr>
+          <w:szCs w:val="24"/>
+        </w:rPr>
+        <w:t>Sun Microsystems</w:t>
+      </w:r>
+      <w:r>
+        <w:rPr>
+          <w:szCs w:val="24"/>
+        </w:rPr>
+        <w:t xml:space="preserve">, and provides a "pure </w:t>
+      </w:r>
+      <w:r>
+        <w:rPr>
+          <w:szCs w:val="24"/>
+        </w:rPr>
+        <w:t>Java</w:t>
+      </w:r>
+      <w:r>
+        <w:rPr>
+          <w:szCs w:val="24"/>
+        </w:rPr>
+        <w:t xml:space="preserve">" </w:t>
+      </w:r>
+      <w:r>
+        <w:rPr>
+          <w:szCs w:val="24"/>
+        </w:rPr>
+        <w:t>HTTP</w:t>
+      </w:r>
+      <w:r>
+        <w:rPr>
+          <w:szCs w:val="24"/>
+        </w:rPr>
+        <w:t xml:space="preserve"> </w:t>
+      </w:r>
+      <w:r>
+        <w:rPr>
+          <w:szCs w:val="24"/>
+        </w:rPr>
+        <w:t>web server</w:t>
+      </w:r>
+      <w:r>
+        <w:rPr>
+          <w:szCs w:val="24"/>
+        </w:rPr>
+        <w:t xml:space="preserve"> environment for </w:t>
+      </w:r>
+      <w:r>
+        <w:rPr>
+          <w:szCs w:val="24"/>
+        </w:rPr>
+        <w:t>Java</w:t>
+      </w:r>
+      <w:r>
+        <w:rPr>
+          <w:szCs w:val="24"/>
+        </w:rPr>
+        <w:t xml:space="preserve"> code to run.</w:t>
+      </w:r>
+    </w:p>
+    <w:p>
+      <w:pPr>
+        <w:rPr>
+          <w:szCs w:val="24"/>
+        </w:rPr>
+      </w:pPr>
+    </w:p>
+    <w:p>
+      <w:r>
+        <w:rPr>
+          <w:szCs w:val="24"/>
+        </w:rPr>
+        <w:t>The dAnalytics Web component runs as a web application in the Tomcat Container</w:t>
+      </w:r>
+      <w:r>
+        <w:rPr>
+          <w:szCs w:val="24"/>
+        </w:rPr>
+        <w:t>.</w:t>
+      </w:r>
+    </w:p>
+    <w:p/>
+    <w:p>
+      <w:pPr>
+        <w:pStyle w:val="Heading2"/>
+      </w:pPr>
+      <w:bookmarkStart w:id="208" w:name="_Toc422947429"/>
+      <w:r>
+        <w:t>Build Tools</w:t>
+      </w:r>
       <w:bookmarkEnd w:id="208"/>
-    </w:p>
-    <w:p>
-      <w:pPr>
-        <w:jc w:val="both"/>
-        <w:rPr>
-          <w:szCs w:val="24"/>
-        </w:rPr>
-      </w:pPr>
-      <w:r>
-        <w:rPr>
-          <w:szCs w:val="24"/>
-        </w:rPr>
-        <w:t xml:space="preserve">Apache Tomcat is an open source web and </w:t>
-      </w:r>
-      <w:r>
-        <w:rPr>
-          <w:szCs w:val="24"/>
-        </w:rPr>
-        <w:t>servlet</w:t>
-      </w:r>
-      <w:r>
-        <w:rPr>
-          <w:szCs w:val="24"/>
-        </w:rPr>
-        <w:t xml:space="preserve"> </w:t>
-      </w:r>
-      <w:r>
-        <w:rPr>
-          <w:szCs w:val="24"/>
-        </w:rPr>
-        <w:t>container</w:t>
-      </w:r>
-      <w:r>
-        <w:rPr>
-          <w:szCs w:val="24"/>
-        </w:rPr>
-        <w:t xml:space="preserve"> developed by the </w:t>
-      </w:r>
-      <w:r>
-        <w:rPr>
-          <w:szCs w:val="24"/>
-        </w:rPr>
-        <w:t>Apache Software Foundation</w:t>
-      </w:r>
-      <w:r>
-        <w:rPr>
-          <w:szCs w:val="24"/>
-        </w:rPr>
-        <w:t xml:space="preserve"> (ASF). Tomcat implements the </w:t>
-      </w:r>
-      <w:r>
-        <w:rPr>
-          <w:szCs w:val="24"/>
-        </w:rPr>
-        <w:t>Java Servlet</w:t>
-      </w:r>
-      <w:r>
-        <w:rPr>
-          <w:szCs w:val="24"/>
-        </w:rPr>
-        <w:t xml:space="preserve"> and the </w:t>
-      </w:r>
-      <w:r>
-        <w:rPr>
-          <w:szCs w:val="24"/>
-        </w:rPr>
-        <w:t>Java Server Pages</w:t>
-      </w:r>
-      <w:r>
-        <w:rPr>
-          <w:szCs w:val="24"/>
-        </w:rPr>
-        <w:t xml:space="preserve"> (JSP) specifications from </w:t>
-      </w:r>
-      <w:r>
-        <w:rPr>
-          <w:szCs w:val="24"/>
-        </w:rPr>
-        <w:t>Sun Microsystems</w:t>
-      </w:r>
-      <w:r>
-        <w:rPr>
-          <w:szCs w:val="24"/>
-        </w:rPr>
-        <w:t xml:space="preserve">, and provides a "pure </w:t>
-      </w:r>
-      <w:r>
-        <w:rPr>
-          <w:szCs w:val="24"/>
-        </w:rPr>
-        <w:t>Java</w:t>
-      </w:r>
-      <w:r>
-        <w:rPr>
-          <w:szCs w:val="24"/>
-        </w:rPr>
-        <w:t xml:space="preserve">" </w:t>
-      </w:r>
-      <w:r>
-        <w:rPr>
-          <w:szCs w:val="24"/>
-        </w:rPr>
-        <w:t>HTTP</w:t>
-      </w:r>
-      <w:r>
-        <w:rPr>
-          <w:szCs w:val="24"/>
-        </w:rPr>
-        <w:t xml:space="preserve"> </w:t>
-      </w:r>
-      <w:r>
-        <w:rPr>
-          <w:szCs w:val="24"/>
-        </w:rPr>
-        <w:t>web server</w:t>
-      </w:r>
-      <w:r>
-        <w:rPr>
-          <w:szCs w:val="24"/>
-        </w:rPr>
-        <w:t xml:space="preserve"> environment for </w:t>
-      </w:r>
-      <w:r>
-        <w:rPr>
-          <w:szCs w:val="24"/>
-        </w:rPr>
-        <w:t>Java</w:t>
-      </w:r>
-      <w:r>
-        <w:rPr>
-          <w:szCs w:val="24"/>
-        </w:rPr>
-        <w:t xml:space="preserve"> code to run.</w:t>
-      </w:r>
-    </w:p>
-    <w:p>
-      <w:pPr>
-        <w:rPr>
-          <w:szCs w:val="24"/>
-        </w:rPr>
-      </w:pPr>
-    </w:p>
-    <w:p>
-      <w:r>
-        <w:rPr>
-          <w:szCs w:val="24"/>
-        </w:rPr>
-        <w:t>The dAnalytics Web component runs as a web application in the Tomcat Container</w:t>
-      </w:r>
-      <w:r>
-        <w:rPr>
-          <w:szCs w:val="24"/>
-        </w:rPr>
-        <w:t>.</w:t>
-      </w:r>
-    </w:p>
-    <w:p/>
-    <w:p>
-      <w:pPr>
-        <w:pStyle w:val="Heading2"/>
-      </w:pPr>
-      <w:bookmarkStart w:id="209" w:name="_Toc422947429"/>
-      <w:r>
-        <w:t>Build Tools</w:t>
-      </w:r>
-      <w:bookmarkEnd w:id="209"/>
     </w:p>
     <w:p>
       <w:pPr>
@@ -13000,11 +13509,11 @@
         </w:tabs>
         <w:ind w:firstLine="0"/>
       </w:pPr>
-      <w:bookmarkStart w:id="210" w:name="_Toc422947430"/>
+      <w:bookmarkStart w:id="209" w:name="_Toc422947430"/>
       <w:r>
         <w:t>Gradle</w:t>
       </w:r>
-      <w:bookmarkEnd w:id="210"/>
+      <w:bookmarkEnd w:id="209"/>
     </w:p>
     <w:p>
       <w:r>
@@ -13020,11 +13529,11 @@
       <w:pPr>
         <w:pStyle w:val="Heading2"/>
       </w:pPr>
-      <w:bookmarkStart w:id="211" w:name="_Toc422947431"/>
+      <w:bookmarkStart w:id="210" w:name="_Toc422947431"/>
       <w:r>
         <w:t>Unit Testing Tools</w:t>
       </w:r>
-      <w:bookmarkEnd w:id="211"/>
+      <w:bookmarkEnd w:id="210"/>
     </w:p>
     <w:p>
       <w:pPr>
@@ -13035,33 +13544,33 @@
         </w:tabs>
         <w:ind w:hanging="90"/>
       </w:pPr>
-      <w:bookmarkStart w:id="212" w:name="_Toc422947432"/>
+      <w:bookmarkStart w:id="211" w:name="_Toc422947432"/>
       <w:r>
         <w:t>JUnit</w:t>
       </w:r>
+      <w:bookmarkEnd w:id="211"/>
+    </w:p>
+    <w:p>
+      <w:r>
+        <w:t>JUnit is the de-facto unit testing tool for the Java code. It is open source, highly customizable and ships free with all Java IDEs.</w:t>
+      </w:r>
+    </w:p>
+    <w:p/>
+    <w:p>
+      <w:pPr>
+        <w:pStyle w:val="Heading2"/>
+      </w:pPr>
+      <w:bookmarkStart w:id="212" w:name="_Toc422947433"/>
+      <w:r>
+        <w:t>Continuous</w:t>
+      </w:r>
+      <w:r>
+        <w:t xml:space="preserve"> Integration</w:t>
+      </w:r>
+      <w:r>
+        <w:t xml:space="preserve"> tool</w:t>
+      </w:r>
       <w:bookmarkEnd w:id="212"/>
-    </w:p>
-    <w:p>
-      <w:r>
-        <w:t>JUnit is the de-facto unit testing tool for the Java code. It is open source, highly customizable and ships free with all Java IDEs.</w:t>
-      </w:r>
-    </w:p>
-    <w:p/>
-    <w:p>
-      <w:pPr>
-        <w:pStyle w:val="Heading2"/>
-      </w:pPr>
-      <w:bookmarkStart w:id="213" w:name="_Toc422947433"/>
-      <w:r>
-        <w:t>Continuous</w:t>
-      </w:r>
-      <w:r>
-        <w:t xml:space="preserve"> Integration</w:t>
-      </w:r>
-      <w:r>
-        <w:t xml:space="preserve"> tool</w:t>
-      </w:r>
-      <w:bookmarkEnd w:id="213"/>
     </w:p>
     <w:p>
       <w:pPr>
@@ -13071,131 +13580,144 @@
         </w:tabs>
         <w:ind w:hanging="90"/>
       </w:pPr>
-      <w:bookmarkStart w:id="214" w:name="_Toc422947434"/>
+      <w:bookmarkStart w:id="213" w:name="_Toc422947434"/>
       <w:r>
         <w:t>Travis CI</w:t>
       </w:r>
+      <w:bookmarkEnd w:id="213"/>
+    </w:p>
+    <w:p>
+      <w:r>
+        <w:t>Every time the REST API code gets changed on Git, it is automatically built</w:t>
+      </w:r>
+      <w:r>
+        <w:t>,</w:t>
+      </w:r>
+      <w:r>
+        <w:t xml:space="preserve"> deployed </w:t>
+      </w:r>
+      <w:r>
+        <w:t xml:space="preserve">and unit tested </w:t>
+      </w:r>
+      <w:r>
+        <w:t xml:space="preserve">on the Spring Boot application </w:t>
+      </w:r>
+      <w:r>
+        <w:t xml:space="preserve">in AWS, </w:t>
+      </w:r>
+      <w:r>
+        <w:t xml:space="preserve">using the configuration provided in Travis CI. </w:t>
+      </w:r>
+    </w:p>
+    <w:p/>
+    <w:p>
+      <w:r>
+        <w:t xml:space="preserve">Travis CI is a </w:t>
+      </w:r>
+      <w:r>
+        <w:t>tailor-made</w:t>
+      </w:r>
+      <w:r>
+        <w:t xml:space="preserve"> tool for projects running on Git. The pull Requests and any merge </w:t>
+      </w:r>
+      <w:r>
+        <w:t>requests</w:t>
+      </w:r>
+      <w:r>
+        <w:t xml:space="preserve"> can be tested before the merge is executed. And every change is deployed on staging/production as soon as the test is successful.</w:t>
+      </w:r>
+    </w:p>
+    <w:p/>
+    <w:p>
+      <w:r>
+        <w:t>We chose Travis CI the moment we made up our mind on the Git.</w:t>
+      </w:r>
+    </w:p>
+    <w:p>
+      <w:pPr>
+        <w:rPr>
+          <w:szCs w:val="24"/>
+        </w:rPr>
+      </w:pPr>
+    </w:p>
+    <w:p>
+      <w:pPr>
+        <w:pStyle w:val="Heading2"/>
+      </w:pPr>
+      <w:bookmarkStart w:id="214" w:name="_Toc422947435"/>
+      <w:r>
+        <w:t>Collaborative Development tool</w:t>
+      </w:r>
       <w:bookmarkEnd w:id="214"/>
     </w:p>
     <w:p>
-      <w:r>
-        <w:t>Every time the REST API code gets changed on Git, it is automatically built</w:t>
-      </w:r>
-      <w:r>
-        <w:t>,</w:t>
-      </w:r>
-      <w:r>
-        <w:t xml:space="preserve"> deployed </w:t>
-      </w:r>
-      <w:r>
-        <w:t xml:space="preserve">and unit tested </w:t>
-      </w:r>
-      <w:r>
-        <w:t xml:space="preserve">on the Spring Boot application </w:t>
-      </w:r>
-      <w:r>
-        <w:t xml:space="preserve">in AWS, </w:t>
-      </w:r>
-      <w:r>
-        <w:t xml:space="preserve">using the configuration provided in Travis CI. </w:t>
+      <w:pPr>
+        <w:pStyle w:val="Heading3"/>
+      </w:pPr>
+      <w:hyperlink r:id="rId34" w:history="1">
+        <w:bookmarkStart w:id="215" w:name="_Toc422947436"/>
+        <w:r>
+          <w:t>GitHub</w:t>
+        </w:r>
+        <w:bookmarkEnd w:id="215"/>
+      </w:hyperlink>
+    </w:p>
+    <w:p>
+      <w:r>
+        <w:t xml:space="preserve">GitHub is a distributed repository and the best tool that has ever been used for collaborative development. The largest code host in the world as of today, </w:t>
+      </w:r>
+      <w:r>
+        <w:t>GitHub</w:t>
+      </w:r>
+      <w:r>
+        <w:t xml:space="preserve"> provides features such as fork, pull requests and branch mergers that makes the code base purely collaborative, yet managed. The features such as wiki pages, issue tracking </w:t>
+      </w:r>
+      <w:r>
+        <w:t>etc.</w:t>
+      </w:r>
+      <w:r>
+        <w:t xml:space="preserve"> has made "Agile Development" a viable model</w:t>
+      </w:r>
+    </w:p>
+    <w:bookmarkEnd w:id="195"/>
+    <w:p>
+      <w:pPr>
+        <w:rPr>
+          <w:color w:val="auto"/>
+        </w:rPr>
+      </w:pPr>
+    </w:p>
+    <w:p>
+      <w:pPr>
+        <w:pStyle w:val="Head1"/>
+      </w:pPr>
+      <w:bookmarkStart w:id="216" w:name="_Toc422947437"/>
+      <w:r>
+        <w:t>Conclusion</w:t>
+      </w:r>
+      <w:bookmarkEnd w:id="216"/>
+    </w:p>
+    <w:p>
+      <w:r>
+        <w:t>The dAnalytics is an attempt to integrate modern technology with the available public data, put to analyze for the greater public use. The development model followed was Agile Sprint. The design is modular, and complies with FISMA guidelines.</w:t>
+      </w:r>
+      <w:r>
+        <w:t xml:space="preserve"> </w:t>
       </w:r>
     </w:p>
     <w:p/>
     <w:p>
       <w:r>
-        <w:t xml:space="preserve">Travis CI is a </w:t>
-      </w:r>
-      <w:r>
-        <w:t>tailor-made</w:t>
-      </w:r>
-      <w:r>
-        <w:t xml:space="preserve"> tool for projects running on Git. The pull Requests and any merge </w:t>
-      </w:r>
-      <w:r>
-        <w:t>requests</w:t>
-      </w:r>
-      <w:r>
-        <w:t xml:space="preserve"> can be tested before the merge is executed. And every change is deployed on staging/production as soon as the test is successful.</w:t>
-      </w:r>
-    </w:p>
-    <w:p/>
-    <w:p>
-      <w:r>
-        <w:t>We chose Travis CI the moment we made up our mind on the Git.</w:t>
-      </w:r>
-    </w:p>
-    <w:p>
-      <w:pPr>
-        <w:rPr>
-          <w:szCs w:val="24"/>
-        </w:rPr>
-      </w:pPr>
-    </w:p>
-    <w:p>
-      <w:pPr>
-        <w:pStyle w:val="Heading2"/>
-      </w:pPr>
-      <w:bookmarkStart w:id="215" w:name="_Toc422947435"/>
-      <w:r>
-        <w:t>Collaborative Development tool</w:t>
-      </w:r>
-      <w:bookmarkEnd w:id="215"/>
-    </w:p>
-    <w:p>
-      <w:pPr>
-        <w:pStyle w:val="Heading3"/>
-      </w:pPr>
-      <w:hyperlink r:id="rId31" w:history="1">
-        <w:bookmarkStart w:id="216" w:name="_Toc422947436"/>
-        <w:r>
-          <w:t>GitHub</w:t>
-        </w:r>
-        <w:bookmarkEnd w:id="216"/>
-      </w:hyperlink>
-    </w:p>
-    <w:p>
-      <w:r>
-        <w:t xml:space="preserve">GitHub is a distributed repository and the best tool that has ever been used for collaborative development. The largest code host in the world as of today, </w:t>
-      </w:r>
-      <w:r>
-        <w:t>GitHub</w:t>
-      </w:r>
-      <w:r>
-        <w:t xml:space="preserve"> provides features such as fork, pull requests and branch mergers that makes the code base purely collaborative, yet managed. The features such as wiki pages, issue tracking </w:t>
-      </w:r>
-      <w:r>
-        <w:t>etc.</w:t>
-      </w:r>
-      <w:r>
-        <w:t xml:space="preserve"> has made "Agile Development" a viable model</w:t>
-      </w:r>
-    </w:p>
-    <w:bookmarkEnd w:id="196"/>
-    <w:p>
-      <w:pPr>
-        <w:rPr>
-          <w:color w:val="auto"/>
-        </w:rPr>
-      </w:pPr>
-    </w:p>
-    <w:p>
-      <w:pPr>
-        <w:pStyle w:val="Head1"/>
-      </w:pPr>
-      <w:bookmarkStart w:id="217" w:name="_Toc422947437"/>
-      <w:r>
-        <w:t>Conclusion</w:t>
-      </w:r>
+        <w:t xml:space="preserve">This document brings to the fore, all the important considerations that were made during the DevOps activities of dAnalytics and provides technical guidance to those who would like to build a similar system or </w:t>
+      </w:r>
+      <w:r>
+        <w:t>may</w:t>
+      </w:r>
+      <w:r>
+        <w:t xml:space="preserve"> extend dAnalytics.</w:t>
+      </w:r>
+      <w:bookmarkStart w:id="217" w:name="_GoBack"/>
       <w:bookmarkEnd w:id="217"/>
-    </w:p>
-    <w:p>
-      <w:pPr>
-        <w:pStyle w:val="Head1"/>
-        <w:numPr>
-          <w:ilvl w:val="0"/>
-          <w:numId w:val="0"/>
-        </w:numPr>
-      </w:pPr>
     </w:p>
     <w:sectPr>
       <w:pgSz w:w="12240" w:h="15840" w:code="1"/>
@@ -13260,12 +13782,21 @@
         <w:szCs w:val="24"/>
       </w:rPr>
     </w:pPr>
+    <w:proofErr w:type="gramStart"/>
     <w:r>
       <w:rPr>
         <w:rFonts w:ascii="Arial" w:hAnsi="Arial" w:cs="Arial"/>
         <w:szCs w:val="24"/>
       </w:rPr>
-      <w:t>dAnalytics Design Document</w:t>
+      <w:t>dAnalytics</w:t>
+    </w:r>
+    <w:proofErr w:type="gramEnd"/>
+    <w:r>
+      <w:rPr>
+        <w:rFonts w:ascii="Arial" w:hAnsi="Arial" w:cs="Arial"/>
+        <w:szCs w:val="24"/>
+      </w:rPr>
+      <w:t xml:space="preserve"> Design Document</w:t>
     </w:r>
     <w:r>
       <w:rPr>
@@ -13305,6 +13836,7 @@
           <w:docPartUnique/>
         </w:docPartObj>
       </w:sdtPr>
+      <w:sdtEndPr/>
       <w:sdtContent>
         <w:r>
           <w:rPr>
@@ -13333,7 +13865,7 @@
             <w:noProof/>
             <w:szCs w:val="24"/>
           </w:rPr>
-          <w:t>i</w:t>
+          <w:t>23</w:t>
         </w:r>
         <w:r>
           <w:rPr>
@@ -16030,6 +16562,7 @@
   <w:style w:type="character" w:default="1" w:styleId="DefaultParagraphFont">
     <w:name w:val="Default Paragraph Font"/>
     <w:uiPriority w:val="1"/>
+    <w:semiHidden/>
     <w:unhideWhenUsed/>
   </w:style>
   <w:style w:type="table" w:default="1" w:styleId="TableNormal">
@@ -19871,7 +20404,7 @@
 </file>
 
 <file path=customXml/itemProps1.xml><?xml version="1.0" encoding="utf-8"?>
-<ds:datastoreItem xmlns:ds="http://schemas.openxmlformats.org/officeDocument/2006/customXml" ds:itemID="{B14E8125-625A-46B2-9115-9488C6483A7A}">
+<ds:datastoreItem xmlns:ds="http://schemas.openxmlformats.org/officeDocument/2006/customXml" ds:itemID="{A9E2E9E2-636D-4A68-BA82-4FD59AE1071F}">
   <ds:schemaRefs>
     <ds:schemaRef ds:uri="http://schemas.openxmlformats.org/officeDocument/2006/bibliography"/>
   </ds:schemaRefs>

</xml_diff>

<commit_message>
Added Docker container information
</commit_message>
<xml_diff>
--- a/Engg/Design/Documents/dAnalytics-Design document .docx
+++ b/Engg/Design/Documents/dAnalytics-Design document .docx
@@ -146,7 +146,7 @@
           </mc:Choice>
           <mc:Fallback>
             <w:pict>
-              <v:rect w14:anchorId="31C6B5FB" id="Rectangle 2" o:spid="_x0000_s1026" alt="Title: Decorative Border - Description: Decorative Border" style="position:absolute;margin-left:67.5pt;margin-top:54pt;width:486pt;height:699.75pt;z-index:251657216;visibility:visible;mso-wrap-style:square;mso-width-percent:0;mso-height-percent:0;mso-wrap-distance-left:9pt;mso-wrap-distance-top:0;mso-wrap-distance-right:9pt;mso-wrap-distance-bottom:0;mso-position-horizontal:absolute;mso-position-horizontal-relative:page;mso-position-vertical:absolute;mso-position-vertical-relative:page;mso-width-percent:0;mso-height-percent:0;mso-width-relative:page;mso-height-relative:page;v-text-anchor:top" o:gfxdata="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" filled="f" strokeweight="6pt">
+              <v:rect w14:anchorId="2760AF41" id="Rectangle 2" o:spid="_x0000_s1026" alt="Title: Decorative Border - Description: Decorative Border" style="position:absolute;margin-left:67.5pt;margin-top:54pt;width:486pt;height:699.75pt;z-index:251657216;visibility:visible;mso-wrap-style:square;mso-width-percent:0;mso-height-percent:0;mso-wrap-distance-left:9pt;mso-wrap-distance-top:0;mso-wrap-distance-right:9pt;mso-wrap-distance-bottom:0;mso-position-horizontal:absolute;mso-position-horizontal-relative:page;mso-position-vertical:absolute;mso-position-vertical-relative:page;mso-width-percent:0;mso-height-percent:0;mso-width-relative:page;mso-height-relative:page;v-text-anchor:top" o:gfxdata="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" filled="f" strokeweight="6pt">
                 <v:stroke linestyle="thickBetweenThin"/>
                 <w10:wrap anchorx="page" anchory="page"/>
               </v:rect>
@@ -246,6 +246,8 @@
           <w:szCs w:val="56"/>
         </w:rPr>
       </w:pPr>
+      <w:bookmarkStart w:id="0" w:name="_GoBack"/>
+      <w:bookmarkEnd w:id="0"/>
       <w:r>
         <w:rPr>
           <w:rFonts w:ascii="Arial" w:hAnsi="Arial" w:cs="Arial"/>
@@ -253,18 +255,7 @@
           <w:sz w:val="56"/>
           <w:szCs w:val="56"/>
         </w:rPr>
-        <w:t>dAnalyti</w:t>
-      </w:r>
-      <w:bookmarkStart w:id="0" w:name="_GoBack"/>
-      <w:bookmarkEnd w:id="0"/>
-      <w:r>
-        <w:rPr>
-          <w:rFonts w:ascii="Arial" w:hAnsi="Arial" w:cs="Arial"/>
-          <w:b w:val="0"/>
-          <w:sz w:val="56"/>
-          <w:szCs w:val="56"/>
-        </w:rPr>
-        <w:t>cs</w:t>
+        <w:t>dAnalytics</w:t>
       </w:r>
     </w:p>
     <w:p>
@@ -580,7 +571,7 @@
       <w:bookmarkStart w:id="20" w:name="_Toc388538685"/>
       <w:bookmarkStart w:id="21" w:name="_Toc400353928"/>
       <w:bookmarkStart w:id="22" w:name="_Toc415165700"/>
-      <w:bookmarkStart w:id="23" w:name="_Toc423942004"/>
+      <w:bookmarkStart w:id="23" w:name="_Toc423968021"/>
       <w:bookmarkEnd w:id="11"/>
       <w:bookmarkEnd w:id="12"/>
       <w:bookmarkEnd w:id="13"/>
@@ -949,7 +940,7 @@
       <w:bookmarkStart w:id="28" w:name="_Toc388538686"/>
       <w:bookmarkStart w:id="29" w:name="_Toc400353929"/>
       <w:bookmarkStart w:id="30" w:name="_Toc415165701"/>
-      <w:bookmarkStart w:id="31" w:name="_Toc423942005"/>
+      <w:bookmarkStart w:id="31" w:name="_Toc423968022"/>
       <w:r>
         <w:rPr>
           <w:rFonts w:ascii="Arial" w:hAnsi="Arial" w:cs="Arial"/>
@@ -1802,7 +1793,7 @@
       <w:r>
         <w:fldChar w:fldCharType="separate"/>
       </w:r>
-      <w:hyperlink w:anchor="_Toc423942004" w:history="1">
+      <w:hyperlink w:anchor="_Toc423968021" w:history="1">
         <w:r>
           <w:rPr>
             <w:rStyle w:val="Hyperlink"/>
@@ -1825,7 +1816,7 @@
           <w:rPr>
             <w:webHidden/>
           </w:rPr>
-          <w:instrText xml:space="preserve"> PAGEREF _Toc423942004 \h </w:instrText>
+          <w:instrText xml:space="preserve"> PAGEREF _Toc423968021 \h </w:instrText>
         </w:r>
         <w:r>
           <w:rPr>
@@ -1864,7 +1855,7 @@
           <w:szCs w:val="22"/>
         </w:rPr>
       </w:pPr>
-      <w:hyperlink w:anchor="_Toc423942005" w:history="1">
+      <w:hyperlink w:anchor="_Toc423968022" w:history="1">
         <w:r>
           <w:rPr>
             <w:rStyle w:val="Hyperlink"/>
@@ -1889,7 +1880,7 @@
           <w:rPr>
             <w:webHidden/>
           </w:rPr>
-          <w:instrText xml:space="preserve"> PAGEREF _Toc423942005 \h </w:instrText>
+          <w:instrText xml:space="preserve"> PAGEREF _Toc423968022 \h </w:instrText>
         </w:r>
         <w:r>
           <w:rPr>
@@ -1928,7 +1919,7 @@
           <w:szCs w:val="22"/>
         </w:rPr>
       </w:pPr>
-      <w:hyperlink w:anchor="_Toc423942006" w:history="1">
+      <w:hyperlink w:anchor="_Toc423968023" w:history="1">
         <w:r>
           <w:rPr>
             <w:rStyle w:val="Hyperlink"/>
@@ -1968,7 +1959,7 @@
           <w:rPr>
             <w:webHidden/>
           </w:rPr>
-          <w:instrText xml:space="preserve"> PAGEREF _Toc423942006 \h </w:instrText>
+          <w:instrText xml:space="preserve"> PAGEREF _Toc423968023 \h </w:instrText>
         </w:r>
         <w:r>
           <w:rPr>
@@ -2004,7 +1995,7 @@
           <w:szCs w:val="22"/>
         </w:rPr>
       </w:pPr>
-      <w:hyperlink w:anchor="_Toc423942007" w:history="1">
+      <w:hyperlink w:anchor="_Toc423968024" w:history="1">
         <w:r>
           <w:rPr>
             <w:rStyle w:val="Hyperlink"/>
@@ -2041,7 +2032,7 @@
           <w:rPr>
             <w:webHidden/>
           </w:rPr>
-          <w:instrText xml:space="preserve"> PAGEREF _Toc423942007 \h </w:instrText>
+          <w:instrText xml:space="preserve"> PAGEREF _Toc423968024 \h </w:instrText>
         </w:r>
         <w:r>
           <w:rPr>
@@ -2077,7 +2068,7 @@
           <w:szCs w:val="22"/>
         </w:rPr>
       </w:pPr>
-      <w:hyperlink w:anchor="_Toc423942008" w:history="1">
+      <w:hyperlink w:anchor="_Toc423968025" w:history="1">
         <w:r>
           <w:rPr>
             <w:rStyle w:val="Hyperlink"/>
@@ -2114,7 +2105,7 @@
           <w:rPr>
             <w:webHidden/>
           </w:rPr>
-          <w:instrText xml:space="preserve"> PAGEREF _Toc423942008 \h </w:instrText>
+          <w:instrText xml:space="preserve"> PAGEREF _Toc423968025 \h </w:instrText>
         </w:r>
         <w:r>
           <w:rPr>
@@ -2153,7 +2144,7 @@
           <w:szCs w:val="22"/>
         </w:rPr>
       </w:pPr>
-      <w:hyperlink w:anchor="_Toc423942009" w:history="1">
+      <w:hyperlink w:anchor="_Toc423968026" w:history="1">
         <w:r>
           <w:rPr>
             <w:rStyle w:val="Hyperlink"/>
@@ -2193,7 +2184,7 @@
           <w:rPr>
             <w:webHidden/>
           </w:rPr>
-          <w:instrText xml:space="preserve"> PAGEREF _Toc423942009 \h </w:instrText>
+          <w:instrText xml:space="preserve"> PAGEREF _Toc423968026 \h </w:instrText>
         </w:r>
         <w:r>
           <w:rPr>
@@ -2232,7 +2223,7 @@
           <w:szCs w:val="22"/>
         </w:rPr>
       </w:pPr>
-      <w:hyperlink w:anchor="_Toc423942010" w:history="1">
+      <w:hyperlink w:anchor="_Toc423968027" w:history="1">
         <w:r>
           <w:rPr>
             <w:rStyle w:val="Hyperlink"/>
@@ -2272,7 +2263,7 @@
           <w:rPr>
             <w:webHidden/>
           </w:rPr>
-          <w:instrText xml:space="preserve"> PAGEREF _Toc423942010 \h </w:instrText>
+          <w:instrText xml:space="preserve"> PAGEREF _Toc423968027 \h </w:instrText>
         </w:r>
         <w:r>
           <w:rPr>
@@ -2311,7 +2302,7 @@
           <w:szCs w:val="22"/>
         </w:rPr>
       </w:pPr>
-      <w:hyperlink w:anchor="_Toc423942011" w:history="1">
+      <w:hyperlink w:anchor="_Toc423968028" w:history="1">
         <w:r>
           <w:rPr>
             <w:rStyle w:val="Hyperlink"/>
@@ -2351,7 +2342,7 @@
           <w:rPr>
             <w:webHidden/>
           </w:rPr>
-          <w:instrText xml:space="preserve"> PAGEREF _Toc423942011 \h </w:instrText>
+          <w:instrText xml:space="preserve"> PAGEREF _Toc423968028 \h </w:instrText>
         </w:r>
         <w:r>
           <w:rPr>
@@ -2387,7 +2378,7 @@
           <w:szCs w:val="22"/>
         </w:rPr>
       </w:pPr>
-      <w:hyperlink w:anchor="_Toc423942012" w:history="1">
+      <w:hyperlink w:anchor="_Toc423968029" w:history="1">
         <w:r>
           <w:rPr>
             <w:rStyle w:val="Hyperlink"/>
@@ -2424,7 +2415,7 @@
           <w:rPr>
             <w:webHidden/>
           </w:rPr>
-          <w:instrText xml:space="preserve"> PAGEREF _Toc423942012 \h </w:instrText>
+          <w:instrText xml:space="preserve"> PAGEREF _Toc423968029 \h </w:instrText>
         </w:r>
         <w:r>
           <w:rPr>
@@ -2460,7 +2451,7 @@
           <w:szCs w:val="22"/>
         </w:rPr>
       </w:pPr>
-      <w:hyperlink w:anchor="_Toc423942013" w:history="1">
+      <w:hyperlink w:anchor="_Toc423968030" w:history="1">
         <w:r>
           <w:rPr>
             <w:rStyle w:val="Hyperlink"/>
@@ -2497,7 +2488,7 @@
           <w:rPr>
             <w:webHidden/>
           </w:rPr>
-          <w:instrText xml:space="preserve"> PAGEREF _Toc423942013 \h </w:instrText>
+          <w:instrText xml:space="preserve"> PAGEREF _Toc423968030 \h </w:instrText>
         </w:r>
         <w:r>
           <w:rPr>
@@ -2533,7 +2524,7 @@
           <w:szCs w:val="22"/>
         </w:rPr>
       </w:pPr>
-      <w:hyperlink w:anchor="_Toc423942014" w:history="1">
+      <w:hyperlink w:anchor="_Toc423968031" w:history="1">
         <w:r>
           <w:rPr>
             <w:rStyle w:val="Hyperlink"/>
@@ -2570,7 +2561,7 @@
           <w:rPr>
             <w:webHidden/>
           </w:rPr>
-          <w:instrText xml:space="preserve"> PAGEREF _Toc423942014 \h </w:instrText>
+          <w:instrText xml:space="preserve"> PAGEREF _Toc423968031 \h </w:instrText>
         </w:r>
         <w:r>
           <w:rPr>
@@ -2606,7 +2597,7 @@
           <w:szCs w:val="22"/>
         </w:rPr>
       </w:pPr>
-      <w:hyperlink w:anchor="_Toc423942015" w:history="1">
+      <w:hyperlink w:anchor="_Toc423968032" w:history="1">
         <w:r>
           <w:rPr>
             <w:rStyle w:val="Hyperlink"/>
@@ -2644,7 +2635,7 @@
           <w:rPr>
             <w:webHidden/>
           </w:rPr>
-          <w:instrText xml:space="preserve"> PAGEREF _Toc423942015 \h </w:instrText>
+          <w:instrText xml:space="preserve"> PAGEREF _Toc423968032 \h </w:instrText>
         </w:r>
         <w:r>
           <w:rPr>
@@ -2680,7 +2671,7 @@
           <w:szCs w:val="22"/>
         </w:rPr>
       </w:pPr>
-      <w:hyperlink w:anchor="_Toc423942016" w:history="1">
+      <w:hyperlink w:anchor="_Toc423968033" w:history="1">
         <w:r>
           <w:rPr>
             <w:rStyle w:val="Hyperlink"/>
@@ -2718,7 +2709,7 @@
           <w:rPr>
             <w:webHidden/>
           </w:rPr>
-          <w:instrText xml:space="preserve"> PAGEREF _Toc423942016 \h </w:instrText>
+          <w:instrText xml:space="preserve"> PAGEREF _Toc423968033 \h </w:instrText>
         </w:r>
         <w:r>
           <w:rPr>
@@ -2754,7 +2745,7 @@
           <w:szCs w:val="22"/>
         </w:rPr>
       </w:pPr>
-      <w:hyperlink w:anchor="_Toc423942017" w:history="1">
+      <w:hyperlink w:anchor="_Toc423968034" w:history="1">
         <w:r>
           <w:rPr>
             <w:rStyle w:val="Hyperlink"/>
@@ -2792,7 +2783,7 @@
           <w:rPr>
             <w:webHidden/>
           </w:rPr>
-          <w:instrText xml:space="preserve"> PAGEREF _Toc423942017 \h </w:instrText>
+          <w:instrText xml:space="preserve"> PAGEREF _Toc423968034 \h </w:instrText>
         </w:r>
         <w:r>
           <w:rPr>
@@ -2828,7 +2819,7 @@
           <w:szCs w:val="22"/>
         </w:rPr>
       </w:pPr>
-      <w:hyperlink w:anchor="_Toc423942018" w:history="1">
+      <w:hyperlink w:anchor="_Toc423968035" w:history="1">
         <w:r>
           <w:rPr>
             <w:rStyle w:val="Hyperlink"/>
@@ -2865,7 +2856,7 @@
           <w:rPr>
             <w:webHidden/>
           </w:rPr>
-          <w:instrText xml:space="preserve"> PAGEREF _Toc423942018 \h </w:instrText>
+          <w:instrText xml:space="preserve"> PAGEREF _Toc423968035 \h </w:instrText>
         </w:r>
         <w:r>
           <w:rPr>
@@ -2901,7 +2892,7 @@
           <w:szCs w:val="22"/>
         </w:rPr>
       </w:pPr>
-      <w:hyperlink w:anchor="_Toc423942019" w:history="1">
+      <w:hyperlink w:anchor="_Toc423968036" w:history="1">
         <w:r>
           <w:rPr>
             <w:rStyle w:val="Hyperlink"/>
@@ -2938,7 +2929,7 @@
           <w:rPr>
             <w:webHidden/>
           </w:rPr>
-          <w:instrText xml:space="preserve"> PAGEREF _Toc423942019 \h </w:instrText>
+          <w:instrText xml:space="preserve"> PAGEREF _Toc423968036 \h </w:instrText>
         </w:r>
         <w:r>
           <w:rPr>
@@ -2974,7 +2965,7 @@
           <w:szCs w:val="22"/>
         </w:rPr>
       </w:pPr>
-      <w:hyperlink w:anchor="_Toc423942020" w:history="1">
+      <w:hyperlink w:anchor="_Toc423968037" w:history="1">
         <w:r>
           <w:rPr>
             <w:rStyle w:val="Hyperlink"/>
@@ -3011,7 +3002,7 @@
           <w:rPr>
             <w:webHidden/>
           </w:rPr>
-          <w:instrText xml:space="preserve"> PAGEREF _Toc423942020 \h </w:instrText>
+          <w:instrText xml:space="preserve"> PAGEREF _Toc423968037 \h </w:instrText>
         </w:r>
         <w:r>
           <w:rPr>
@@ -3047,7 +3038,7 @@
           <w:szCs w:val="22"/>
         </w:rPr>
       </w:pPr>
-      <w:hyperlink w:anchor="_Toc423942021" w:history="1">
+      <w:hyperlink w:anchor="_Toc423968038" w:history="1">
         <w:r>
           <w:rPr>
             <w:rStyle w:val="Hyperlink"/>
@@ -3066,7 +3057,7 @@
           <w:rPr>
             <w:rStyle w:val="Hyperlink"/>
           </w:rPr>
-          <w:t>Deployment</w:t>
+          <w:t>Deployment and shipping</w:t>
         </w:r>
         <w:r>
           <w:rPr>
@@ -3084,7 +3075,7 @@
           <w:rPr>
             <w:webHidden/>
           </w:rPr>
-          <w:instrText xml:space="preserve"> PAGEREF _Toc423942021 \h </w:instrText>
+          <w:instrText xml:space="preserve"> PAGEREF _Toc423968038 \h </w:instrText>
         </w:r>
         <w:r>
           <w:rPr>
@@ -3120,7 +3111,7 @@
           <w:szCs w:val="22"/>
         </w:rPr>
       </w:pPr>
-      <w:hyperlink w:anchor="_Toc423942022" w:history="1">
+      <w:hyperlink w:anchor="_Toc423968039" w:history="1">
         <w:r>
           <w:rPr>
             <w:rStyle w:val="Hyperlink"/>
@@ -3158,7 +3149,7 @@
           <w:rPr>
             <w:webHidden/>
           </w:rPr>
-          <w:instrText xml:space="preserve"> PAGEREF _Toc423942022 \h </w:instrText>
+          <w:instrText xml:space="preserve"> PAGEREF _Toc423968039 \h </w:instrText>
         </w:r>
         <w:r>
           <w:rPr>
@@ -3194,7 +3185,7 @@
           <w:szCs w:val="22"/>
         </w:rPr>
       </w:pPr>
-      <w:hyperlink w:anchor="_Toc423942023" w:history="1">
+      <w:hyperlink w:anchor="_Toc423968040" w:history="1">
         <w:r>
           <w:rPr>
             <w:rStyle w:val="Hyperlink"/>
@@ -3232,7 +3223,7 @@
           <w:rPr>
             <w:webHidden/>
           </w:rPr>
-          <w:instrText xml:space="preserve"> PAGEREF _Toc423942023 \h </w:instrText>
+          <w:instrText xml:space="preserve"> PAGEREF _Toc423968040 \h </w:instrText>
         </w:r>
         <w:r>
           <w:rPr>
@@ -3261,19 +3252,20 @@
     </w:p>
     <w:p>
       <w:pPr>
-        <w:pStyle w:val="TOC2"/>
+        <w:pStyle w:val="TOC3"/>
         <w:rPr>
           <w:rFonts w:asciiTheme="minorHAnsi" w:eastAsiaTheme="minorEastAsia" w:hAnsiTheme="minorHAnsi" w:cstheme="minorBidi"/>
           <w:color w:val="auto"/>
           <w:szCs w:val="22"/>
         </w:rPr>
       </w:pPr>
-      <w:hyperlink w:anchor="_Toc423942024" w:history="1">
+      <w:hyperlink w:anchor="_Toc423968041" w:history="1">
         <w:r>
           <w:rPr>
             <w:rStyle w:val="Hyperlink"/>
-          </w:rPr>
-          <w:t>4.8.</w:t>
+            <w:rFonts w:ascii="Arial" w:hAnsi="Arial" w:cs="Arial"/>
+          </w:rPr>
+          <w:t>9.2.2.3</w:t>
         </w:r>
         <w:r>
           <w:rPr>
@@ -3287,7 +3279,7 @@
           <w:rPr>
             <w:rStyle w:val="Hyperlink"/>
           </w:rPr>
-          <w:t>Monitoring and Maintenance</w:t>
+          <w:t>Shipping Platform – Docker</w:t>
         </w:r>
         <w:r>
           <w:rPr>
@@ -3305,7 +3297,7 @@
           <w:rPr>
             <w:webHidden/>
           </w:rPr>
-          <w:instrText xml:space="preserve"> PAGEREF _Toc423942024 \h </w:instrText>
+          <w:instrText xml:space="preserve"> PAGEREF _Toc423968041 \h </w:instrText>
         </w:r>
         <w:r>
           <w:rPr>
@@ -3322,7 +3314,7 @@
           <w:rPr>
             <w:webHidden/>
           </w:rPr>
-          <w:t>11</w:t>
+          <w:t>10</w:t>
         </w:r>
         <w:r>
           <w:rPr>
@@ -3334,20 +3326,19 @@
     </w:p>
     <w:p>
       <w:pPr>
-        <w:pStyle w:val="TOC3"/>
+        <w:pStyle w:val="TOC2"/>
         <w:rPr>
           <w:rFonts w:asciiTheme="minorHAnsi" w:eastAsiaTheme="minorEastAsia" w:hAnsiTheme="minorHAnsi" w:cstheme="minorBidi"/>
           <w:color w:val="auto"/>
           <w:szCs w:val="22"/>
         </w:rPr>
       </w:pPr>
-      <w:hyperlink w:anchor="_Toc423942025" w:history="1">
+      <w:hyperlink w:anchor="_Toc423968042" w:history="1">
         <w:r>
           <w:rPr>
             <w:rStyle w:val="Hyperlink"/>
-            <w:rFonts w:ascii="Arial" w:hAnsi="Arial" w:cs="Arial"/>
-          </w:rPr>
-          <w:t>9.2.2.1</w:t>
+          </w:rPr>
+          <w:t>4.8.</w:t>
         </w:r>
         <w:r>
           <w:rPr>
@@ -3361,7 +3352,7 @@
           <w:rPr>
             <w:rStyle w:val="Hyperlink"/>
           </w:rPr>
-          <w:t>Maintenance</w:t>
+          <w:t>Monitoring and Maintenance</w:t>
         </w:r>
         <w:r>
           <w:rPr>
@@ -3379,7 +3370,7 @@
           <w:rPr>
             <w:webHidden/>
           </w:rPr>
-          <w:instrText xml:space="preserve"> PAGEREF _Toc423942025 \h </w:instrText>
+          <w:instrText xml:space="preserve"> PAGEREF _Toc423968042 \h </w:instrText>
         </w:r>
         <w:r>
           <w:rPr>
@@ -3415,13 +3406,13 @@
           <w:szCs w:val="22"/>
         </w:rPr>
       </w:pPr>
-      <w:hyperlink w:anchor="_Toc423942026" w:history="1">
+      <w:hyperlink w:anchor="_Toc423968043" w:history="1">
         <w:r>
           <w:rPr>
             <w:rStyle w:val="Hyperlink"/>
             <w:rFonts w:ascii="Arial" w:hAnsi="Arial" w:cs="Arial"/>
           </w:rPr>
-          <w:t>9.2.2.2</w:t>
+          <w:t>9.2.2.1</w:t>
         </w:r>
         <w:r>
           <w:rPr>
@@ -3435,6 +3426,80 @@
           <w:rPr>
             <w:rStyle w:val="Hyperlink"/>
           </w:rPr>
+          <w:t>Maintenance</w:t>
+        </w:r>
+        <w:r>
+          <w:rPr>
+            <w:webHidden/>
+          </w:rPr>
+          <w:tab/>
+        </w:r>
+        <w:r>
+          <w:rPr>
+            <w:webHidden/>
+          </w:rPr>
+          <w:fldChar w:fldCharType="begin"/>
+        </w:r>
+        <w:r>
+          <w:rPr>
+            <w:webHidden/>
+          </w:rPr>
+          <w:instrText xml:space="preserve"> PAGEREF _Toc423968043 \h </w:instrText>
+        </w:r>
+        <w:r>
+          <w:rPr>
+            <w:webHidden/>
+          </w:rPr>
+        </w:r>
+        <w:r>
+          <w:rPr>
+            <w:webHidden/>
+          </w:rPr>
+          <w:fldChar w:fldCharType="separate"/>
+        </w:r>
+        <w:r>
+          <w:rPr>
+            <w:webHidden/>
+          </w:rPr>
+          <w:t>11</w:t>
+        </w:r>
+        <w:r>
+          <w:rPr>
+            <w:webHidden/>
+          </w:rPr>
+          <w:fldChar w:fldCharType="end"/>
+        </w:r>
+      </w:hyperlink>
+    </w:p>
+    <w:p>
+      <w:pPr>
+        <w:pStyle w:val="TOC3"/>
+        <w:rPr>
+          <w:rFonts w:asciiTheme="minorHAnsi" w:eastAsiaTheme="minorEastAsia" w:hAnsiTheme="minorHAnsi" w:cstheme="minorBidi"/>
+          <w:color w:val="auto"/>
+          <w:szCs w:val="22"/>
+        </w:rPr>
+      </w:pPr>
+      <w:hyperlink w:anchor="_Toc423968044" w:history="1">
+        <w:r>
+          <w:rPr>
+            <w:rStyle w:val="Hyperlink"/>
+            <w:rFonts w:ascii="Arial" w:hAnsi="Arial" w:cs="Arial"/>
+          </w:rPr>
+          <w:t>9.2.2.2</w:t>
+        </w:r>
+        <w:r>
+          <w:rPr>
+            <w:rFonts w:asciiTheme="minorHAnsi" w:eastAsiaTheme="minorEastAsia" w:hAnsiTheme="minorHAnsi" w:cstheme="minorBidi"/>
+            <w:color w:val="auto"/>
+            <w:szCs w:val="22"/>
+          </w:rPr>
+          <w:tab/>
+        </w:r>
+        <w:r>
+          <w:rPr>
+            <w:rStyle w:val="Hyperlink"/>
+          </w:rPr>
           <w:t>Monitoring</w:t>
         </w:r>
         <w:r>
@@ -3453,7 +3518,7 @@
           <w:rPr>
             <w:webHidden/>
           </w:rPr>
-          <w:instrText xml:space="preserve"> PAGEREF _Toc423942026 \h </w:instrText>
+          <w:instrText xml:space="preserve"> PAGEREF _Toc423968044 \h </w:instrText>
         </w:r>
         <w:r>
           <w:rPr>
@@ -3492,7 +3557,7 @@
           <w:szCs w:val="22"/>
         </w:rPr>
       </w:pPr>
-      <w:hyperlink w:anchor="_Toc423942027" w:history="1">
+      <w:hyperlink w:anchor="_Toc423968045" w:history="1">
         <w:r>
           <w:rPr>
             <w:rStyle w:val="Hyperlink"/>
@@ -3532,7 +3597,7 @@
           <w:rPr>
             <w:webHidden/>
           </w:rPr>
-          <w:instrText xml:space="preserve"> PAGEREF _Toc423942027 \h </w:instrText>
+          <w:instrText xml:space="preserve"> PAGEREF _Toc423968045 \h </w:instrText>
         </w:r>
         <w:r>
           <w:rPr>
@@ -3568,7 +3633,7 @@
           <w:szCs w:val="22"/>
         </w:rPr>
       </w:pPr>
-      <w:hyperlink w:anchor="_Toc423942028" w:history="1">
+      <w:hyperlink w:anchor="_Toc423968046" w:history="1">
         <w:r>
           <w:rPr>
             <w:rStyle w:val="Hyperlink"/>
@@ -3605,7 +3670,7 @@
           <w:rPr>
             <w:webHidden/>
           </w:rPr>
-          <w:instrText xml:space="preserve"> PAGEREF _Toc423942028 \h </w:instrText>
+          <w:instrText xml:space="preserve"> PAGEREF _Toc423968046 \h </w:instrText>
         </w:r>
         <w:r>
           <w:rPr>
@@ -3644,7 +3709,7 @@
           <w:szCs w:val="22"/>
         </w:rPr>
       </w:pPr>
-      <w:hyperlink w:anchor="_Toc423942029" w:history="1">
+      <w:hyperlink w:anchor="_Toc423968047" w:history="1">
         <w:r>
           <w:rPr>
             <w:rStyle w:val="Hyperlink"/>
@@ -3684,7 +3749,7 @@
           <w:rPr>
             <w:webHidden/>
           </w:rPr>
-          <w:instrText xml:space="preserve"> PAGEREF _Toc423942029 \h </w:instrText>
+          <w:instrText xml:space="preserve"> PAGEREF _Toc423968047 \h </w:instrText>
         </w:r>
         <w:r>
           <w:rPr>
@@ -3720,7 +3785,7 @@
           <w:szCs w:val="22"/>
         </w:rPr>
       </w:pPr>
-      <w:hyperlink w:anchor="_Toc423942030" w:history="1">
+      <w:hyperlink w:anchor="_Toc423968048" w:history="1">
         <w:r>
           <w:rPr>
             <w:rStyle w:val="Hyperlink"/>
@@ -3757,7 +3822,7 @@
           <w:rPr>
             <w:webHidden/>
           </w:rPr>
-          <w:instrText xml:space="preserve"> PAGEREF _Toc423942030 \h </w:instrText>
+          <w:instrText xml:space="preserve"> PAGEREF _Toc423968048 \h </w:instrText>
         </w:r>
         <w:r>
           <w:rPr>
@@ -3793,7 +3858,7 @@
           <w:szCs w:val="22"/>
         </w:rPr>
       </w:pPr>
-      <w:hyperlink w:anchor="_Toc423942031" w:history="1">
+      <w:hyperlink w:anchor="_Toc423968049" w:history="1">
         <w:r>
           <w:rPr>
             <w:rStyle w:val="Hyperlink"/>
@@ -3830,7 +3895,7 @@
           <w:rPr>
             <w:webHidden/>
           </w:rPr>
-          <w:instrText xml:space="preserve"> PAGEREF _Toc423942031 \h </w:instrText>
+          <w:instrText xml:space="preserve"> PAGEREF _Toc423968049 \h </w:instrText>
         </w:r>
         <w:r>
           <w:rPr>
@@ -3866,7 +3931,7 @@
           <w:szCs w:val="22"/>
         </w:rPr>
       </w:pPr>
-      <w:hyperlink w:anchor="_Toc423942032" w:history="1">
+      <w:hyperlink w:anchor="_Toc423968050" w:history="1">
         <w:r>
           <w:rPr>
             <w:rStyle w:val="Hyperlink"/>
@@ -3903,7 +3968,7 @@
           <w:rPr>
             <w:webHidden/>
           </w:rPr>
-          <w:instrText xml:space="preserve"> PAGEREF _Toc423942032 \h </w:instrText>
+          <w:instrText xml:space="preserve"> PAGEREF _Toc423968050 \h </w:instrText>
         </w:r>
         <w:r>
           <w:rPr>
@@ -3939,7 +4004,7 @@
           <w:szCs w:val="22"/>
         </w:rPr>
       </w:pPr>
-      <w:hyperlink w:anchor="_Toc423942033" w:history="1">
+      <w:hyperlink w:anchor="_Toc423968051" w:history="1">
         <w:r>
           <w:rPr>
             <w:rStyle w:val="Hyperlink"/>
@@ -3976,7 +4041,7 @@
           <w:rPr>
             <w:webHidden/>
           </w:rPr>
-          <w:instrText xml:space="preserve"> PAGEREF _Toc423942033 \h </w:instrText>
+          <w:instrText xml:space="preserve"> PAGEREF _Toc423968051 \h </w:instrText>
         </w:r>
         <w:r>
           <w:rPr>
@@ -4012,7 +4077,7 @@
           <w:szCs w:val="22"/>
         </w:rPr>
       </w:pPr>
-      <w:hyperlink w:anchor="_Toc423942034" w:history="1">
+      <w:hyperlink w:anchor="_Toc423968052" w:history="1">
         <w:r>
           <w:rPr>
             <w:rStyle w:val="Hyperlink"/>
@@ -4049,7 +4114,7 @@
           <w:rPr>
             <w:webHidden/>
           </w:rPr>
-          <w:instrText xml:space="preserve"> PAGEREF _Toc423942034 \h </w:instrText>
+          <w:instrText xml:space="preserve"> PAGEREF _Toc423968052 \h </w:instrText>
         </w:r>
         <w:r>
           <w:rPr>
@@ -4085,7 +4150,7 @@
           <w:szCs w:val="22"/>
         </w:rPr>
       </w:pPr>
-      <w:hyperlink w:anchor="_Toc423942035" w:history="1">
+      <w:hyperlink w:anchor="_Toc423968053" w:history="1">
         <w:r>
           <w:rPr>
             <w:rStyle w:val="Hyperlink"/>
@@ -4123,7 +4188,7 @@
           <w:rPr>
             <w:webHidden/>
           </w:rPr>
-          <w:instrText xml:space="preserve"> PAGEREF _Toc423942035 \h </w:instrText>
+          <w:instrText xml:space="preserve"> PAGEREF _Toc423968053 \h </w:instrText>
         </w:r>
         <w:r>
           <w:rPr>
@@ -4159,7 +4224,7 @@
           <w:szCs w:val="22"/>
         </w:rPr>
       </w:pPr>
-      <w:hyperlink w:anchor="_Toc423942036" w:history="1">
+      <w:hyperlink w:anchor="_Toc423968054" w:history="1">
         <w:r>
           <w:rPr>
             <w:rStyle w:val="Hyperlink"/>
@@ -4197,7 +4262,7 @@
           <w:rPr>
             <w:webHidden/>
           </w:rPr>
-          <w:instrText xml:space="preserve"> PAGEREF _Toc423942036 \h </w:instrText>
+          <w:instrText xml:space="preserve"> PAGEREF _Toc423968054 \h </w:instrText>
         </w:r>
         <w:r>
           <w:rPr>
@@ -4233,7 +4298,7 @@
           <w:szCs w:val="22"/>
         </w:rPr>
       </w:pPr>
-      <w:hyperlink w:anchor="_Toc423942037" w:history="1">
+      <w:hyperlink w:anchor="_Toc423968055" w:history="1">
         <w:r>
           <w:rPr>
             <w:rStyle w:val="Hyperlink"/>
@@ -4271,7 +4336,7 @@
           <w:rPr>
             <w:webHidden/>
           </w:rPr>
-          <w:instrText xml:space="preserve"> PAGEREF _Toc423942037 \h </w:instrText>
+          <w:instrText xml:space="preserve"> PAGEREF _Toc423968055 \h </w:instrText>
         </w:r>
         <w:r>
           <w:rPr>
@@ -4307,7 +4372,7 @@
           <w:szCs w:val="22"/>
         </w:rPr>
       </w:pPr>
-      <w:hyperlink w:anchor="_Toc423942038" w:history="1">
+      <w:hyperlink w:anchor="_Toc423968056" w:history="1">
         <w:r>
           <w:rPr>
             <w:rStyle w:val="Hyperlink"/>
@@ -4345,7 +4410,7 @@
           <w:rPr>
             <w:webHidden/>
           </w:rPr>
-          <w:instrText xml:space="preserve"> PAGEREF _Toc423942038 \h </w:instrText>
+          <w:instrText xml:space="preserve"> PAGEREF _Toc423968056 \h </w:instrText>
         </w:r>
         <w:r>
           <w:rPr>
@@ -4381,7 +4446,7 @@
           <w:szCs w:val="22"/>
         </w:rPr>
       </w:pPr>
-      <w:hyperlink w:anchor="_Toc423942039" w:history="1">
+      <w:hyperlink w:anchor="_Toc423968057" w:history="1">
         <w:r>
           <w:rPr>
             <w:rStyle w:val="Hyperlink"/>
@@ -4419,7 +4484,7 @@
           <w:rPr>
             <w:webHidden/>
           </w:rPr>
-          <w:instrText xml:space="preserve"> PAGEREF _Toc423942039 \h </w:instrText>
+          <w:instrText xml:space="preserve"> PAGEREF _Toc423968057 \h </w:instrText>
         </w:r>
         <w:r>
           <w:rPr>
@@ -4455,7 +4520,7 @@
           <w:szCs w:val="22"/>
         </w:rPr>
       </w:pPr>
-      <w:hyperlink w:anchor="_Toc423942040" w:history="1">
+      <w:hyperlink w:anchor="_Toc423968058" w:history="1">
         <w:r>
           <w:rPr>
             <w:rStyle w:val="Hyperlink"/>
@@ -4493,7 +4558,7 @@
           <w:rPr>
             <w:webHidden/>
           </w:rPr>
-          <w:instrText xml:space="preserve"> PAGEREF _Toc423942040 \h </w:instrText>
+          <w:instrText xml:space="preserve"> PAGEREF _Toc423968058 \h </w:instrText>
         </w:r>
         <w:r>
           <w:rPr>
@@ -4529,7 +4594,7 @@
           <w:szCs w:val="22"/>
         </w:rPr>
       </w:pPr>
-      <w:hyperlink w:anchor="_Toc423942041" w:history="1">
+      <w:hyperlink w:anchor="_Toc423968059" w:history="1">
         <w:r>
           <w:rPr>
             <w:rStyle w:val="Hyperlink"/>
@@ -4567,7 +4632,7 @@
           <w:rPr>
             <w:webHidden/>
           </w:rPr>
-          <w:instrText xml:space="preserve"> PAGEREF _Toc423942041 \h </w:instrText>
+          <w:instrText xml:space="preserve"> PAGEREF _Toc423968059 \h </w:instrText>
         </w:r>
         <w:r>
           <w:rPr>
@@ -4603,7 +4668,7 @@
           <w:szCs w:val="22"/>
         </w:rPr>
       </w:pPr>
-      <w:hyperlink w:anchor="_Toc423942042" w:history="1">
+      <w:hyperlink w:anchor="_Toc423968060" w:history="1">
         <w:r>
           <w:rPr>
             <w:rStyle w:val="Hyperlink"/>
@@ -4641,7 +4706,7 @@
           <w:rPr>
             <w:webHidden/>
           </w:rPr>
-          <w:instrText xml:space="preserve"> PAGEREF _Toc423942042 \h </w:instrText>
+          <w:instrText xml:space="preserve"> PAGEREF _Toc423968060 \h </w:instrText>
         </w:r>
         <w:r>
           <w:rPr>
@@ -4677,7 +4742,7 @@
           <w:szCs w:val="22"/>
         </w:rPr>
       </w:pPr>
-      <w:hyperlink w:anchor="_Toc423942043" w:history="1">
+      <w:hyperlink w:anchor="_Toc423968061" w:history="1">
         <w:r>
           <w:rPr>
             <w:rStyle w:val="Hyperlink"/>
@@ -4714,7 +4779,7 @@
           <w:rPr>
             <w:webHidden/>
           </w:rPr>
-          <w:instrText xml:space="preserve"> PAGEREF _Toc423942043 \h </w:instrText>
+          <w:instrText xml:space="preserve"> PAGEREF _Toc423968061 \h </w:instrText>
         </w:r>
         <w:r>
           <w:rPr>
@@ -4753,7 +4818,7 @@
           <w:szCs w:val="22"/>
         </w:rPr>
       </w:pPr>
-      <w:hyperlink w:anchor="_Toc423942044" w:history="1">
+      <w:hyperlink w:anchor="_Toc423968062" w:history="1">
         <w:r>
           <w:rPr>
             <w:rStyle w:val="Hyperlink"/>
@@ -4793,7 +4858,7 @@
           <w:rPr>
             <w:webHidden/>
           </w:rPr>
-          <w:instrText xml:space="preserve"> PAGEREF _Toc423942044 \h </w:instrText>
+          <w:instrText xml:space="preserve"> PAGEREF _Toc423968062 \h </w:instrText>
         </w:r>
         <w:r>
           <w:rPr>
@@ -4829,7 +4894,7 @@
           <w:szCs w:val="22"/>
         </w:rPr>
       </w:pPr>
-      <w:hyperlink w:anchor="_Toc423942045" w:history="1">
+      <w:hyperlink w:anchor="_Toc423968063" w:history="1">
         <w:r>
           <w:rPr>
             <w:rStyle w:val="Hyperlink"/>
@@ -4867,7 +4932,7 @@
           <w:rPr>
             <w:webHidden/>
           </w:rPr>
-          <w:instrText xml:space="preserve"> PAGEREF _Toc423942045 \h </w:instrText>
+          <w:instrText xml:space="preserve"> PAGEREF _Toc423968063 \h </w:instrText>
         </w:r>
         <w:r>
           <w:rPr>
@@ -4903,7 +4968,7 @@
           <w:szCs w:val="22"/>
         </w:rPr>
       </w:pPr>
-      <w:hyperlink w:anchor="_Toc423942046" w:history="1">
+      <w:hyperlink w:anchor="_Toc423968064" w:history="1">
         <w:r>
           <w:rPr>
             <w:rStyle w:val="Hyperlink"/>
@@ -4941,7 +5006,7 @@
           <w:rPr>
             <w:webHidden/>
           </w:rPr>
-          <w:instrText xml:space="preserve"> PAGEREF _Toc423942046 \h </w:instrText>
+          <w:instrText xml:space="preserve"> PAGEREF _Toc423968064 \h </w:instrText>
         </w:r>
         <w:r>
           <w:rPr>
@@ -4977,7 +5042,7 @@
           <w:szCs w:val="22"/>
         </w:rPr>
       </w:pPr>
-      <w:hyperlink w:anchor="_Toc423942047" w:history="1">
+      <w:hyperlink w:anchor="_Toc423968065" w:history="1">
         <w:r>
           <w:rPr>
             <w:rStyle w:val="Hyperlink"/>
@@ -5015,7 +5080,7 @@
           <w:rPr>
             <w:webHidden/>
           </w:rPr>
-          <w:instrText xml:space="preserve"> PAGEREF _Toc423942047 \h </w:instrText>
+          <w:instrText xml:space="preserve"> PAGEREF _Toc423968065 \h </w:instrText>
         </w:r>
         <w:r>
           <w:rPr>
@@ -5054,7 +5119,7 @@
           <w:szCs w:val="22"/>
         </w:rPr>
       </w:pPr>
-      <w:hyperlink w:anchor="_Toc423942048" w:history="1">
+      <w:hyperlink w:anchor="_Toc423968066" w:history="1">
         <w:r>
           <w:rPr>
             <w:rStyle w:val="Hyperlink"/>
@@ -5094,7 +5159,7 @@
           <w:rPr>
             <w:webHidden/>
           </w:rPr>
-          <w:instrText xml:space="preserve"> PAGEREF _Toc423942048 \h </w:instrText>
+          <w:instrText xml:space="preserve"> PAGEREF _Toc423968066 \h </w:instrText>
         </w:r>
         <w:r>
           <w:rPr>
@@ -5130,7 +5195,7 @@
           <w:szCs w:val="22"/>
         </w:rPr>
       </w:pPr>
-      <w:hyperlink w:anchor="_Toc423942049" w:history="1">
+      <w:hyperlink w:anchor="_Toc423968067" w:history="1">
         <w:r>
           <w:rPr>
             <w:rStyle w:val="Hyperlink"/>
@@ -5167,7 +5232,7 @@
           <w:rPr>
             <w:webHidden/>
           </w:rPr>
-          <w:instrText xml:space="preserve"> PAGEREF _Toc423942049 \h </w:instrText>
+          <w:instrText xml:space="preserve"> PAGEREF _Toc423968067 \h </w:instrText>
         </w:r>
         <w:r>
           <w:rPr>
@@ -5203,7 +5268,7 @@
           <w:szCs w:val="22"/>
         </w:rPr>
       </w:pPr>
-      <w:hyperlink w:anchor="_Toc423942050" w:history="1">
+      <w:hyperlink w:anchor="_Toc423968068" w:history="1">
         <w:r>
           <w:rPr>
             <w:rStyle w:val="Hyperlink"/>
@@ -5222,7 +5287,7 @@
           <w:rPr>
             <w:rStyle w:val="Hyperlink"/>
           </w:rPr>
-          <w:t>Drug Event Summary</w:t>
+          <w:t>Drug Reactions Summary</w:t>
         </w:r>
         <w:r>
           <w:rPr>
@@ -5240,7 +5305,7 @@
           <w:rPr>
             <w:webHidden/>
           </w:rPr>
-          <w:instrText xml:space="preserve"> PAGEREF _Toc423942050 \h </w:instrText>
+          <w:instrText xml:space="preserve"> PAGEREF _Toc423968068 \h </w:instrText>
         </w:r>
         <w:r>
           <w:rPr>
@@ -5276,7 +5341,7 @@
           <w:szCs w:val="22"/>
         </w:rPr>
       </w:pPr>
-      <w:hyperlink w:anchor="_Toc423942051" w:history="1">
+      <w:hyperlink w:anchor="_Toc423968069" w:history="1">
         <w:r>
           <w:rPr>
             <w:rStyle w:val="Hyperlink"/>
@@ -5295,7 +5360,7 @@
           <w:rPr>
             <w:rStyle w:val="Hyperlink"/>
           </w:rPr>
-          <w:t>Drug Substance Summary</w:t>
+          <w:t>Event Spikes</w:t>
         </w:r>
         <w:r>
           <w:rPr>
@@ -5313,7 +5378,7 @@
           <w:rPr>
             <w:webHidden/>
           </w:rPr>
-          <w:instrText xml:space="preserve"> PAGEREF _Toc423942051 \h </w:instrText>
+          <w:instrText xml:space="preserve"> PAGEREF _Toc423968069 \h </w:instrText>
         </w:r>
         <w:r>
           <w:rPr>
@@ -5330,80 +5395,7 @@
           <w:rPr>
             <w:webHidden/>
           </w:rPr>
-          <w:t>22</w:t>
-        </w:r>
-        <w:r>
-          <w:rPr>
-            <w:webHidden/>
-          </w:rPr>
-          <w:fldChar w:fldCharType="end"/>
-        </w:r>
-      </w:hyperlink>
-    </w:p>
-    <w:p>
-      <w:pPr>
-        <w:pStyle w:val="TOC2"/>
-        <w:rPr>
-          <w:rFonts w:asciiTheme="minorHAnsi" w:eastAsiaTheme="minorEastAsia" w:hAnsiTheme="minorHAnsi" w:cstheme="minorBidi"/>
-          <w:color w:val="auto"/>
-          <w:szCs w:val="22"/>
-        </w:rPr>
-      </w:pPr>
-      <w:hyperlink w:anchor="_Toc423942052" w:history="1">
-        <w:r>
-          <w:rPr>
-            <w:rStyle w:val="Hyperlink"/>
-          </w:rPr>
-          <w:t>8.4.</w:t>
-        </w:r>
-        <w:r>
-          <w:rPr>
-            <w:rFonts w:asciiTheme="minorHAnsi" w:eastAsiaTheme="minorEastAsia" w:hAnsiTheme="minorHAnsi" w:cstheme="minorBidi"/>
-            <w:color w:val="auto"/>
-            <w:szCs w:val="22"/>
-          </w:rPr>
-          <w:tab/>
-        </w:r>
-        <w:r>
-          <w:rPr>
-            <w:rStyle w:val="Hyperlink"/>
-          </w:rPr>
-          <w:t>Drug Substance Event Summary</w:t>
-        </w:r>
-        <w:r>
-          <w:rPr>
-            <w:webHidden/>
-          </w:rPr>
-          <w:tab/>
-        </w:r>
-        <w:r>
-          <w:rPr>
-            <w:webHidden/>
-          </w:rPr>
-          <w:fldChar w:fldCharType="begin"/>
-        </w:r>
-        <w:r>
-          <w:rPr>
-            <w:webHidden/>
-          </w:rPr>
-          <w:instrText xml:space="preserve"> PAGEREF _Toc423942052 \h </w:instrText>
-        </w:r>
-        <w:r>
-          <w:rPr>
-            <w:webHidden/>
-          </w:rPr>
-        </w:r>
-        <w:r>
-          <w:rPr>
-            <w:webHidden/>
-          </w:rPr>
-          <w:fldChar w:fldCharType="separate"/>
-        </w:r>
-        <w:r>
-          <w:rPr>
-            <w:webHidden/>
-          </w:rPr>
-          <w:t>22</w:t>
+          <w:t>21</w:t>
         </w:r>
         <w:r>
           <w:rPr>
@@ -5425,7 +5417,7 @@
           <w:szCs w:val="22"/>
         </w:rPr>
       </w:pPr>
-      <w:hyperlink w:anchor="_Toc423942053" w:history="1">
+      <w:hyperlink w:anchor="_Toc423968070" w:history="1">
         <w:r>
           <w:rPr>
             <w:rStyle w:val="Hyperlink"/>
@@ -5465,7 +5457,7 @@
           <w:rPr>
             <w:webHidden/>
           </w:rPr>
-          <w:instrText xml:space="preserve"> PAGEREF _Toc423942053 \h </w:instrText>
+          <w:instrText xml:space="preserve"> PAGEREF _Toc423968070 \h </w:instrText>
         </w:r>
         <w:r>
           <w:rPr>
@@ -5482,7 +5474,7 @@
           <w:rPr>
             <w:webHidden/>
           </w:rPr>
-          <w:t>23</w:t>
+          <w:t>21</w:t>
         </w:r>
         <w:r>
           <w:rPr>
@@ -5501,7 +5493,7 @@
           <w:szCs w:val="22"/>
         </w:rPr>
       </w:pPr>
-      <w:hyperlink w:anchor="_Toc423942054" w:history="1">
+      <w:hyperlink w:anchor="_Toc423968071" w:history="1">
         <w:r>
           <w:rPr>
             <w:rStyle w:val="Hyperlink"/>
@@ -5538,7 +5530,7 @@
           <w:rPr>
             <w:webHidden/>
           </w:rPr>
-          <w:instrText xml:space="preserve"> PAGEREF _Toc423942054 \h </w:instrText>
+          <w:instrText xml:space="preserve"> PAGEREF _Toc423968071 \h </w:instrText>
         </w:r>
         <w:r>
           <w:rPr>
@@ -5555,7 +5547,7 @@
           <w:rPr>
             <w:webHidden/>
           </w:rPr>
-          <w:t>23</w:t>
+          <w:t>21</w:t>
         </w:r>
         <w:r>
           <w:rPr>
@@ -5574,7 +5566,7 @@
           <w:szCs w:val="22"/>
         </w:rPr>
       </w:pPr>
-      <w:hyperlink w:anchor="_Toc423942055" w:history="1">
+      <w:hyperlink w:anchor="_Toc423968072" w:history="1">
         <w:r>
           <w:rPr>
             <w:rStyle w:val="Hyperlink"/>
@@ -5611,7 +5603,7 @@
           <w:rPr>
             <w:webHidden/>
           </w:rPr>
-          <w:instrText xml:space="preserve"> PAGEREF _Toc423942055 \h </w:instrText>
+          <w:instrText xml:space="preserve"> PAGEREF _Toc423968072 \h </w:instrText>
         </w:r>
         <w:r>
           <w:rPr>
@@ -5628,7 +5620,7 @@
           <w:rPr>
             <w:webHidden/>
           </w:rPr>
-          <w:t>23</w:t>
+          <w:t>22</w:t>
         </w:r>
         <w:r>
           <w:rPr>
@@ -5647,7 +5639,7 @@
           <w:szCs w:val="22"/>
         </w:rPr>
       </w:pPr>
-      <w:hyperlink w:anchor="_Toc423942056" w:history="1">
+      <w:hyperlink w:anchor="_Toc423968073" w:history="1">
         <w:r>
           <w:rPr>
             <w:rStyle w:val="Hyperlink"/>
@@ -5670,7 +5662,7 @@
           <w:rPr>
             <w:webHidden/>
           </w:rPr>
-          <w:instrText xml:space="preserve"> PAGEREF _Toc423942056 \h </w:instrText>
+          <w:instrText xml:space="preserve"> PAGEREF _Toc423968073 \h </w:instrText>
         </w:r>
         <w:r>
           <w:rPr>
@@ -5687,7 +5679,7 @@
           <w:rPr>
             <w:webHidden/>
           </w:rPr>
-          <w:t>23</w:t>
+          <w:t>22</w:t>
         </w:r>
         <w:r>
           <w:rPr>
@@ -5706,7 +5698,7 @@
           <w:szCs w:val="22"/>
         </w:rPr>
       </w:pPr>
-      <w:hyperlink w:anchor="_Toc423942057" w:history="1">
+      <w:hyperlink w:anchor="_Toc423968074" w:history="1">
         <w:r>
           <w:rPr>
             <w:rStyle w:val="Hyperlink"/>
@@ -5743,7 +5735,7 @@
           <w:rPr>
             <w:webHidden/>
           </w:rPr>
-          <w:instrText xml:space="preserve"> PAGEREF _Toc423942057 \h </w:instrText>
+          <w:instrText xml:space="preserve"> PAGEREF _Toc423968074 \h </w:instrText>
         </w:r>
         <w:r>
           <w:rPr>
@@ -5760,7 +5752,7 @@
           <w:rPr>
             <w:webHidden/>
           </w:rPr>
-          <w:t>23</w:t>
+          <w:t>22</w:t>
         </w:r>
         <w:r>
           <w:rPr>
@@ -5779,7 +5771,7 @@
           <w:szCs w:val="22"/>
         </w:rPr>
       </w:pPr>
-      <w:hyperlink w:anchor="_Toc423942058" w:history="1">
+      <w:hyperlink w:anchor="_Toc423968075" w:history="1">
         <w:r>
           <w:rPr>
             <w:rStyle w:val="Hyperlink"/>
@@ -5802,7 +5794,7 @@
           <w:rPr>
             <w:webHidden/>
           </w:rPr>
-          <w:instrText xml:space="preserve"> PAGEREF _Toc423942058 \h </w:instrText>
+          <w:instrText xml:space="preserve"> PAGEREF _Toc423968075 \h </w:instrText>
         </w:r>
         <w:r>
           <w:rPr>
@@ -5819,7 +5811,7 @@
           <w:rPr>
             <w:webHidden/>
           </w:rPr>
-          <w:t>23</w:t>
+          <w:t>22</w:t>
         </w:r>
         <w:r>
           <w:rPr>
@@ -5838,7 +5830,7 @@
           <w:szCs w:val="22"/>
         </w:rPr>
       </w:pPr>
-      <w:hyperlink w:anchor="_Toc423942059" w:history="1">
+      <w:hyperlink w:anchor="_Toc423968076" w:history="1">
         <w:r>
           <w:rPr>
             <w:rStyle w:val="Hyperlink"/>
@@ -5861,7 +5853,7 @@
           <w:rPr>
             <w:webHidden/>
           </w:rPr>
-          <w:instrText xml:space="preserve"> PAGEREF _Toc423942059 \h </w:instrText>
+          <w:instrText xml:space="preserve"> PAGEREF _Toc423968076 \h </w:instrText>
         </w:r>
         <w:r>
           <w:rPr>
@@ -5878,7 +5870,7 @@
           <w:rPr>
             <w:webHidden/>
           </w:rPr>
-          <w:t>23</w:t>
+          <w:t>22</w:t>
         </w:r>
         <w:r>
           <w:rPr>
@@ -5897,7 +5889,7 @@
           <w:szCs w:val="22"/>
         </w:rPr>
       </w:pPr>
-      <w:hyperlink w:anchor="_Toc423942060" w:history="1">
+      <w:hyperlink w:anchor="_Toc423968077" w:history="1">
         <w:r>
           <w:rPr>
             <w:rStyle w:val="Hyperlink"/>
@@ -5920,7 +5912,7 @@
           <w:rPr>
             <w:webHidden/>
           </w:rPr>
-          <w:instrText xml:space="preserve"> PAGEREF _Toc423942060 \h </w:instrText>
+          <w:instrText xml:space="preserve"> PAGEREF _Toc423968077 \h </w:instrText>
         </w:r>
         <w:r>
           <w:rPr>
@@ -5937,7 +5929,7 @@
           <w:rPr>
             <w:webHidden/>
           </w:rPr>
-          <w:t>23</w:t>
+          <w:t>22</w:t>
         </w:r>
         <w:r>
           <w:rPr>
@@ -5956,7 +5948,7 @@
           <w:szCs w:val="22"/>
         </w:rPr>
       </w:pPr>
-      <w:hyperlink w:anchor="_Toc423942061" w:history="1">
+      <w:hyperlink w:anchor="_Toc423968078" w:history="1">
         <w:r>
           <w:rPr>
             <w:rStyle w:val="Hyperlink"/>
@@ -5979,7 +5971,7 @@
           <w:rPr>
             <w:webHidden/>
           </w:rPr>
-          <w:instrText xml:space="preserve"> PAGEREF _Toc423942061 \h </w:instrText>
+          <w:instrText xml:space="preserve"> PAGEREF _Toc423968078 \h </w:instrText>
         </w:r>
         <w:r>
           <w:rPr>
@@ -5996,7 +5988,7 @@
           <w:rPr>
             <w:webHidden/>
           </w:rPr>
-          <w:t>24</w:t>
+          <w:t>22</w:t>
         </w:r>
         <w:r>
           <w:rPr>
@@ -6015,7 +6007,7 @@
           <w:szCs w:val="22"/>
         </w:rPr>
       </w:pPr>
-      <w:hyperlink w:anchor="_Toc423942062" w:history="1">
+      <w:hyperlink w:anchor="_Toc423968079" w:history="1">
         <w:r>
           <w:rPr>
             <w:rStyle w:val="Hyperlink"/>
@@ -6052,7 +6044,7 @@
           <w:rPr>
             <w:webHidden/>
           </w:rPr>
-          <w:instrText xml:space="preserve"> PAGEREF _Toc423942062 \h </w:instrText>
+          <w:instrText xml:space="preserve"> PAGEREF _Toc423968079 \h </w:instrText>
         </w:r>
         <w:r>
           <w:rPr>
@@ -6069,7 +6061,7 @@
           <w:rPr>
             <w:webHidden/>
           </w:rPr>
-          <w:t>24</w:t>
+          <w:t>23</w:t>
         </w:r>
         <w:r>
           <w:rPr>
@@ -6088,7 +6080,7 @@
           <w:szCs w:val="22"/>
         </w:rPr>
       </w:pPr>
-      <w:hyperlink w:anchor="_Toc423942063" w:history="1">
+      <w:hyperlink w:anchor="_Toc423968080" w:history="1">
         <w:r>
           <w:rPr>
             <w:rStyle w:val="Hyperlink"/>
@@ -6111,7 +6103,7 @@
           <w:rPr>
             <w:webHidden/>
           </w:rPr>
-          <w:instrText xml:space="preserve"> PAGEREF _Toc423942063 \h </w:instrText>
+          <w:instrText xml:space="preserve"> PAGEREF _Toc423968080 \h </w:instrText>
         </w:r>
         <w:r>
           <w:rPr>
@@ -6128,7 +6120,7 @@
           <w:rPr>
             <w:webHidden/>
           </w:rPr>
-          <w:t>24</w:t>
+          <w:t>23</w:t>
         </w:r>
         <w:r>
           <w:rPr>
@@ -6147,7 +6139,7 @@
           <w:szCs w:val="22"/>
         </w:rPr>
       </w:pPr>
-      <w:hyperlink w:anchor="_Toc423942064" w:history="1">
+      <w:hyperlink w:anchor="_Toc423968081" w:history="1">
         <w:r>
           <w:rPr>
             <w:rStyle w:val="Hyperlink"/>
@@ -6184,7 +6176,7 @@
           <w:rPr>
             <w:webHidden/>
           </w:rPr>
-          <w:instrText xml:space="preserve"> PAGEREF _Toc423942064 \h </w:instrText>
+          <w:instrText xml:space="preserve"> PAGEREF _Toc423968081 \h </w:instrText>
         </w:r>
         <w:r>
           <w:rPr>
@@ -6201,7 +6193,7 @@
           <w:rPr>
             <w:webHidden/>
           </w:rPr>
-          <w:t>24</w:t>
+          <w:t>23</w:t>
         </w:r>
         <w:r>
           <w:rPr>
@@ -6220,7 +6212,7 @@
           <w:szCs w:val="22"/>
         </w:rPr>
       </w:pPr>
-      <w:hyperlink w:anchor="_Toc423942065" w:history="1">
+      <w:hyperlink w:anchor="_Toc423968082" w:history="1">
         <w:r>
           <w:rPr>
             <w:rStyle w:val="Hyperlink"/>
@@ -6243,7 +6235,7 @@
           <w:rPr>
             <w:webHidden/>
           </w:rPr>
-          <w:instrText xml:space="preserve"> PAGEREF _Toc423942065 \h </w:instrText>
+          <w:instrText xml:space="preserve"> PAGEREF _Toc423968082 \h </w:instrText>
         </w:r>
         <w:r>
           <w:rPr>
@@ -6260,7 +6252,7 @@
           <w:rPr>
             <w:webHidden/>
           </w:rPr>
-          <w:t>24</w:t>
+          <w:t>23</w:t>
         </w:r>
         <w:r>
           <w:rPr>
@@ -6279,7 +6271,7 @@
           <w:szCs w:val="22"/>
         </w:rPr>
       </w:pPr>
-      <w:hyperlink w:anchor="_Toc423942066" w:history="1">
+      <w:hyperlink w:anchor="_Toc423968083" w:history="1">
         <w:r>
           <w:rPr>
             <w:rStyle w:val="Hyperlink"/>
@@ -6302,7 +6294,7 @@
           <w:rPr>
             <w:webHidden/>
           </w:rPr>
-          <w:instrText xml:space="preserve"> PAGEREF _Toc423942066 \h </w:instrText>
+          <w:instrText xml:space="preserve"> PAGEREF _Toc423968083 \h </w:instrText>
         </w:r>
         <w:r>
           <w:rPr>
@@ -6319,7 +6311,7 @@
           <w:rPr>
             <w:webHidden/>
           </w:rPr>
-          <w:t>24</w:t>
+          <w:t>23</w:t>
         </w:r>
         <w:r>
           <w:rPr>
@@ -6338,7 +6330,7 @@
           <w:szCs w:val="22"/>
         </w:rPr>
       </w:pPr>
-      <w:hyperlink w:anchor="_Toc423942067" w:history="1">
+      <w:hyperlink w:anchor="_Toc423968084" w:history="1">
         <w:r>
           <w:rPr>
             <w:rStyle w:val="Hyperlink"/>
@@ -6375,7 +6367,7 @@
           <w:rPr>
             <w:webHidden/>
           </w:rPr>
-          <w:instrText xml:space="preserve"> PAGEREF _Toc423942067 \h </w:instrText>
+          <w:instrText xml:space="preserve"> PAGEREF _Toc423968084 \h </w:instrText>
         </w:r>
         <w:r>
           <w:rPr>
@@ -6392,7 +6384,7 @@
           <w:rPr>
             <w:webHidden/>
           </w:rPr>
-          <w:t>24</w:t>
+          <w:t>23</w:t>
         </w:r>
         <w:r>
           <w:rPr>
@@ -6411,7 +6403,7 @@
           <w:szCs w:val="22"/>
         </w:rPr>
       </w:pPr>
-      <w:hyperlink w:anchor="_Toc423942068" w:history="1">
+      <w:hyperlink w:anchor="_Toc423968085" w:history="1">
         <w:r>
           <w:rPr>
             <w:rStyle w:val="Hyperlink"/>
@@ -6434,7 +6426,7 @@
           <w:rPr>
             <w:webHidden/>
           </w:rPr>
-          <w:instrText xml:space="preserve"> PAGEREF _Toc423942068 \h </w:instrText>
+          <w:instrText xml:space="preserve"> PAGEREF _Toc423968085 \h </w:instrText>
         </w:r>
         <w:r>
           <w:rPr>
@@ -6451,7 +6443,7 @@
           <w:rPr>
             <w:webHidden/>
           </w:rPr>
-          <w:t>24</w:t>
+          <w:t>23</w:t>
         </w:r>
         <w:r>
           <w:rPr>
@@ -6470,7 +6462,7 @@
           <w:szCs w:val="22"/>
         </w:rPr>
       </w:pPr>
-      <w:hyperlink w:anchor="_Toc423942069" w:history="1">
+      <w:hyperlink w:anchor="_Toc423968086" w:history="1">
         <w:r>
           <w:rPr>
             <w:rStyle w:val="Hyperlink"/>
@@ -6493,7 +6485,7 @@
           <w:rPr>
             <w:webHidden/>
           </w:rPr>
-          <w:instrText xml:space="preserve"> PAGEREF _Toc423942069 \h </w:instrText>
+          <w:instrText xml:space="preserve"> PAGEREF _Toc423968086 \h </w:instrText>
         </w:r>
         <w:r>
           <w:rPr>
@@ -6510,7 +6502,7 @@
           <w:rPr>
             <w:webHidden/>
           </w:rPr>
-          <w:t>25</w:t>
+          <w:t>23</w:t>
         </w:r>
         <w:r>
           <w:rPr>
@@ -6529,7 +6521,7 @@
           <w:szCs w:val="22"/>
         </w:rPr>
       </w:pPr>
-      <w:hyperlink w:anchor="_Toc423942070" w:history="1">
+      <w:hyperlink w:anchor="_Toc423968087" w:history="1">
         <w:r>
           <w:rPr>
             <w:rStyle w:val="Hyperlink"/>
@@ -6552,7 +6544,7 @@
           <w:rPr>
             <w:webHidden/>
           </w:rPr>
-          <w:instrText xml:space="preserve"> PAGEREF _Toc423942070 \h </w:instrText>
+          <w:instrText xml:space="preserve"> PAGEREF _Toc423968087 \h </w:instrText>
         </w:r>
         <w:r>
           <w:rPr>
@@ -6569,7 +6561,7 @@
           <w:rPr>
             <w:webHidden/>
           </w:rPr>
-          <w:t>25</w:t>
+          <w:t>24</w:t>
         </w:r>
         <w:r>
           <w:rPr>
@@ -6588,7 +6580,7 @@
           <w:szCs w:val="22"/>
         </w:rPr>
       </w:pPr>
-      <w:hyperlink w:anchor="_Toc423942071" w:history="1">
+      <w:hyperlink w:anchor="_Toc423968088" w:history="1">
         <w:r>
           <w:rPr>
             <w:rStyle w:val="Hyperlink"/>
@@ -6611,7 +6603,7 @@
           <w:rPr>
             <w:webHidden/>
           </w:rPr>
-          <w:instrText xml:space="preserve"> PAGEREF _Toc423942071 \h </w:instrText>
+          <w:instrText xml:space="preserve"> PAGEREF _Toc423968088 \h </w:instrText>
         </w:r>
         <w:r>
           <w:rPr>
@@ -6628,7 +6620,7 @@
           <w:rPr>
             <w:webHidden/>
           </w:rPr>
-          <w:t>25</w:t>
+          <w:t>24</w:t>
         </w:r>
         <w:r>
           <w:rPr>
@@ -6647,7 +6639,7 @@
           <w:szCs w:val="22"/>
         </w:rPr>
       </w:pPr>
-      <w:hyperlink w:anchor="_Toc423942072" w:history="1">
+      <w:hyperlink w:anchor="_Toc423968089" w:history="1">
         <w:r>
           <w:rPr>
             <w:rStyle w:val="Hyperlink"/>
@@ -6670,7 +6662,7 @@
           <w:rPr>
             <w:webHidden/>
           </w:rPr>
-          <w:instrText xml:space="preserve"> PAGEREF _Toc423942072 \h </w:instrText>
+          <w:instrText xml:space="preserve"> PAGEREF _Toc423968089 \h </w:instrText>
         </w:r>
         <w:r>
           <w:rPr>
@@ -6687,7 +6679,7 @@
           <w:rPr>
             <w:webHidden/>
           </w:rPr>
-          <w:t>25</w:t>
+          <w:t>24</w:t>
         </w:r>
         <w:r>
           <w:rPr>
@@ -6706,7 +6698,7 @@
           <w:szCs w:val="22"/>
         </w:rPr>
       </w:pPr>
-      <w:hyperlink w:anchor="_Toc423942073" w:history="1">
+      <w:hyperlink w:anchor="_Toc423968090" w:history="1">
         <w:r>
           <w:rPr>
             <w:rStyle w:val="Hyperlink"/>
@@ -6729,7 +6721,7 @@
           <w:rPr>
             <w:webHidden/>
           </w:rPr>
-          <w:instrText xml:space="preserve"> PAGEREF _Toc423942073 \h </w:instrText>
+          <w:instrText xml:space="preserve"> PAGEREF _Toc423968090 \h </w:instrText>
         </w:r>
         <w:r>
           <w:rPr>
@@ -6746,7 +6738,7 @@
           <w:rPr>
             <w:webHidden/>
           </w:rPr>
-          <w:t>25</w:t>
+          <w:t>24</w:t>
         </w:r>
         <w:r>
           <w:rPr>
@@ -6765,7 +6757,7 @@
           <w:szCs w:val="22"/>
         </w:rPr>
       </w:pPr>
-      <w:hyperlink w:anchor="_Toc423942074" w:history="1">
+      <w:hyperlink w:anchor="_Toc423968091" w:history="1">
         <w:r>
           <w:rPr>
             <w:rStyle w:val="Hyperlink"/>
@@ -6802,7 +6794,7 @@
           <w:rPr>
             <w:webHidden/>
           </w:rPr>
-          <w:instrText xml:space="preserve"> PAGEREF _Toc423942074 \h </w:instrText>
+          <w:instrText xml:space="preserve"> PAGEREF _Toc423968091 \h </w:instrText>
         </w:r>
         <w:r>
           <w:rPr>
@@ -6819,7 +6811,7 @@
           <w:rPr>
             <w:webHidden/>
           </w:rPr>
-          <w:t>25</w:t>
+          <w:t>24</w:t>
         </w:r>
         <w:r>
           <w:rPr>
@@ -6838,7 +6830,7 @@
           <w:szCs w:val="22"/>
         </w:rPr>
       </w:pPr>
-      <w:hyperlink w:anchor="_Toc423942075" w:history="1">
+      <w:hyperlink w:anchor="_Toc423968092" w:history="1">
         <w:r>
           <w:rPr>
             <w:rStyle w:val="Hyperlink"/>
@@ -6861,7 +6853,7 @@
           <w:rPr>
             <w:webHidden/>
           </w:rPr>
-          <w:instrText xml:space="preserve"> PAGEREF _Toc423942075 \h </w:instrText>
+          <w:instrText xml:space="preserve"> PAGEREF _Toc423968092 \h </w:instrText>
         </w:r>
         <w:r>
           <w:rPr>
@@ -6878,7 +6870,7 @@
           <w:rPr>
             <w:webHidden/>
           </w:rPr>
-          <w:t>25</w:t>
+          <w:t>24</w:t>
         </w:r>
         <w:r>
           <w:rPr>
@@ -6897,7 +6889,7 @@
           <w:szCs w:val="22"/>
         </w:rPr>
       </w:pPr>
-      <w:hyperlink w:anchor="_Toc423942076" w:history="1">
+      <w:hyperlink w:anchor="_Toc423968093" w:history="1">
         <w:r>
           <w:rPr>
             <w:rStyle w:val="Hyperlink"/>
@@ -6934,7 +6926,7 @@
           <w:rPr>
             <w:webHidden/>
           </w:rPr>
-          <w:instrText xml:space="preserve"> PAGEREF _Toc423942076 \h </w:instrText>
+          <w:instrText xml:space="preserve"> PAGEREF _Toc423968093 \h </w:instrText>
         </w:r>
         <w:r>
           <w:rPr>
@@ -6951,7 +6943,7 @@
           <w:rPr>
             <w:webHidden/>
           </w:rPr>
-          <w:t>26</w:t>
+          <w:t>24</w:t>
         </w:r>
         <w:r>
           <w:rPr>
@@ -6970,7 +6962,7 @@
           <w:szCs w:val="22"/>
         </w:rPr>
       </w:pPr>
-      <w:hyperlink w:anchor="_Toc423942077" w:history="1">
+      <w:hyperlink w:anchor="_Toc423968094" w:history="1">
         <w:r>
           <w:rPr>
             <w:rStyle w:val="Hyperlink"/>
@@ -6993,7 +6985,7 @@
           <w:rPr>
             <w:webHidden/>
           </w:rPr>
-          <w:instrText xml:space="preserve"> PAGEREF _Toc423942077 \h </w:instrText>
+          <w:instrText xml:space="preserve"> PAGEREF _Toc423968094 \h </w:instrText>
         </w:r>
         <w:r>
           <w:rPr>
@@ -7010,7 +7002,7 @@
           <w:rPr>
             <w:webHidden/>
           </w:rPr>
-          <w:t>26</w:t>
+          <w:t>24</w:t>
         </w:r>
         <w:r>
           <w:rPr>
@@ -7029,7 +7021,7 @@
           <w:szCs w:val="22"/>
         </w:rPr>
       </w:pPr>
-      <w:hyperlink w:anchor="_Toc423942078" w:history="1">
+      <w:hyperlink w:anchor="_Toc423968095" w:history="1">
         <w:r>
           <w:rPr>
             <w:rStyle w:val="Hyperlink"/>
@@ -7066,7 +7058,7 @@
           <w:rPr>
             <w:webHidden/>
           </w:rPr>
-          <w:instrText xml:space="preserve"> PAGEREF _Toc423942078 \h </w:instrText>
+          <w:instrText xml:space="preserve"> PAGEREF _Toc423968095 \h </w:instrText>
         </w:r>
         <w:r>
           <w:rPr>
@@ -7083,7 +7075,7 @@
           <w:rPr>
             <w:webHidden/>
           </w:rPr>
-          <w:t>26</w:t>
+          <w:t>25</w:t>
         </w:r>
         <w:r>
           <w:rPr>
@@ -7102,7 +7094,7 @@
           <w:szCs w:val="22"/>
         </w:rPr>
       </w:pPr>
-      <w:hyperlink w:anchor="_Toc423942079" w:history="1">
+      <w:hyperlink w:anchor="_Toc423968096" w:history="1">
         <w:r>
           <w:rPr>
             <w:rStyle w:val="Hyperlink"/>
@@ -7125,7 +7117,7 @@
           <w:rPr>
             <w:webHidden/>
           </w:rPr>
-          <w:instrText xml:space="preserve"> PAGEREF _Toc423942079 \h </w:instrText>
+          <w:instrText xml:space="preserve"> PAGEREF _Toc423968096 \h </w:instrText>
         </w:r>
         <w:r>
           <w:rPr>
@@ -7142,7 +7134,7 @@
           <w:rPr>
             <w:webHidden/>
           </w:rPr>
-          <w:t>26</w:t>
+          <w:t>25</w:t>
         </w:r>
         <w:r>
           <w:rPr>
@@ -7161,7 +7153,7 @@
           <w:szCs w:val="22"/>
         </w:rPr>
       </w:pPr>
-      <w:hyperlink w:anchor="_Toc423942080" w:history="1">
+      <w:hyperlink w:anchor="_Toc423968097" w:history="1">
         <w:r>
           <w:rPr>
             <w:rStyle w:val="Hyperlink"/>
@@ -7198,7 +7190,7 @@
           <w:rPr>
             <w:webHidden/>
           </w:rPr>
-          <w:instrText xml:space="preserve"> PAGEREF _Toc423942080 \h </w:instrText>
+          <w:instrText xml:space="preserve"> PAGEREF _Toc423968097 \h </w:instrText>
         </w:r>
         <w:r>
           <w:rPr>
@@ -7215,7 +7207,7 @@
           <w:rPr>
             <w:webHidden/>
           </w:rPr>
-          <w:t>26</w:t>
+          <w:t>25</w:t>
         </w:r>
         <w:r>
           <w:rPr>
@@ -7234,7 +7226,7 @@
           <w:szCs w:val="22"/>
         </w:rPr>
       </w:pPr>
-      <w:hyperlink w:anchor="_Toc423942081" w:history="1">
+      <w:hyperlink w:anchor="_Toc423968098" w:history="1">
         <w:r>
           <w:rPr>
             <w:rStyle w:val="Hyperlink"/>
@@ -7257,7 +7249,7 @@
           <w:rPr>
             <w:webHidden/>
           </w:rPr>
-          <w:instrText xml:space="preserve"> PAGEREF _Toc423942081 \h </w:instrText>
+          <w:instrText xml:space="preserve"> PAGEREF _Toc423968098 \h </w:instrText>
         </w:r>
         <w:r>
           <w:rPr>
@@ -7274,7 +7266,7 @@
           <w:rPr>
             <w:webHidden/>
           </w:rPr>
-          <w:t>26</w:t>
+          <w:t>25</w:t>
         </w:r>
         <w:r>
           <w:rPr>
@@ -7293,7 +7285,7 @@
           <w:szCs w:val="22"/>
         </w:rPr>
       </w:pPr>
-      <w:hyperlink w:anchor="_Toc423942082" w:history="1">
+      <w:hyperlink w:anchor="_Toc423968099" w:history="1">
         <w:r>
           <w:rPr>
             <w:rStyle w:val="Hyperlink"/>
@@ -7330,7 +7322,7 @@
           <w:rPr>
             <w:webHidden/>
           </w:rPr>
-          <w:instrText xml:space="preserve"> PAGEREF _Toc423942082 \h </w:instrText>
+          <w:instrText xml:space="preserve"> PAGEREF _Toc423968099 \h </w:instrText>
         </w:r>
         <w:r>
           <w:rPr>
@@ -7347,7 +7339,7 @@
           <w:rPr>
             <w:webHidden/>
           </w:rPr>
-          <w:t>26</w:t>
+          <w:t>25</w:t>
         </w:r>
         <w:r>
           <w:rPr>
@@ -7369,7 +7361,7 @@
           <w:szCs w:val="22"/>
         </w:rPr>
       </w:pPr>
-      <w:hyperlink w:anchor="_Toc423942083" w:history="1">
+      <w:hyperlink w:anchor="_Toc423968100" w:history="1">
         <w:r>
           <w:rPr>
             <w:rStyle w:val="Hyperlink"/>
@@ -7409,7 +7401,7 @@
           <w:rPr>
             <w:webHidden/>
           </w:rPr>
-          <w:instrText xml:space="preserve"> PAGEREF _Toc423942083 \h </w:instrText>
+          <w:instrText xml:space="preserve"> PAGEREF _Toc423968100 \h </w:instrText>
         </w:r>
         <w:r>
           <w:rPr>
@@ -7426,7 +7418,7 @@
           <w:rPr>
             <w:webHidden/>
           </w:rPr>
-          <w:t>27</w:t>
+          <w:t>26</w:t>
         </w:r>
         <w:r>
           <w:rPr>
@@ -7506,7 +7498,7 @@
       <w:pPr>
         <w:pStyle w:val="APSHeading1"/>
       </w:pPr>
-      <w:bookmarkStart w:id="81" w:name="_Toc423942006"/>
+      <w:bookmarkStart w:id="81" w:name="_Toc423968023"/>
       <w:bookmarkStart w:id="82" w:name="_Toc388537436"/>
       <w:bookmarkStart w:id="83" w:name="_Toc388538036"/>
       <w:bookmarkStart w:id="84" w:name="_Toc388538188"/>
@@ -7730,7 +7722,7 @@
       <w:bookmarkStart w:id="89" w:name="_Toc388538465"/>
       <w:bookmarkStart w:id="90" w:name="_Toc400353932"/>
       <w:bookmarkStart w:id="91" w:name="_Toc415165704"/>
-      <w:bookmarkStart w:id="92" w:name="_Toc423942007"/>
+      <w:bookmarkStart w:id="92" w:name="_Toc423968024"/>
       <w:bookmarkEnd w:id="82"/>
       <w:bookmarkEnd w:id="83"/>
       <w:bookmarkEnd w:id="84"/>
@@ -8001,7 +7993,7 @@
       <w:bookmarkStart w:id="96" w:name="_Toc388538466"/>
       <w:bookmarkStart w:id="97" w:name="_Toc400353933"/>
       <w:bookmarkStart w:id="98" w:name="_Toc415165705"/>
-      <w:bookmarkStart w:id="99" w:name="_Toc423942008"/>
+      <w:bookmarkStart w:id="99" w:name="_Toc423968025"/>
       <w:r>
         <w:t>Intended Audience</w:t>
       </w:r>
@@ -8112,7 +8104,7 @@
       <w:pPr>
         <w:pStyle w:val="Head1"/>
       </w:pPr>
-      <w:bookmarkStart w:id="100" w:name="_Toc423942009"/>
+      <w:bookmarkStart w:id="100" w:name="_Toc423968026"/>
       <w:r>
         <w:t>Referenced Links</w:t>
       </w:r>
@@ -8128,19 +8120,22 @@
         <w:ind w:left="810"/>
       </w:pPr>
       <w:r>
-        <w:t>OpenFDA Developer Challenge</w:t>
-      </w:r>
-      <w:r>
-        <w:t xml:space="preserve"> Announcement - </w:t>
+        <w:t xml:space="preserve">OpenFDA </w:t>
+      </w:r>
+      <w:r>
+        <w:t xml:space="preserve">- </w:t>
       </w:r>
       <w:hyperlink r:id="rId10" w:history="1">
         <w:r>
           <w:rPr>
             <w:rStyle w:val="Hyperlink"/>
           </w:rPr>
-          <w:t>https://open.fda.gov/update/an-open-challenge-to-tap-public-data/</w:t>
+          <w:t>https://open.fda.gov/</w:t>
         </w:r>
       </w:hyperlink>
+      <w:r>
+        <w:t xml:space="preserve"> </w:t>
+      </w:r>
       <w:r>
         <w:t xml:space="preserve"> </w:t>
       </w:r>
@@ -8323,7 +8318,7 @@
       <w:pPr>
         <w:pStyle w:val="Head1"/>
       </w:pPr>
-      <w:bookmarkStart w:id="101" w:name="_Toc423942010"/>
+      <w:bookmarkStart w:id="101" w:name="_Toc423968027"/>
       <w:r>
         <w:lastRenderedPageBreak/>
         <w:t>Referenced Documents</w:t>
@@ -8376,7 +8371,7 @@
       <w:bookmarkStart w:id="105" w:name="_Toc388538468"/>
       <w:bookmarkStart w:id="106" w:name="_Toc400353935"/>
       <w:bookmarkStart w:id="107" w:name="_Toc415165707"/>
-      <w:bookmarkStart w:id="108" w:name="_Toc423942011"/>
+      <w:bookmarkStart w:id="108" w:name="_Toc423968028"/>
       <w:r>
         <w:t>Overview</w:t>
       </w:r>
@@ -8400,7 +8395,7 @@
       <w:bookmarkStart w:id="111" w:name="_Toc388538469"/>
       <w:bookmarkStart w:id="112" w:name="_Toc400353936"/>
       <w:bookmarkStart w:id="113" w:name="_Toc415165708"/>
-      <w:bookmarkStart w:id="114" w:name="_Toc423942012"/>
+      <w:bookmarkStart w:id="114" w:name="_Toc423968029"/>
       <w:r>
         <w:t xml:space="preserve">The </w:t>
       </w:r>
@@ -8544,12 +8539,14 @@
           <w:szCs w:val="24"/>
         </w:rPr>
       </w:pPr>
+      <w:proofErr w:type="gramStart"/>
       <w:r>
         <w:rPr>
           <w:szCs w:val="24"/>
         </w:rPr>
         <w:t>dAnalytics</w:t>
       </w:r>
+      <w:proofErr w:type="gramEnd"/>
       <w:r>
         <w:rPr>
           <w:szCs w:val="24"/>
@@ -8578,7 +8575,7 @@
       <w:pPr>
         <w:pStyle w:val="APSHeading2"/>
       </w:pPr>
-      <w:bookmarkStart w:id="115" w:name="_Toc423942013"/>
+      <w:bookmarkStart w:id="115" w:name="_Toc423968030"/>
       <w:r>
         <w:t>Design consideration and goals</w:t>
       </w:r>
@@ -8900,7 +8897,7 @@
           <w:tab w:val="num" w:pos="450"/>
         </w:tabs>
       </w:pPr>
-      <w:bookmarkStart w:id="116" w:name="_Toc423942014"/>
+      <w:bookmarkStart w:id="116" w:name="_Toc423968031"/>
       <w:r>
         <w:t xml:space="preserve">The </w:t>
       </w:r>
@@ -8922,8 +8919,13 @@
       <w:pPr>
         <w:ind w:left="360"/>
       </w:pPr>
-      <w:r>
-        <w:t xml:space="preserve">dAnalytics software architecture follows </w:t>
+      <w:proofErr w:type="gramStart"/>
+      <w:r>
+        <w:t>dAnalytics</w:t>
+      </w:r>
+      <w:proofErr w:type="gramEnd"/>
+      <w:r>
+        <w:t xml:space="preserve"> software architecture follows </w:t>
       </w:r>
       <w:r>
         <w:t xml:space="preserve">the modular specified by </w:t>
@@ -8997,7 +8999,7 @@
       <w:pPr>
         <w:pStyle w:val="Heading3"/>
       </w:pPr>
-      <w:bookmarkStart w:id="117" w:name="_Toc423942015"/>
+      <w:bookmarkStart w:id="117" w:name="_Toc423968032"/>
       <w:r>
         <w:t>Presentation tier</w:t>
       </w:r>
@@ -9098,7 +9100,7 @@
       <w:pPr>
         <w:pStyle w:val="Heading3"/>
       </w:pPr>
-      <w:bookmarkStart w:id="118" w:name="_Toc423942016"/>
+      <w:bookmarkStart w:id="118" w:name="_Toc423968033"/>
       <w:r>
         <w:t>Business logic tier</w:t>
       </w:r>
@@ -9264,7 +9266,7 @@
       <w:pPr>
         <w:pStyle w:val="Heading3"/>
       </w:pPr>
-      <w:bookmarkStart w:id="119" w:name="_Toc423942017"/>
+      <w:bookmarkStart w:id="119" w:name="_Toc423968034"/>
       <w:r>
         <w:t>Data Processing tier</w:t>
       </w:r>
@@ -9743,7 +9745,7 @@
       <w:bookmarkStart w:id="142" w:name="_Toc354420005"/>
       <w:bookmarkStart w:id="143" w:name="_Toc400353940"/>
       <w:bookmarkStart w:id="144" w:name="_Toc415165712"/>
-      <w:bookmarkStart w:id="145" w:name="_Toc423942018"/>
+      <w:bookmarkStart w:id="145" w:name="_Toc423968035"/>
       <w:bookmarkStart w:id="146" w:name="_Toc388537447"/>
       <w:bookmarkStart w:id="147" w:name="_Toc388538047"/>
       <w:bookmarkStart w:id="148" w:name="_Toc388538475"/>
@@ -9855,7 +9857,15 @@
     <w:p/>
     <w:p>
       <w:r>
-        <w:t>The Business Logic Tier is a Web Application built on the Spring tool, using a framework called Spring Boot which provides detailed set of configuration and hosts Apache Tomcat within.</w:t>
+        <w:t xml:space="preserve">The Business Logic Tier is a Web Application built on the </w:t>
+      </w:r>
+      <w:proofErr w:type="gramStart"/>
+      <w:r>
+        <w:t>Spring</w:t>
+      </w:r>
+      <w:proofErr w:type="gramEnd"/>
+      <w:r>
+        <w:t xml:space="preserve"> tool, using a framework called Spring Boot which provides detailed set of configuration and hosts Apache Tomcat within.</w:t>
       </w:r>
     </w:p>
     <w:p/>
@@ -9877,7 +9887,7 @@
       </w:pPr>
       <w:bookmarkStart w:id="149" w:name="_Toc400353941"/>
       <w:bookmarkStart w:id="150" w:name="_Toc415165713"/>
-      <w:bookmarkStart w:id="151" w:name="_Toc423942019"/>
+      <w:bookmarkStart w:id="151" w:name="_Toc423968036"/>
       <w:r>
         <w:lastRenderedPageBreak/>
         <w:t>Use case</w:t>
@@ -10007,7 +10017,7 @@
           <v:shape id="_x0000_i1025" type="#_x0000_t75" style="width:468pt;height:59.25pt" o:ole="">
             <v:imagedata r:id="rId20" o:title=""/>
           </v:shape>
-          <o:OLEObject Type="Embed" ProgID="Visio.Drawing.11" ShapeID="_x0000_i1025" DrawAspect="Content" ObjectID="_1497705960" r:id="rId21"/>
+          <o:OLEObject Type="Embed" ProgID="Visio.Drawing.11" ShapeID="_x0000_i1025" DrawAspect="Content" ObjectID="_1497710816" r:id="rId21"/>
         </w:object>
       </w:r>
     </w:p>
@@ -10153,7 +10163,7 @@
           <v:shape id="_x0000_i1026" type="#_x0000_t75" style="width:468pt;height:76.5pt" o:ole="">
             <v:imagedata r:id="rId23" o:title=""/>
           </v:shape>
-          <o:OLEObject Type="Embed" ProgID="Visio.Drawing.11" ShapeID="_x0000_i1026" DrawAspect="Content" ObjectID="_1497705961" r:id="rId24"/>
+          <o:OLEObject Type="Embed" ProgID="Visio.Drawing.11" ShapeID="_x0000_i1026" DrawAspect="Content" ObjectID="_1497710817" r:id="rId24"/>
         </w:object>
       </w:r>
     </w:p>
@@ -10162,7 +10172,7 @@
       <w:pPr>
         <w:pStyle w:val="APSHeading2"/>
       </w:pPr>
-      <w:bookmarkStart w:id="152" w:name="_Toc423942020"/>
+      <w:bookmarkStart w:id="152" w:name="_Toc423968037"/>
       <w:r>
         <w:t>Unit Testing</w:t>
       </w:r>
@@ -10173,7 +10183,15 @@
         <w:ind w:left="360"/>
       </w:pPr>
       <w:r>
-        <w:t xml:space="preserve">The dAnalytics will have modular unit test plans. While the business process component would have automated unit testcases, the UI component will have </w:t>
+        <w:t xml:space="preserve">The dAnalytics will have modular unit test plans. While the business process component would have automated unit </w:t>
+      </w:r>
+      <w:proofErr w:type="spellStart"/>
+      <w:r>
+        <w:t>testcases</w:t>
+      </w:r>
+      <w:proofErr w:type="spellEnd"/>
+      <w:r>
+        <w:t xml:space="preserve">, the UI component will have </w:t>
       </w:r>
       <w:r>
         <w:t>manual test cases to be executed upon every deployment.</w:t>
@@ -10201,17 +10219,20 @@
       <w:pPr>
         <w:pStyle w:val="APSHeading2"/>
       </w:pPr>
-      <w:bookmarkStart w:id="153" w:name="_Toc423942021"/>
+      <w:bookmarkStart w:id="153" w:name="_Toc423968038"/>
       <w:r>
         <w:t>Deployment</w:t>
       </w:r>
+      <w:r>
+        <w:t xml:space="preserve"> and shipping</w:t>
+      </w:r>
       <w:bookmarkEnd w:id="153"/>
     </w:p>
     <w:p>
       <w:pPr>
         <w:pStyle w:val="Heading3"/>
       </w:pPr>
-      <w:bookmarkStart w:id="154" w:name="_Toc423942022"/>
+      <w:bookmarkStart w:id="154" w:name="_Toc423968039"/>
       <w:r>
         <w:t>QA/Staging</w:t>
       </w:r>
@@ -10256,7 +10277,15 @@
         <w:ind w:left="990" w:hanging="270"/>
       </w:pPr>
       <w:r>
-        <w:t xml:space="preserve">Makes the business layer build using gradle </w:t>
+        <w:t xml:space="preserve">Makes the business layer build using </w:t>
+      </w:r>
+      <w:proofErr w:type="spellStart"/>
+      <w:r>
+        <w:t>gradle</w:t>
+      </w:r>
+      <w:proofErr w:type="spellEnd"/>
+      <w:r>
+        <w:t xml:space="preserve"> </w:t>
       </w:r>
     </w:p>
     <w:p>
@@ -10308,7 +10337,15 @@
         <w:ind w:left="990" w:hanging="270"/>
       </w:pPr>
       <w:r>
-        <w:t>Deploys and restarts SpringBoot container</w:t>
+        <w:t xml:space="preserve">Deploys and restarts </w:t>
+      </w:r>
+      <w:proofErr w:type="spellStart"/>
+      <w:r>
+        <w:t>SpringBoot</w:t>
+      </w:r>
+      <w:proofErr w:type="spellEnd"/>
+      <w:r>
+        <w:t xml:space="preserve"> container</w:t>
       </w:r>
     </w:p>
     <w:p>
@@ -10334,7 +10371,15 @@
         <w:ind w:left="990" w:hanging="270"/>
       </w:pPr>
       <w:r>
-        <w:t>Runs JUnit test cases on SpringBoot application</w:t>
+        <w:t xml:space="preserve">Runs JUnit test cases on </w:t>
+      </w:r>
+      <w:proofErr w:type="spellStart"/>
+      <w:r>
+        <w:t>SpringBoot</w:t>
+      </w:r>
+      <w:proofErr w:type="spellEnd"/>
+      <w:r>
+        <w:t xml:space="preserve"> application</w:t>
       </w:r>
     </w:p>
     <w:p/>
@@ -10342,7 +10387,7 @@
       <w:pPr>
         <w:pStyle w:val="Heading3"/>
       </w:pPr>
-      <w:bookmarkStart w:id="155" w:name="_Toc423942023"/>
+      <w:bookmarkStart w:id="155" w:name="_Toc423968040"/>
       <w:r>
         <w:t>Public Cloud (AWS)</w:t>
       </w:r>
@@ -10389,24 +10434,86 @@
     <w:p/>
     <w:p>
       <w:pPr>
+        <w:pStyle w:val="Heading3"/>
+      </w:pPr>
+      <w:bookmarkStart w:id="156" w:name="_Toc423968041"/>
+      <w:r>
+        <w:t>Shipping Platform – Docker</w:t>
+      </w:r>
+      <w:bookmarkEnd w:id="156"/>
+    </w:p>
+    <w:p>
+      <w:pPr>
+        <w:ind w:left="810"/>
+      </w:pPr>
+      <w:r>
+        <w:t xml:space="preserve">Docker container platform would be used to perform the shipping operation. The dAnalytics build would be made available as binaries on the </w:t>
+      </w:r>
+      <w:proofErr w:type="spellStart"/>
+      <w:r>
+        <w:t>github</w:t>
+      </w:r>
+      <w:proofErr w:type="spellEnd"/>
+      <w:r>
+        <w:t xml:space="preserve"> repository. The </w:t>
+      </w:r>
+      <w:proofErr w:type="spellStart"/>
+      <w:r>
+        <w:lastRenderedPageBreak/>
+        <w:t>deployers</w:t>
+      </w:r>
+      <w:proofErr w:type="spellEnd"/>
+      <w:r>
+        <w:t xml:space="preserve"> can download the binaries to a desired location and push it on Docker and run it from </w:t>
+      </w:r>
+      <w:proofErr w:type="spellStart"/>
+      <w:r>
+        <w:t>docker</w:t>
+      </w:r>
+      <w:proofErr w:type="spellEnd"/>
+      <w:r>
+        <w:t>.</w:t>
+      </w:r>
+    </w:p>
+    <w:p>
+      <w:pPr>
+        <w:ind w:left="810"/>
+      </w:pPr>
+    </w:p>
+    <w:p>
+      <w:pPr>
+        <w:ind w:left="810"/>
+      </w:pPr>
+      <w:r>
+        <w:t xml:space="preserve">Deployment on </w:t>
+      </w:r>
+      <w:r>
+        <w:t xml:space="preserve">Docker </w:t>
+      </w:r>
+      <w:r>
+        <w:t>is documented in the dAnalytics deployment document.</w:t>
+      </w:r>
+    </w:p>
+    <w:p/>
+    <w:p>
+      <w:pPr>
         <w:pStyle w:val="APSHeading2"/>
       </w:pPr>
-      <w:bookmarkStart w:id="156" w:name="_Toc423942024"/>
-      <w:r>
-        <w:lastRenderedPageBreak/>
+      <w:bookmarkStart w:id="157" w:name="_Toc423968042"/>
+      <w:r>
         <w:t>Monitoring and Maintenance</w:t>
       </w:r>
-      <w:bookmarkEnd w:id="156"/>
+      <w:bookmarkEnd w:id="157"/>
     </w:p>
     <w:p>
       <w:pPr>
         <w:pStyle w:val="Headingstyle3"/>
       </w:pPr>
-      <w:bookmarkStart w:id="157" w:name="_Toc423942025"/>
+      <w:bookmarkStart w:id="158" w:name="_Toc423968043"/>
       <w:r>
         <w:t>Maintenance</w:t>
       </w:r>
-      <w:bookmarkEnd w:id="157"/>
+      <w:bookmarkEnd w:id="158"/>
     </w:p>
     <w:p>
       <w:pPr>
@@ -10447,7 +10554,15 @@
         <w:t>the API image on</w:t>
       </w:r>
       <w:r>
-        <w:t xml:space="preserve"> SpringBoot </w:t>
+        <w:t xml:space="preserve"> </w:t>
+      </w:r>
+      <w:proofErr w:type="spellStart"/>
+      <w:r>
+        <w:t>SpringBoot</w:t>
+      </w:r>
+      <w:proofErr w:type="spellEnd"/>
+      <w:r>
+        <w:t xml:space="preserve"> </w:t>
       </w:r>
       <w:r>
         <w:t>and restarts the application.</w:t>
@@ -10475,18 +10590,26 @@
       <w:pPr>
         <w:pStyle w:val="Headingstyle3"/>
       </w:pPr>
-      <w:bookmarkStart w:id="158" w:name="_Toc423942026"/>
+      <w:bookmarkStart w:id="159" w:name="_Toc423968044"/>
       <w:r>
         <w:t>Monitoring</w:t>
       </w:r>
-      <w:bookmarkEnd w:id="158"/>
+      <w:bookmarkEnd w:id="159"/>
     </w:p>
     <w:p>
       <w:pPr>
         <w:ind w:left="1080"/>
       </w:pPr>
       <w:r>
-        <w:t>dAnalytics Application health is designed to be monitored by an open source, highly reliable, easily configurable, monitoring system – Monit.</w:t>
+        <w:t xml:space="preserve">dAnalytics Application health is designed to be monitored by an open source, highly reliable, easily configurable, monitoring system – </w:t>
+      </w:r>
+      <w:proofErr w:type="spellStart"/>
+      <w:r>
+        <w:t>Monit</w:t>
+      </w:r>
+      <w:proofErr w:type="spellEnd"/>
+      <w:r>
+        <w:t>.</w:t>
       </w:r>
     </w:p>
     <w:p>
@@ -10499,7 +10622,15 @@
         <w:ind w:left="1080"/>
       </w:pPr>
       <w:r>
-        <w:t xml:space="preserve">The Monit application monitors the health and availability of each of the three components (UI, Business and Database) on AWS and </w:t>
+        <w:t xml:space="preserve">The </w:t>
+      </w:r>
+      <w:proofErr w:type="spellStart"/>
+      <w:r>
+        <w:t>Monit</w:t>
+      </w:r>
+      <w:proofErr w:type="spellEnd"/>
+      <w:r>
+        <w:t xml:space="preserve"> application monitors the health and availability of each of the three components (UI, Business and Database) on AWS and </w:t>
       </w:r>
       <w:r>
         <w:t>sends emails to the configured distro, marked as Alerts or Information.</w:t>
@@ -10515,25 +10646,25 @@
       <w:pPr>
         <w:pStyle w:val="Head1"/>
       </w:pPr>
-      <w:bookmarkStart w:id="159" w:name="_Toc423942027"/>
+      <w:bookmarkStart w:id="160" w:name="_Toc423968045"/>
       <w:r>
         <w:t>UI / Presentation Layer</w:t>
       </w:r>
-      <w:bookmarkEnd w:id="159"/>
+      <w:bookmarkEnd w:id="160"/>
     </w:p>
     <w:p>
       <w:pPr>
         <w:pStyle w:val="APSHeading2"/>
       </w:pPr>
-      <w:bookmarkStart w:id="160" w:name="_Toc400112185"/>
-      <w:bookmarkStart w:id="161" w:name="_Toc415165862"/>
-      <w:bookmarkStart w:id="162" w:name="_Toc423942028"/>
+      <w:bookmarkStart w:id="161" w:name="_Toc400112185"/>
+      <w:bookmarkStart w:id="162" w:name="_Toc415165862"/>
+      <w:bookmarkStart w:id="163" w:name="_Toc423968046"/>
       <w:r>
         <w:t>Web Component</w:t>
       </w:r>
-      <w:bookmarkEnd w:id="160"/>
       <w:bookmarkEnd w:id="161"/>
       <w:bookmarkEnd w:id="162"/>
+      <w:bookmarkEnd w:id="163"/>
     </w:p>
     <w:p>
       <w:r>
@@ -10575,9 +10706,9 @@
         </w:rPr>
         <w:lastRenderedPageBreak/>
         <w:drawing>
-          <wp:inline distT="0" distB="0" distL="0" distR="0" wp14:anchorId="3ECAF73C" wp14:editId="7EDC7F58">
-            <wp:extent cx="5943600" cy="3148330"/>
-            <wp:effectExtent l="0" t="0" r="0" b="0"/>
+          <wp:inline distT="0" distB="0" distL="0" distR="0" wp14:anchorId="4F1777FB" wp14:editId="17CF3D47">
+            <wp:extent cx="5943600" cy="3179445"/>
+            <wp:effectExtent l="0" t="0" r="0" b="1905"/>
             <wp:docPr id="1" name="Picture 1"/>
             <wp:cNvGraphicFramePr>
               <a:graphicFrameLocks xmlns:a="http://schemas.openxmlformats.org/drawingml/2006/main" noChangeAspect="1"/>
@@ -10598,7 +10729,7 @@
                   <pic:spPr>
                     <a:xfrm>
                       <a:off x="0" y="0"/>
-                      <a:ext cx="5943600" cy="3148330"/>
+                      <a:ext cx="5943600" cy="3179445"/>
                     </a:xfrm>
                     <a:prstGeom prst="rect">
                       <a:avLst/>
@@ -10618,10 +10749,10 @@
           <w:noProof/>
         </w:rPr>
         <w:drawing>
-          <wp:inline distT="0" distB="0" distL="0" distR="0" wp14:anchorId="6C86AF4B" wp14:editId="3373118D">
-            <wp:extent cx="5943600" cy="3167380"/>
-            <wp:effectExtent l="0" t="0" r="0" b="0"/>
-            <wp:docPr id="3" name="Picture 3"/>
+          <wp:inline distT="0" distB="0" distL="0" distR="0" wp14:anchorId="58567EA4" wp14:editId="6C125BF8">
+            <wp:extent cx="5943600" cy="3180715"/>
+            <wp:effectExtent l="0" t="0" r="0" b="635"/>
+            <wp:docPr id="11" name="Picture 11"/>
             <wp:cNvGraphicFramePr>
               <a:graphicFrameLocks xmlns:a="http://schemas.openxmlformats.org/drawingml/2006/main" noChangeAspect="1"/>
             </wp:cNvGraphicFramePr>
@@ -10641,7 +10772,7 @@
                   <pic:spPr>
                     <a:xfrm>
                       <a:off x="0" y="0"/>
-                      <a:ext cx="5943600" cy="3167380"/>
+                      <a:ext cx="5943600" cy="3180715"/>
                     </a:xfrm>
                     <a:prstGeom prst="rect">
                       <a:avLst/>
@@ -10662,10 +10793,10 @@
         </w:rPr>
         <w:lastRenderedPageBreak/>
         <w:drawing>
-          <wp:inline distT="0" distB="0" distL="0" distR="0" wp14:anchorId="116927C0" wp14:editId="6494F165">
-            <wp:extent cx="5943600" cy="3174365"/>
-            <wp:effectExtent l="0" t="0" r="0" b="6985"/>
-            <wp:docPr id="2" name="Picture 2"/>
+          <wp:inline distT="0" distB="0" distL="0" distR="0" wp14:anchorId="7D296B51" wp14:editId="76DFC1DC">
+            <wp:extent cx="5943600" cy="3341370"/>
+            <wp:effectExtent l="0" t="0" r="0" b="0"/>
+            <wp:docPr id="7" name="Picture 7"/>
             <wp:cNvGraphicFramePr>
               <a:graphicFrameLocks xmlns:a="http://schemas.openxmlformats.org/drawingml/2006/main" noChangeAspect="1"/>
             </wp:cNvGraphicFramePr>
@@ -10685,7 +10816,7 @@
                   <pic:spPr>
                     <a:xfrm>
                       <a:off x="0" y="0"/>
-                      <a:ext cx="5943600" cy="3174365"/>
+                      <a:ext cx="5943600" cy="3341370"/>
                     </a:xfrm>
                     <a:prstGeom prst="rect">
                       <a:avLst/>
@@ -10705,10 +10836,10 @@
           <w:noProof/>
         </w:rPr>
         <w:drawing>
-          <wp:inline distT="0" distB="0" distL="0" distR="0" wp14:anchorId="13F46BE5" wp14:editId="355A58CD">
-            <wp:extent cx="5943600" cy="3174365"/>
-            <wp:effectExtent l="0" t="0" r="0" b="6985"/>
-            <wp:docPr id="9" name="Picture 9"/>
+          <wp:inline distT="0" distB="0" distL="0" distR="0" wp14:anchorId="0102E9AD" wp14:editId="6C0B8EC9">
+            <wp:extent cx="5943600" cy="3168015"/>
+            <wp:effectExtent l="0" t="0" r="0" b="0"/>
+            <wp:docPr id="8" name="Picture 8"/>
             <wp:cNvGraphicFramePr>
               <a:graphicFrameLocks xmlns:a="http://schemas.openxmlformats.org/drawingml/2006/main" noChangeAspect="1"/>
             </wp:cNvGraphicFramePr>
@@ -10728,7 +10859,7 @@
                   <pic:spPr>
                     <a:xfrm>
                       <a:off x="0" y="0"/>
-                      <a:ext cx="5943600" cy="3174365"/>
+                      <a:ext cx="5943600" cy="3168015"/>
                     </a:xfrm>
                     <a:prstGeom prst="rect">
                       <a:avLst/>
@@ -10742,6 +10873,49 @@
       </w:r>
     </w:p>
     <w:p/>
+    <w:p>
+      <w:r>
+        <w:rPr>
+          <w:noProof/>
+        </w:rPr>
+        <w:lastRenderedPageBreak/>
+        <w:drawing>
+          <wp:inline distT="0" distB="0" distL="0" distR="0" wp14:anchorId="1926CFEA" wp14:editId="010DB531">
+            <wp:extent cx="5943600" cy="3161030"/>
+            <wp:effectExtent l="0" t="0" r="0" b="1270"/>
+            <wp:docPr id="10" name="Picture 10"/>
+            <wp:cNvGraphicFramePr>
+              <a:graphicFrameLocks xmlns:a="http://schemas.openxmlformats.org/drawingml/2006/main" noChangeAspect="1"/>
+            </wp:cNvGraphicFramePr>
+            <a:graphic xmlns:a="http://schemas.openxmlformats.org/drawingml/2006/main">
+              <a:graphicData uri="http://schemas.openxmlformats.org/drawingml/2006/picture">
+                <pic:pic xmlns:pic="http://schemas.openxmlformats.org/drawingml/2006/picture">
+                  <pic:nvPicPr>
+                    <pic:cNvPr id="1" name=""/>
+                    <pic:cNvPicPr/>
+                  </pic:nvPicPr>
+                  <pic:blipFill>
+                    <a:blip r:embed="rId29"/>
+                    <a:stretch>
+                      <a:fillRect/>
+                    </a:stretch>
+                  </pic:blipFill>
+                  <pic:spPr>
+                    <a:xfrm>
+                      <a:off x="0" y="0"/>
+                      <a:ext cx="5943600" cy="3161030"/>
+                    </a:xfrm>
+                    <a:prstGeom prst="rect">
+                      <a:avLst/>
+                    </a:prstGeom>
+                  </pic:spPr>
+                </pic:pic>
+              </a:graphicData>
+            </a:graphic>
+          </wp:inline>
+        </w:drawing>
+      </w:r>
+    </w:p>
     <w:p/>
     <w:p>
       <w:pPr>
@@ -10792,7 +10966,6 @@
         <w:ind w:left="360" w:hanging="270"/>
       </w:pPr>
       <w:r>
-        <w:lastRenderedPageBreak/>
         <w:t>The system provides five highest spikes that happened for the given drug in other periods of time (other than the selected), and provides links on the UI for the users to view the details of the peak</w:t>
       </w:r>
     </w:p>
@@ -10868,7 +11041,7 @@
           <w:color w:val="auto"/>
         </w:rPr>
       </w:pPr>
-      <w:bookmarkStart w:id="163" w:name="_Toc423942029"/>
+      <w:bookmarkStart w:id="164" w:name="_Toc423968047"/>
       <w:r>
         <w:rPr>
           <w:color w:val="auto"/>
@@ -10876,7 +11049,7 @@
         <w:lastRenderedPageBreak/>
         <w:t>Web Services Layer – RESTful Web Services</w:t>
       </w:r>
-      <w:bookmarkEnd w:id="163"/>
+      <w:bookmarkEnd w:id="164"/>
     </w:p>
     <w:p>
       <w:pPr>
@@ -10922,11 +11095,11 @@
       <w:r>
         <w:t xml:space="preserve"> </w:t>
       </w:r>
-      <w:bookmarkStart w:id="164" w:name="_Toc423942030"/>
+      <w:bookmarkStart w:id="165" w:name="_Toc423968048"/>
       <w:r>
         <w:t>Intended consumers</w:t>
       </w:r>
-      <w:bookmarkEnd w:id="164"/>
+      <w:bookmarkEnd w:id="165"/>
     </w:p>
     <w:p>
       <w:pPr>
@@ -11000,7 +11173,7 @@
       <w:pPr>
         <w:pStyle w:val="APSHeading2"/>
       </w:pPr>
-      <w:bookmarkStart w:id="165" w:name="_Toc423942031"/>
+      <w:bookmarkStart w:id="166" w:name="_Toc423968049"/>
       <w:r>
         <w:t>INPUT</w:t>
       </w:r>
@@ -11010,7 +11183,7 @@
       <w:r>
         <w:t>ORMAT SUPPORTED</w:t>
       </w:r>
-      <w:bookmarkEnd w:id="165"/>
+      <w:bookmarkEnd w:id="166"/>
     </w:p>
     <w:p>
       <w:pPr>
@@ -11052,11 +11225,11 @@
       <w:pPr>
         <w:pStyle w:val="APSHeading2"/>
       </w:pPr>
-      <w:bookmarkStart w:id="166" w:name="_Toc423942032"/>
+      <w:bookmarkStart w:id="167" w:name="_Toc423968050"/>
       <w:r>
         <w:t>AUTHENTICATION MECHANISM</w:t>
       </w:r>
-      <w:bookmarkEnd w:id="166"/>
+      <w:bookmarkEnd w:id="167"/>
     </w:p>
     <w:p>
       <w:pPr>
@@ -11102,11 +11275,11 @@
       <w:pPr>
         <w:pStyle w:val="APSHeading2"/>
       </w:pPr>
-      <w:bookmarkStart w:id="167" w:name="_Toc423942033"/>
+      <w:bookmarkStart w:id="168" w:name="_Toc423968051"/>
       <w:r>
         <w:t>HTTP GET Requests</w:t>
       </w:r>
-      <w:bookmarkEnd w:id="167"/>
+      <w:bookmarkEnd w:id="168"/>
     </w:p>
     <w:p>
       <w:pPr>
@@ -11381,12 +11554,12 @@
       <w:pPr>
         <w:pStyle w:val="APSHeading2"/>
       </w:pPr>
-      <w:bookmarkStart w:id="168" w:name="_Toc423942034"/>
+      <w:bookmarkStart w:id="169" w:name="_Toc423968052"/>
       <w:r>
         <w:lastRenderedPageBreak/>
         <w:t>Available dAnalytics Web APIs</w:t>
       </w:r>
-      <w:bookmarkEnd w:id="168"/>
+      <w:bookmarkEnd w:id="169"/>
     </w:p>
     <w:p>
       <w:r>
@@ -11459,12 +11632,14 @@
                 <w:b w:val="0"/>
               </w:rPr>
             </w:pPr>
+            <w:proofErr w:type="spellStart"/>
             <w:r>
               <w:rPr>
                 <w:b w:val="0"/>
               </w:rPr>
               <w:t>getDrugSummary</w:t>
             </w:r>
+            <w:proofErr w:type="spellEnd"/>
           </w:p>
         </w:tc>
         <w:tc>
@@ -11513,12 +11688,14 @@
                 <w:b w:val="0"/>
               </w:rPr>
             </w:pPr>
+            <w:proofErr w:type="spellStart"/>
             <w:r>
               <w:rPr>
                 <w:b w:val="0"/>
               </w:rPr>
               <w:t>getDrugList</w:t>
             </w:r>
+            <w:proofErr w:type="spellEnd"/>
           </w:p>
         </w:tc>
         <w:tc>
@@ -11573,12 +11750,14 @@
                 <w:b w:val="0"/>
               </w:rPr>
             </w:pPr>
+            <w:proofErr w:type="spellStart"/>
             <w:r>
               <w:rPr>
                 <w:b w:val="0"/>
               </w:rPr>
               <w:t>getDrugCharacterization</w:t>
             </w:r>
+            <w:proofErr w:type="spellEnd"/>
           </w:p>
         </w:tc>
         <w:tc>
@@ -11621,12 +11800,14 @@
                 <w:b w:val="0"/>
               </w:rPr>
             </w:pPr>
+            <w:proofErr w:type="spellStart"/>
             <w:r>
               <w:rPr>
                 <w:b w:val="0"/>
               </w:rPr>
               <w:t>getDrugReactionSummary</w:t>
             </w:r>
+            <w:proofErr w:type="spellEnd"/>
           </w:p>
         </w:tc>
         <w:tc>
@@ -11669,12 +11850,14 @@
                 <w:b w:val="0"/>
               </w:rPr>
             </w:pPr>
+            <w:proofErr w:type="spellStart"/>
             <w:r>
               <w:rPr>
                 <w:b w:val="0"/>
               </w:rPr>
               <w:t>GetSpikes</w:t>
             </w:r>
+            <w:proofErr w:type="spellEnd"/>
           </w:p>
         </w:tc>
         <w:tc>
@@ -11719,19 +11902,59 @@
       <w:pPr>
         <w:pStyle w:val="Heading3"/>
       </w:pPr>
-      <w:bookmarkStart w:id="169" w:name="_Toc423942035"/>
+      <w:bookmarkStart w:id="170" w:name="_Toc423968053"/>
       <w:r>
         <w:lastRenderedPageBreak/>
-        <w:t>Get Drug Summary (drugNameList, countryName, startDate, endDate, weight, gender, age)</w:t>
-      </w:r>
-      <w:bookmarkEnd w:id="169"/>
+        <w:t>Get Drug Summary (</w:t>
+      </w:r>
+      <w:proofErr w:type="spellStart"/>
+      <w:r>
+        <w:t>drugNameList</w:t>
+      </w:r>
+      <w:proofErr w:type="spellEnd"/>
+      <w:r>
+        <w:t xml:space="preserve">, </w:t>
+      </w:r>
+      <w:proofErr w:type="spellStart"/>
+      <w:r>
+        <w:t>countryName</w:t>
+      </w:r>
+      <w:proofErr w:type="spellEnd"/>
+      <w:r>
+        <w:t xml:space="preserve">, </w:t>
+      </w:r>
+      <w:proofErr w:type="spellStart"/>
+      <w:r>
+        <w:t>startDate</w:t>
+      </w:r>
+      <w:proofErr w:type="spellEnd"/>
+      <w:r>
+        <w:t xml:space="preserve">, </w:t>
+      </w:r>
+      <w:proofErr w:type="spellStart"/>
+      <w:r>
+        <w:t>endDate</w:t>
+      </w:r>
+      <w:proofErr w:type="spellEnd"/>
+      <w:r>
+        <w:t>, weight, gender, age)</w:t>
+      </w:r>
+      <w:bookmarkEnd w:id="170"/>
     </w:p>
     <w:p>
       <w:pPr>
         <w:ind w:left="450"/>
       </w:pPr>
       <w:r>
-        <w:t>URL - /drugsummary/</w:t>
+        <w:t>URL - /</w:t>
+      </w:r>
+      <w:proofErr w:type="spellStart"/>
+      <w:r>
+        <w:t>drugsummary</w:t>
+      </w:r>
+      <w:proofErr w:type="spellEnd"/>
+      <w:r>
+        <w:t>/</w:t>
       </w:r>
     </w:p>
     <w:p>
@@ -11739,7 +11962,39 @@
         <w:ind w:left="450"/>
       </w:pPr>
       <w:r>
-        <w:t>Input – any combination of drugNameList, countryName, startDate, endDate, weight, gender, age</w:t>
+        <w:t xml:space="preserve">Input – any combination of </w:t>
+      </w:r>
+      <w:proofErr w:type="spellStart"/>
+      <w:r>
+        <w:t>drugNameList</w:t>
+      </w:r>
+      <w:proofErr w:type="spellEnd"/>
+      <w:r>
+        <w:t xml:space="preserve">, </w:t>
+      </w:r>
+      <w:proofErr w:type="spellStart"/>
+      <w:r>
+        <w:t>countryName</w:t>
+      </w:r>
+      <w:proofErr w:type="spellEnd"/>
+      <w:r>
+        <w:t xml:space="preserve">, </w:t>
+      </w:r>
+      <w:proofErr w:type="spellStart"/>
+      <w:r>
+        <w:t>startDate</w:t>
+      </w:r>
+      <w:proofErr w:type="spellEnd"/>
+      <w:r>
+        <w:t xml:space="preserve">, </w:t>
+      </w:r>
+      <w:proofErr w:type="spellStart"/>
+      <w:r>
+        <w:t>endDate</w:t>
+      </w:r>
+      <w:proofErr w:type="spellEnd"/>
+      <w:r>
+        <w:t>, weight, gender, age</w:t>
       </w:r>
       <w:r>
         <w:br/>
@@ -11782,7 +12037,23 @@
           <w:sz w:val="24"/>
           <w:szCs w:val="24"/>
         </w:rPr>
-        <w:t>List of drugevent summary with event count</w:t>
+        <w:t xml:space="preserve">List of </w:t>
+      </w:r>
+      <w:proofErr w:type="spellStart"/>
+      <w:r>
+        <w:rPr>
+          <w:sz w:val="24"/>
+          <w:szCs w:val="24"/>
+        </w:rPr>
+        <w:t>drugevent</w:t>
+      </w:r>
+      <w:proofErr w:type="spellEnd"/>
+      <w:r>
+        <w:rPr>
+          <w:sz w:val="24"/>
+          <w:szCs w:val="24"/>
+        </w:rPr>
+        <w:t xml:space="preserve"> summary with event count</w:t>
       </w:r>
     </w:p>
     <w:p>
@@ -11796,11 +12067,11 @@
       <w:r>
         <w:tab/>
       </w:r>
-      <w:bookmarkStart w:id="170" w:name="_Toc423942036"/>
+      <w:bookmarkStart w:id="171" w:name="_Toc423968054"/>
       <w:r>
         <w:t>Get Drug Characterization</w:t>
       </w:r>
-      <w:bookmarkEnd w:id="170"/>
+      <w:bookmarkEnd w:id="171"/>
       <w:r>
         <w:t xml:space="preserve"> </w:t>
       </w:r>
@@ -11810,7 +12081,15 @@
         <w:ind w:left="450"/>
       </w:pPr>
       <w:r>
-        <w:t>URL - /drugcharacterization/</w:t>
+        <w:t>URL - /</w:t>
+      </w:r>
+      <w:proofErr w:type="spellStart"/>
+      <w:r>
+        <w:t>drugcharacterization</w:t>
+      </w:r>
+      <w:proofErr w:type="spellEnd"/>
+      <w:r>
+        <w:t>/</w:t>
       </w:r>
     </w:p>
     <w:p>
@@ -11818,8 +12097,13 @@
         <w:ind w:left="450"/>
       </w:pPr>
       <w:r>
-        <w:t>Input – drugName</w:t>
-      </w:r>
+        <w:t xml:space="preserve">Input – </w:t>
+      </w:r>
+      <w:proofErr w:type="spellStart"/>
+      <w:r>
+        <w:t>drugName</w:t>
+      </w:r>
+      <w:proofErr w:type="spellEnd"/>
     </w:p>
     <w:p>
       <w:pPr>
@@ -11872,11 +12156,11 @@
       <w:r>
         <w:tab/>
       </w:r>
-      <w:bookmarkStart w:id="171" w:name="_Toc423942037"/>
+      <w:bookmarkStart w:id="172" w:name="_Toc423968055"/>
       <w:r>
         <w:t>Get Drug Reaction Summary</w:t>
       </w:r>
-      <w:bookmarkEnd w:id="171"/>
+      <w:bookmarkEnd w:id="172"/>
       <w:r>
         <w:t xml:space="preserve"> </w:t>
       </w:r>
@@ -11886,7 +12170,15 @@
         <w:ind w:left="450"/>
       </w:pPr>
       <w:r>
-        <w:t>URL - /drugreaction/</w:t>
+        <w:t>URL - /</w:t>
+      </w:r>
+      <w:proofErr w:type="spellStart"/>
+      <w:r>
+        <w:t>drugreaction</w:t>
+      </w:r>
+      <w:proofErr w:type="spellEnd"/>
+      <w:r>
+        <w:t>/</w:t>
       </w:r>
     </w:p>
     <w:p>
@@ -11894,8 +12186,13 @@
         <w:ind w:left="450"/>
       </w:pPr>
       <w:r>
-        <w:t>Input – drugName</w:t>
-      </w:r>
+        <w:t xml:space="preserve">Input – </w:t>
+      </w:r>
+      <w:proofErr w:type="spellStart"/>
+      <w:r>
+        <w:t>drugName</w:t>
+      </w:r>
+      <w:proofErr w:type="spellEnd"/>
     </w:p>
     <w:p>
       <w:pPr>
@@ -11952,11 +12249,16 @@
         </w:tabs>
         <w:ind w:left="450" w:hanging="180"/>
       </w:pPr>
-      <w:bookmarkStart w:id="172" w:name="_Toc423942038"/>
-      <w:r>
-        <w:t>Get Unique DrugList</w:t>
-      </w:r>
-      <w:bookmarkEnd w:id="172"/>
+      <w:bookmarkStart w:id="173" w:name="_Toc423968056"/>
+      <w:r>
+        <w:t xml:space="preserve">Get Unique </w:t>
+      </w:r>
+      <w:proofErr w:type="spellStart"/>
+      <w:r>
+        <w:t>DrugList</w:t>
+      </w:r>
+      <w:bookmarkEnd w:id="173"/>
+      <w:proofErr w:type="spellEnd"/>
     </w:p>
     <w:p>
       <w:pPr>
@@ -12024,11 +12326,19 @@
         </w:tabs>
         <w:ind w:left="450" w:hanging="180"/>
       </w:pPr>
-      <w:bookmarkStart w:id="173" w:name="_Toc423942039"/>
-      <w:r>
-        <w:t>Get DrugEvent Count</w:t>
-      </w:r>
-      <w:bookmarkEnd w:id="173"/>
+      <w:bookmarkStart w:id="174" w:name="_Toc423968057"/>
+      <w:r>
+        <w:t xml:space="preserve">Get </w:t>
+      </w:r>
+      <w:proofErr w:type="spellStart"/>
+      <w:r>
+        <w:t>DrugEvent</w:t>
+      </w:r>
+      <w:proofErr w:type="spellEnd"/>
+      <w:r>
+        <w:t xml:space="preserve"> Count</w:t>
+      </w:r>
+      <w:bookmarkEnd w:id="174"/>
     </w:p>
     <w:p>
       <w:pPr>
@@ -12036,7 +12346,15 @@
         <w:ind w:left="1260" w:hanging="810"/>
       </w:pPr>
       <w:r>
-        <w:t>URL - /drugeventcount/list/</w:t>
+        <w:t>URL - /</w:t>
+      </w:r>
+      <w:proofErr w:type="spellStart"/>
+      <w:r>
+        <w:t>drugeventcount</w:t>
+      </w:r>
+      <w:proofErr w:type="spellEnd"/>
+      <w:r>
+        <w:t>/list/</w:t>
       </w:r>
     </w:p>
     <w:p>
@@ -12047,39 +12365,66 @@
       <w:r>
         <w:t xml:space="preserve">Input - </w:t>
       </w:r>
-      <w:r>
-        <w:t>drugid,</w:t>
+      <w:proofErr w:type="spellStart"/>
+      <w:r>
+        <w:t>drugid</w:t>
+      </w:r>
+      <w:proofErr w:type="spellEnd"/>
+      <w:r>
+        <w:t>,</w:t>
       </w:r>
       <w:r>
         <w:t xml:space="preserve"> </w:t>
       </w:r>
-      <w:r>
-        <w:t>ageid,</w:t>
+      <w:proofErr w:type="spellStart"/>
+      <w:r>
+        <w:t>ageid</w:t>
+      </w:r>
+      <w:proofErr w:type="spellEnd"/>
+      <w:r>
+        <w:t>,</w:t>
       </w:r>
       <w:r>
         <w:t xml:space="preserve"> </w:t>
       </w:r>
-      <w:r>
-        <w:t>weightid,</w:t>
+      <w:proofErr w:type="spellStart"/>
+      <w:r>
+        <w:t>weightid</w:t>
+      </w:r>
+      <w:proofErr w:type="spellEnd"/>
+      <w:r>
+        <w:t>,</w:t>
       </w:r>
       <w:r>
         <w:t xml:space="preserve"> </w:t>
       </w:r>
-      <w:r>
-        <w:t>startdate,</w:t>
+      <w:proofErr w:type="spellStart"/>
+      <w:r>
+        <w:t>startdate</w:t>
+      </w:r>
+      <w:proofErr w:type="spellEnd"/>
+      <w:r>
+        <w:t>,</w:t>
       </w:r>
       <w:r>
         <w:t xml:space="preserve"> </w:t>
       </w:r>
-      <w:r>
-        <w:t>enddate,</w:t>
+      <w:proofErr w:type="spellStart"/>
+      <w:r>
+        <w:t>enddate</w:t>
+      </w:r>
+      <w:proofErr w:type="spellEnd"/>
+      <w:r>
+        <w:t>,</w:t>
       </w:r>
       <w:r>
         <w:t xml:space="preserve"> </w:t>
       </w:r>
+      <w:proofErr w:type="spellStart"/>
       <w:r>
         <w:t>countrycode</w:t>
       </w:r>
+      <w:proofErr w:type="spellEnd"/>
       <w:r>
         <w:t xml:space="preserve"> (Any of the input parameters may be null</w:t>
       </w:r>
@@ -12132,11 +12477,11 @@
         </w:tabs>
         <w:ind w:left="450" w:hanging="180"/>
       </w:pPr>
-      <w:bookmarkStart w:id="174" w:name="_Toc423942040"/>
+      <w:bookmarkStart w:id="175" w:name="_Toc423968058"/>
       <w:r>
         <w:t>Get Unique Country List</w:t>
       </w:r>
-      <w:bookmarkEnd w:id="174"/>
+      <w:bookmarkEnd w:id="175"/>
     </w:p>
     <w:p>
       <w:pPr>
@@ -12205,11 +12550,11 @@
         </w:tabs>
         <w:ind w:left="450" w:hanging="180"/>
       </w:pPr>
-      <w:bookmarkStart w:id="175" w:name="_Toc423942041"/>
+      <w:bookmarkStart w:id="176" w:name="_Toc423968059"/>
       <w:r>
         <w:t>Get Unique Age group List</w:t>
       </w:r>
-      <w:bookmarkEnd w:id="175"/>
+      <w:bookmarkEnd w:id="176"/>
     </w:p>
     <w:p>
       <w:pPr>
@@ -12217,7 +12562,15 @@
         <w:ind w:left="1260" w:hanging="810"/>
       </w:pPr>
       <w:r>
-        <w:t>URL - /agegroup/list</w:t>
+        <w:t>URL - /</w:t>
+      </w:r>
+      <w:proofErr w:type="spellStart"/>
+      <w:r>
+        <w:t>agegroup</w:t>
+      </w:r>
+      <w:proofErr w:type="spellEnd"/>
+      <w:r>
+        <w:t>/list</w:t>
       </w:r>
     </w:p>
     <w:p>
@@ -12278,11 +12631,11 @@
         </w:tabs>
         <w:ind w:left="450" w:hanging="180"/>
       </w:pPr>
-      <w:bookmarkStart w:id="176" w:name="_Toc423942042"/>
+      <w:bookmarkStart w:id="177" w:name="_Toc423968060"/>
       <w:r>
         <w:t>Get Unique Weight group List</w:t>
       </w:r>
-      <w:bookmarkEnd w:id="176"/>
+      <w:bookmarkEnd w:id="177"/>
     </w:p>
     <w:p>
       <w:pPr>
@@ -12290,7 +12643,15 @@
         <w:ind w:left="1260" w:hanging="810"/>
       </w:pPr>
       <w:r>
-        <w:t>URL - /weightgroup/list</w:t>
+        <w:t>URL - /</w:t>
+      </w:r>
+      <w:proofErr w:type="spellStart"/>
+      <w:r>
+        <w:t>weightgroup</w:t>
+      </w:r>
+      <w:proofErr w:type="spellEnd"/>
+      <w:r>
+        <w:t>/list</w:t>
       </w:r>
     </w:p>
     <w:p>
@@ -12356,11 +12717,11 @@
       <w:pPr>
         <w:pStyle w:val="APSHeading2"/>
       </w:pPr>
-      <w:bookmarkStart w:id="177" w:name="_Toc423942043"/>
+      <w:bookmarkStart w:id="178" w:name="_Toc423968061"/>
       <w:r>
         <w:t>OpenFDA Web Services Used</w:t>
       </w:r>
-      <w:bookmarkEnd w:id="177"/>
+      <w:bookmarkEnd w:id="178"/>
     </w:p>
     <w:p>
       <w:pPr>
@@ -12493,29 +12854,29 @@
       <w:pPr>
         <w:pStyle w:val="Head1"/>
       </w:pPr>
-      <w:bookmarkStart w:id="178" w:name="_Toc423942044"/>
+      <w:bookmarkStart w:id="179" w:name="_Toc423968062"/>
       <w:r>
         <w:lastRenderedPageBreak/>
         <w:t>Data Processing Component</w:t>
       </w:r>
-      <w:bookmarkEnd w:id="178"/>
+      <w:bookmarkEnd w:id="179"/>
     </w:p>
     <w:p>
       <w:pPr>
         <w:pStyle w:val="Heading3"/>
         <w:ind w:hanging="270"/>
       </w:pPr>
-      <w:bookmarkStart w:id="179" w:name="_Toc423942045"/>
+      <w:bookmarkStart w:id="180" w:name="_Toc423968063"/>
       <w:r>
         <w:t>Java ETL Data formatter</w:t>
       </w:r>
-      <w:bookmarkEnd w:id="179"/>
+      <w:bookmarkEnd w:id="180"/>
     </w:p>
     <w:p>
       <w:r>
         <w:t xml:space="preserve">All the available Open FDA drug adverse event reports from </w:t>
       </w:r>
-      <w:hyperlink r:id="rId29" w:history="1">
+      <w:hyperlink r:id="rId30" w:history="1">
         <w:r>
           <w:rPr>
             <w:rStyle w:val="Hyperlink"/>
@@ -12533,11 +12894,11 @@
         <w:pStyle w:val="Heading3"/>
         <w:ind w:hanging="270"/>
       </w:pPr>
-      <w:bookmarkStart w:id="180" w:name="_Toc423942046"/>
+      <w:bookmarkStart w:id="181" w:name="_Toc423968064"/>
       <w:r>
         <w:t>Hadoop Data Processor</w:t>
       </w:r>
-      <w:bookmarkEnd w:id="180"/>
+      <w:bookmarkEnd w:id="181"/>
     </w:p>
     <w:p>
       <w:r>
@@ -12734,15 +13095,20 @@
         </w:tabs>
         <w:ind w:hanging="270"/>
       </w:pPr>
-      <w:bookmarkStart w:id="181" w:name="_Toc423942047"/>
+      <w:bookmarkStart w:id="182" w:name="_Toc423968065"/>
       <w:r>
         <w:t>Spike Calculator</w:t>
       </w:r>
-      <w:bookmarkEnd w:id="181"/>
-    </w:p>
-    <w:p>
-      <w:r>
-        <w:t>dAnalytics uses an indigenous stored procedure on the MariaDB which scans the processed data and identifies the adverse report spikes for each drug over the period and stores them for reporting purposes.</w:t>
+      <w:bookmarkEnd w:id="182"/>
+    </w:p>
+    <w:p>
+      <w:proofErr w:type="gramStart"/>
+      <w:r>
+        <w:t>dAnalytics</w:t>
+      </w:r>
+      <w:proofErr w:type="gramEnd"/>
+      <w:r>
+        <w:t xml:space="preserve"> uses an indigenous stored procedure on the MariaDB which scans the processed data and identifies the adverse report spikes for each drug over the period and stores them for reporting purposes.</w:t>
       </w:r>
     </w:p>
     <w:p/>
@@ -12854,7 +13220,7 @@
           <w:szCs w:val="32"/>
         </w:rPr>
       </w:pPr>
-      <w:bookmarkStart w:id="182" w:name="_Toc415165860"/>
+      <w:bookmarkStart w:id="183" w:name="_Toc415165860"/>
       <w:r>
         <w:br w:type="page"/>
       </w:r>
@@ -12866,13 +13232,13 @@
           <w:tab w:val="left" w:pos="450"/>
         </w:tabs>
       </w:pPr>
-      <w:bookmarkStart w:id="183" w:name="_Toc423942048"/>
-      <w:bookmarkEnd w:id="182"/>
+      <w:bookmarkStart w:id="184" w:name="_Toc423968066"/>
+      <w:bookmarkEnd w:id="183"/>
       <w:r>
         <w:lastRenderedPageBreak/>
         <w:t>STAR Schema Model</w:t>
       </w:r>
-      <w:bookmarkEnd w:id="183"/>
+      <w:bookmarkEnd w:id="184"/>
     </w:p>
     <w:p>
       <w:pPr>
@@ -12906,14 +13272,20 @@
           <w:noProof/>
         </w:rPr>
       </w:pPr>
-      <w:bookmarkStart w:id="184" w:name="_Toc423942049"/>
+      <w:bookmarkStart w:id="185" w:name="_Toc423968067"/>
       <w:r>
         <w:rPr>
           <w:noProof/>
         </w:rPr>
         <w:t>Drug Summary</w:t>
       </w:r>
-      <w:bookmarkEnd w:id="184"/>
+      <w:bookmarkEnd w:id="185"/>
+      <w:r>
+        <w:rPr>
+          <w:noProof/>
+        </w:rPr>
+        <w:t xml:space="preserve"> with Event Spike detail</w:t>
+      </w:r>
     </w:p>
     <w:p>
       <w:pPr>
@@ -12924,10 +13296,10 @@
           <w:noProof/>
         </w:rPr>
         <w:drawing>
-          <wp:inline distT="0" distB="0" distL="0" distR="0" wp14:anchorId="3D6E0BE4" wp14:editId="41CB0EAF">
-            <wp:extent cx="6032500" cy="2853106"/>
-            <wp:effectExtent l="0" t="0" r="6350" b="4445"/>
-            <wp:docPr id="249" name="Picture 249"/>
+          <wp:inline distT="0" distB="0" distL="0" distR="0" wp14:anchorId="3E2F4DE3" wp14:editId="7B15DA84">
+            <wp:extent cx="5943600" cy="2652681"/>
+            <wp:effectExtent l="0" t="0" r="0" b="0"/>
+            <wp:docPr id="2" name="Picture 2" descr="C:\Users\Srikanth\Desktop\Drug_event_summary.jpg"/>
             <wp:cNvGraphicFramePr>
               <a:graphicFrameLocks xmlns:a="http://schemas.openxmlformats.org/drawingml/2006/main" noChangeAspect="1"/>
             </wp:cNvGraphicFramePr>
@@ -12935,85 +13307,7 @@
               <a:graphicData uri="http://schemas.openxmlformats.org/drawingml/2006/picture">
                 <pic:pic xmlns:pic="http://schemas.openxmlformats.org/drawingml/2006/picture">
                   <pic:nvPicPr>
-                    <pic:cNvPr id="0" name="Picture 12220"/>
-                    <pic:cNvPicPr>
-                      <a:picLocks noChangeAspect="1" noChangeArrowheads="1"/>
-                    </pic:cNvPicPr>
-                  </pic:nvPicPr>
-                  <pic:blipFill>
-                    <a:blip r:embed="rId30">
-                      <a:extLst>
-                        <a:ext uri="{28A0092B-C50C-407E-A947-70E740481C1C}">
-                          <a14:useLocalDpi xmlns:a14="http://schemas.microsoft.com/office/drawing/2010/main" val="0"/>
-                        </a:ext>
-                      </a:extLst>
-                    </a:blip>
-                    <a:srcRect/>
-                    <a:stretch>
-                      <a:fillRect/>
-                    </a:stretch>
-                  </pic:blipFill>
-                  <pic:spPr bwMode="auto">
-                    <a:xfrm>
-                      <a:off x="0" y="0"/>
-                      <a:ext cx="6046721" cy="2859832"/>
-                    </a:xfrm>
-                    <a:prstGeom prst="rect">
-                      <a:avLst/>
-                    </a:prstGeom>
-                    <a:noFill/>
-                    <a:ln>
-                      <a:noFill/>
-                    </a:ln>
-                  </pic:spPr>
-                </pic:pic>
-              </a:graphicData>
-            </a:graphic>
-          </wp:inline>
-        </w:drawing>
-      </w:r>
-    </w:p>
-    <w:p>
-      <w:pPr>
-        <w:ind w:left="450" w:hanging="630"/>
-      </w:pPr>
-    </w:p>
-    <w:p>
-      <w:pPr>
-        <w:pStyle w:val="APSHeading2"/>
-      </w:pPr>
-      <w:bookmarkStart w:id="185" w:name="_Toc423942050"/>
-      <w:r>
-        <w:t>Drug Event Summary</w:t>
-      </w:r>
-      <w:bookmarkEnd w:id="185"/>
-    </w:p>
-    <w:p>
-      <w:pPr>
-        <w:ind w:left="450" w:hanging="630"/>
-      </w:pPr>
-    </w:p>
-    <w:p>
-      <w:pPr>
-        <w:ind w:left="450" w:hanging="630"/>
-      </w:pPr>
-      <w:r>
-        <w:rPr>
-          <w:noProof/>
-        </w:rPr>
-        <w:drawing>
-          <wp:inline distT="0" distB="0" distL="0" distR="0" wp14:anchorId="25FF15C9" wp14:editId="45F37B10">
-            <wp:extent cx="5943600" cy="3020060"/>
-            <wp:effectExtent l="0" t="0" r="0" b="8890"/>
-            <wp:docPr id="2072" name="Picture 2072"/>
-            <wp:cNvGraphicFramePr>
-              <a:graphicFrameLocks xmlns:a="http://schemas.openxmlformats.org/drawingml/2006/main" noChangeAspect="1"/>
-            </wp:cNvGraphicFramePr>
-            <a:graphic xmlns:a="http://schemas.openxmlformats.org/drawingml/2006/main">
-              <a:graphicData uri="http://schemas.openxmlformats.org/drawingml/2006/picture">
-                <pic:pic xmlns:pic="http://schemas.openxmlformats.org/drawingml/2006/picture">
-                  <pic:nvPicPr>
-                    <pic:cNvPr id="0" name="Picture 12224"/>
+                    <pic:cNvPr id="0" name="Picture 3" descr="C:\Users\Srikanth\Desktop\Drug_event_summary.jpg"/>
                     <pic:cNvPicPr>
                       <a:picLocks noChangeAspect="1" noChangeArrowheads="1"/>
                     </pic:cNvPicPr>
@@ -13034,7 +13328,7 @@
                   <pic:spPr bwMode="auto">
                     <a:xfrm>
                       <a:off x="0" y="0"/>
-                      <a:ext cx="5943600" cy="3020060"/>
+                      <a:ext cx="5943600" cy="2652681"/>
                     </a:xfrm>
                     <a:prstGeom prst="rect">
                       <a:avLst/>
@@ -13053,12 +13347,25 @@
     </w:p>
     <w:p>
       <w:pPr>
+        <w:ind w:left="450" w:hanging="630"/>
+      </w:pPr>
+    </w:p>
+    <w:p>
+      <w:pPr>
         <w:pStyle w:val="APSHeading2"/>
       </w:pPr>
-      <w:bookmarkStart w:id="186" w:name="_Toc423942051"/>
-      <w:r>
-        <w:lastRenderedPageBreak/>
-        <w:t>Drug Substance Summary</w:t>
+      <w:bookmarkStart w:id="186" w:name="_Toc423968068"/>
+      <w:r>
+        <w:t xml:space="preserve">Drug </w:t>
+      </w:r>
+      <w:r>
+        <w:t>Reaction</w:t>
+      </w:r>
+      <w:r>
+        <w:t>s</w:t>
+      </w:r>
+      <w:r>
+        <w:t xml:space="preserve"> Summary</w:t>
       </w:r>
       <w:bookmarkEnd w:id="186"/>
     </w:p>
@@ -13068,10 +13375,10 @@
           <w:noProof/>
         </w:rPr>
         <w:drawing>
-          <wp:inline distT="0" distB="0" distL="0" distR="0" wp14:anchorId="28C4F3C0" wp14:editId="26C7C58C">
-            <wp:extent cx="5943600" cy="2856499"/>
-            <wp:effectExtent l="0" t="0" r="0" b="1270"/>
-            <wp:docPr id="2063" name="Picture 2063"/>
+          <wp:inline distT="0" distB="0" distL="0" distR="0" wp14:anchorId="162A4FC8" wp14:editId="51D8D6C7">
+            <wp:extent cx="5943600" cy="1969134"/>
+            <wp:effectExtent l="0" t="0" r="0" b="0"/>
+            <wp:docPr id="9" name="Picture 9" descr="C:\Users\Srikanth\Desktop\Drug_Reaction_Characterization.jpg"/>
             <wp:cNvGraphicFramePr>
               <a:graphicFrameLocks xmlns:a="http://schemas.openxmlformats.org/drawingml/2006/main" noChangeAspect="1"/>
             </wp:cNvGraphicFramePr>
@@ -13079,7 +13386,7 @@
               <a:graphicData uri="http://schemas.openxmlformats.org/drawingml/2006/picture">
                 <pic:pic xmlns:pic="http://schemas.openxmlformats.org/drawingml/2006/picture">
                   <pic:nvPicPr>
-                    <pic:cNvPr id="0" name="Picture 12223"/>
+                    <pic:cNvPr id="0" name="Picture 5" descr="C:\Users\Srikanth\Desktop\Drug_Reaction_Characterization.jpg"/>
                     <pic:cNvPicPr>
                       <a:picLocks noChangeAspect="1" noChangeArrowheads="1"/>
                     </pic:cNvPicPr>
@@ -13100,7 +13407,7 @@
                   <pic:spPr bwMode="auto">
                     <a:xfrm>
                       <a:off x="0" y="0"/>
-                      <a:ext cx="5943600" cy="2856499"/>
+                      <a:ext cx="5943600" cy="1969134"/>
                     </a:xfrm>
                     <a:prstGeom prst="rect">
                       <a:avLst/>
@@ -13117,81 +13424,7 @@
         </w:drawing>
       </w:r>
     </w:p>
-    <w:p>
-      <w:pPr>
-        <w:pStyle w:val="APSHeading2"/>
-      </w:pPr>
-      <w:bookmarkStart w:id="187" w:name="_Toc423942052"/>
-      <w:r>
-        <w:t>Drug Substance Event Summary</w:t>
-      </w:r>
-      <w:bookmarkEnd w:id="187"/>
-    </w:p>
-    <w:p>
-      <w:r>
-        <w:rPr>
-          <w:noProof/>
-        </w:rPr>
-        <w:drawing>
-          <wp:inline distT="0" distB="0" distL="0" distR="0" wp14:anchorId="58F2598F" wp14:editId="6462AAA6">
-            <wp:extent cx="5943600" cy="2856499"/>
-            <wp:effectExtent l="0" t="0" r="0" b="1270"/>
-            <wp:docPr id="254" name="Picture 254"/>
-            <wp:cNvGraphicFramePr>
-              <a:graphicFrameLocks xmlns:a="http://schemas.openxmlformats.org/drawingml/2006/main" noChangeAspect="1"/>
-            </wp:cNvGraphicFramePr>
-            <a:graphic xmlns:a="http://schemas.openxmlformats.org/drawingml/2006/main">
-              <a:graphicData uri="http://schemas.openxmlformats.org/drawingml/2006/picture">
-                <pic:pic xmlns:pic="http://schemas.openxmlformats.org/drawingml/2006/picture">
-                  <pic:nvPicPr>
-                    <pic:cNvPr id="0" name="Picture 12222"/>
-                    <pic:cNvPicPr>
-                      <a:picLocks noChangeAspect="1" noChangeArrowheads="1"/>
-                    </pic:cNvPicPr>
-                  </pic:nvPicPr>
-                  <pic:blipFill>
-                    <a:blip r:embed="rId33">
-                      <a:extLst>
-                        <a:ext uri="{28A0092B-C50C-407E-A947-70E740481C1C}">
-                          <a14:useLocalDpi xmlns:a14="http://schemas.microsoft.com/office/drawing/2010/main" val="0"/>
-                        </a:ext>
-                      </a:extLst>
-                    </a:blip>
-                    <a:srcRect/>
-                    <a:stretch>
-                      <a:fillRect/>
-                    </a:stretch>
-                  </pic:blipFill>
-                  <pic:spPr bwMode="auto">
-                    <a:xfrm>
-                      <a:off x="0" y="0"/>
-                      <a:ext cx="5943600" cy="2856499"/>
-                    </a:xfrm>
-                    <a:prstGeom prst="rect">
-                      <a:avLst/>
-                    </a:prstGeom>
-                    <a:noFill/>
-                    <a:ln>
-                      <a:noFill/>
-                    </a:ln>
-                  </pic:spPr>
-                </pic:pic>
-              </a:graphicData>
-            </a:graphic>
-          </wp:inline>
-        </w:drawing>
-      </w:r>
-    </w:p>
-    <w:p>
-      <w:pPr>
-        <w:ind w:left="810"/>
-      </w:pPr>
-    </w:p>
-    <w:p>
-      <w:pPr>
-        <w:ind w:left="810"/>
-      </w:pPr>
-    </w:p>
+    <w:p/>
     <w:bookmarkEnd w:id="146"/>
     <w:bookmarkEnd w:id="147"/>
     <w:bookmarkEnd w:id="148"/>
@@ -13205,9 +13438,6 @@
           <w:szCs w:val="32"/>
         </w:rPr>
       </w:pPr>
-      <w:r>
-        <w:br w:type="page"/>
-      </w:r>
     </w:p>
     <w:p>
       <w:pPr>
@@ -13216,49 +13446,49 @@
           <w:tab w:val="left" w:pos="450"/>
         </w:tabs>
       </w:pPr>
-      <w:bookmarkStart w:id="188" w:name="_Toc423942053"/>
+      <w:bookmarkStart w:id="187" w:name="_Toc423968070"/>
       <w:r>
         <w:lastRenderedPageBreak/>
         <w:t>Technology Stack</w:t>
       </w:r>
+      <w:bookmarkEnd w:id="187"/>
+    </w:p>
+    <w:p>
+      <w:pPr>
+        <w:pStyle w:val="Heading2"/>
+      </w:pPr>
+      <w:bookmarkStart w:id="188" w:name="_Toc423968071"/>
+      <w:r>
+        <w:t>Java (</w:t>
+      </w:r>
+      <w:r>
+        <w:t>v 1.8</w:t>
+      </w:r>
+      <w:r>
+        <w:t>)</w:t>
+      </w:r>
       <w:bookmarkEnd w:id="188"/>
     </w:p>
     <w:p>
+      <w:r>
+        <w:t>Java is a</w:t>
+      </w:r>
+      <w:r>
+        <w:t>n</w:t>
+      </w:r>
+      <w:r>
+        <w:t xml:space="preserve"> open source, flexible, scalable, platform independent coding language that is widely used by open source developers and users.</w:t>
+      </w:r>
+    </w:p>
+    <w:p>
       <w:pPr>
         <w:pStyle w:val="Heading2"/>
       </w:pPr>
-      <w:bookmarkStart w:id="189" w:name="_Toc423942054"/>
-      <w:r>
-        <w:t>Java (</w:t>
-      </w:r>
-      <w:r>
-        <w:t>v 1.8</w:t>
-      </w:r>
-      <w:r>
-        <w:t>)</w:t>
+      <w:bookmarkStart w:id="189" w:name="_Toc423968072"/>
+      <w:r>
+        <w:t>Data Processing</w:t>
       </w:r>
       <w:bookmarkEnd w:id="189"/>
-    </w:p>
-    <w:p>
-      <w:r>
-        <w:t>Java is a</w:t>
-      </w:r>
-      <w:r>
-        <w:t>n</w:t>
-      </w:r>
-      <w:r>
-        <w:t xml:space="preserve"> open source, flexible, scalable, platform independent coding language that is widely used by open source developers and users.</w:t>
-      </w:r>
-    </w:p>
-    <w:p>
-      <w:pPr>
-        <w:pStyle w:val="Heading2"/>
-      </w:pPr>
-      <w:bookmarkStart w:id="190" w:name="_Toc423942055"/>
-      <w:r>
-        <w:t>Data Processing</w:t>
-      </w:r>
-      <w:bookmarkEnd w:id="190"/>
     </w:p>
     <w:p>
       <w:pPr>
@@ -13269,41 +13499,46 @@
         </w:numPr>
         <w:ind w:left="540"/>
       </w:pPr>
-      <w:bookmarkStart w:id="191" w:name="_Toc423942056"/>
+      <w:bookmarkStart w:id="190" w:name="_Toc423968073"/>
       <w:r>
         <w:t>Data Load/</w:t>
       </w:r>
       <w:r>
         <w:t>Java ETL</w:t>
       </w:r>
+      <w:bookmarkEnd w:id="190"/>
+    </w:p>
+    <w:p>
+      <w:pPr>
+        <w:ind w:left="540"/>
+      </w:pPr>
+      <w:proofErr w:type="gramStart"/>
+      <w:r>
+        <w:t>dAnalytics</w:t>
+      </w:r>
+      <w:proofErr w:type="gramEnd"/>
+      <w:r>
+        <w:t xml:space="preserve"> Developers implemented a gateway program to convert multiple input data formats of FAERS and open FDA into dAnalytics specific format which is used for analyzing/processing.</w:t>
+      </w:r>
+    </w:p>
+    <w:p>
+      <w:pPr>
+        <w:ind w:left="540"/>
+      </w:pPr>
+      <w:r>
+        <w:t>The code was developed in Java and would load all the inputs into CSV files which could be processed by the dAnalytics Hadoop layer.</w:t>
+      </w:r>
+    </w:p>
+    <w:p/>
+    <w:p>
+      <w:pPr>
+        <w:pStyle w:val="Heading2"/>
+      </w:pPr>
+      <w:bookmarkStart w:id="191" w:name="_Toc423968074"/>
+      <w:r>
+        <w:t>Data Analysis</w:t>
+      </w:r>
       <w:bookmarkEnd w:id="191"/>
-    </w:p>
-    <w:p>
-      <w:pPr>
-        <w:ind w:left="540"/>
-      </w:pPr>
-      <w:r>
-        <w:t>dAnalytics Developers implemented a gateway program to convert multiple input data formats of FAERS and open FDA into dAnalytics specific format which is used for analyzing/processing.</w:t>
-      </w:r>
-    </w:p>
-    <w:p>
-      <w:pPr>
-        <w:ind w:left="540"/>
-      </w:pPr>
-      <w:r>
-        <w:t>The code was developed in Java and would load all the inputs into CSV files which could be processed by the dAnalytics Hadoop layer.</w:t>
-      </w:r>
-    </w:p>
-    <w:p/>
-    <w:p>
-      <w:pPr>
-        <w:pStyle w:val="Heading2"/>
-      </w:pPr>
-      <w:bookmarkStart w:id="192" w:name="_Toc423942057"/>
-      <w:r>
-        <w:t>Data Analysis</w:t>
-      </w:r>
-      <w:bookmarkEnd w:id="192"/>
     </w:p>
     <w:p>
       <w:pPr>
@@ -13314,11 +13549,11 @@
         </w:numPr>
         <w:ind w:left="540"/>
       </w:pPr>
-      <w:bookmarkStart w:id="193" w:name="_Toc423942058"/>
+      <w:bookmarkStart w:id="192" w:name="_Toc423968075"/>
       <w:r>
         <w:t>Apache Hadoop</w:t>
       </w:r>
-      <w:bookmarkEnd w:id="193"/>
+      <w:bookmarkEnd w:id="192"/>
     </w:p>
     <w:p>
       <w:pPr>
@@ -13359,11 +13594,11 @@
         </w:tabs>
         <w:ind w:left="540"/>
       </w:pPr>
-      <w:bookmarkStart w:id="194" w:name="_Toc423942059"/>
+      <w:bookmarkStart w:id="193" w:name="_Toc423968076"/>
       <w:r>
         <w:t>HDFS</w:t>
       </w:r>
-      <w:bookmarkEnd w:id="194"/>
+      <w:bookmarkEnd w:id="193"/>
     </w:p>
     <w:p>
       <w:pPr>
@@ -13387,11 +13622,11 @@
         </w:tabs>
         <w:ind w:left="540"/>
       </w:pPr>
-      <w:bookmarkStart w:id="195" w:name="_Toc423942060"/>
+      <w:bookmarkStart w:id="194" w:name="_Toc423968077"/>
       <w:r>
         <w:t>Apache Pig</w:t>
       </w:r>
-      <w:bookmarkEnd w:id="195"/>
+      <w:bookmarkEnd w:id="194"/>
     </w:p>
     <w:p>
       <w:pPr>
@@ -13433,41 +13668,41 @@
         </w:tabs>
         <w:ind w:left="540"/>
       </w:pPr>
-      <w:bookmarkStart w:id="196" w:name="_Toc423942061"/>
+      <w:bookmarkStart w:id="195" w:name="_Toc423968078"/>
       <w:r>
         <w:lastRenderedPageBreak/>
         <w:t>Apache Sqoop</w:t>
       </w:r>
+      <w:bookmarkEnd w:id="195"/>
+    </w:p>
+    <w:p>
+      <w:pPr>
+        <w:ind w:left="540"/>
+      </w:pPr>
+      <w:r>
+        <w:t>Apache Sqoop</w:t>
+      </w:r>
+      <w:r>
+        <w:t xml:space="preserve"> </w:t>
+      </w:r>
+      <w:r>
+        <w:t>(TM) is a tool designed for efficiently transferring bulk data between Apache Hadoop and structured data stores such as relational databases.</w:t>
+      </w:r>
+    </w:p>
+    <w:p/>
+    <w:p>
+      <w:pPr>
+        <w:pStyle w:val="Heading2"/>
+      </w:pPr>
+      <w:bookmarkStart w:id="196" w:name="_Toc423968079"/>
+      <w:bookmarkStart w:id="197" w:name="_Toc400353942"/>
+      <w:r>
+        <w:t>D</w:t>
+      </w:r>
+      <w:r>
+        <w:t>ata Storage</w:t>
+      </w:r>
       <w:bookmarkEnd w:id="196"/>
-    </w:p>
-    <w:p>
-      <w:pPr>
-        <w:ind w:left="540"/>
-      </w:pPr>
-      <w:r>
-        <w:t>Apache Sqoop</w:t>
-      </w:r>
-      <w:r>
-        <w:t xml:space="preserve"> </w:t>
-      </w:r>
-      <w:r>
-        <w:t>(TM) is a tool designed for efficiently transferring bulk data between Apache Hadoop and structured data stores such as relational databases.</w:t>
-      </w:r>
-    </w:p>
-    <w:p/>
-    <w:p>
-      <w:pPr>
-        <w:pStyle w:val="Heading2"/>
-      </w:pPr>
-      <w:bookmarkStart w:id="197" w:name="_Toc423942062"/>
-      <w:bookmarkStart w:id="198" w:name="_Toc400353942"/>
-      <w:r>
-        <w:t>D</w:t>
-      </w:r>
-      <w:r>
-        <w:t>ata Storage</w:t>
-      </w:r>
-      <w:bookmarkEnd w:id="197"/>
     </w:p>
     <w:p>
       <w:pPr>
@@ -13483,32 +13718,32 @@
         </w:tabs>
         <w:ind w:left="540"/>
       </w:pPr>
-      <w:bookmarkStart w:id="199" w:name="_Toc423942063"/>
+      <w:bookmarkStart w:id="198" w:name="_Toc423968080"/>
       <w:r>
         <w:t>MariaDB</w:t>
       </w:r>
+      <w:bookmarkEnd w:id="198"/>
+    </w:p>
+    <w:p>
+      <w:pPr>
+        <w:ind w:left="540"/>
+      </w:pPr>
+      <w:r>
+        <w:t>MariaDB is a logical choice for database professionals looking for a robust, scalable, and reliable SQL server. The MariaDB development team works closely and cooperatively with the larger community of users and developers in the true spirit of</w:t>
+      </w:r>
+      <w:r>
+        <w:t xml:space="preserve"> Free and open source software.</w:t>
+      </w:r>
+    </w:p>
+    <w:p>
+      <w:pPr>
+        <w:pStyle w:val="Heading2"/>
+      </w:pPr>
+      <w:bookmarkStart w:id="199" w:name="_Toc423968081"/>
+      <w:r>
+        <w:t>Web API</w:t>
+      </w:r>
       <w:bookmarkEnd w:id="199"/>
-    </w:p>
-    <w:p>
-      <w:pPr>
-        <w:ind w:left="540"/>
-      </w:pPr>
-      <w:r>
-        <w:t>MariaDB is a logical choice for database professionals looking for a robust, scalable, and reliable SQL server. The MariaDB development team works closely and cooperatively with the larger community of users and developers in the true spirit of</w:t>
-      </w:r>
-      <w:r>
-        <w:t xml:space="preserve"> Free and open source software.</w:t>
-      </w:r>
-    </w:p>
-    <w:p>
-      <w:pPr>
-        <w:pStyle w:val="Heading2"/>
-      </w:pPr>
-      <w:bookmarkStart w:id="200" w:name="_Toc423942064"/>
-      <w:r>
-        <w:t>Web API</w:t>
-      </w:r>
-      <w:bookmarkEnd w:id="200"/>
     </w:p>
     <w:p>
       <w:pPr>
@@ -13524,11 +13759,11 @@
         </w:tabs>
         <w:ind w:left="540"/>
       </w:pPr>
-      <w:bookmarkStart w:id="201" w:name="_Toc423942065"/>
+      <w:bookmarkStart w:id="200" w:name="_Toc423968082"/>
       <w:r>
         <w:t>Spring Framework</w:t>
       </w:r>
-      <w:bookmarkEnd w:id="201"/>
+      <w:bookmarkEnd w:id="200"/>
     </w:p>
     <w:p>
       <w:pPr>
@@ -13562,53 +13797,69 @@
         </w:tabs>
         <w:ind w:left="540"/>
       </w:pPr>
-      <w:bookmarkStart w:id="202" w:name="_Toc423942066"/>
+      <w:bookmarkStart w:id="201" w:name="_Toc423968083"/>
       <w:r>
         <w:t xml:space="preserve">Spring </w:t>
       </w:r>
       <w:r>
         <w:t>Boot</w:t>
       </w:r>
+      <w:bookmarkEnd w:id="201"/>
+    </w:p>
+    <w:p>
+      <w:pPr>
+        <w:ind w:left="540"/>
+      </w:pPr>
+      <w:r>
+        <w:t xml:space="preserve">Spring Boot is a standalone, production grade extension for </w:t>
+      </w:r>
+      <w:proofErr w:type="gramStart"/>
+      <w:r>
+        <w:t>Spring</w:t>
+      </w:r>
+      <w:proofErr w:type="gramEnd"/>
+      <w:r>
+        <w:t xml:space="preserve"> platform which is used to quickly build applications in Spring. It reduces the overhead of </w:t>
+      </w:r>
+      <w:proofErr w:type="gramStart"/>
+      <w:r>
+        <w:t>Spring</w:t>
+      </w:r>
+      <w:proofErr w:type="gramEnd"/>
+      <w:r>
+        <w:t xml:space="preserve"> configuration. It embeds Tomcat or Jetty web container, thereby reducing the time in (re)deploying war files. It is highly suitable for modern application</w:t>
+      </w:r>
+      <w:r>
+        <w:t>s development</w:t>
+      </w:r>
+      <w:r>
+        <w:t xml:space="preserve"> that are constantly upgraded by automation.</w:t>
+      </w:r>
+    </w:p>
+    <w:p>
+      <w:pPr>
+        <w:ind w:left="540"/>
+      </w:pPr>
+      <w:r>
+        <w:t>Spring Boot is used in this project to create the </w:t>
+      </w:r>
+      <w:r>
+        <w:t>REST API layer</w:t>
+      </w:r>
+      <w:r>
+        <w:t> that makes available the processed data for reporting.</w:t>
+      </w:r>
+    </w:p>
+    <w:p/>
+    <w:p>
+      <w:pPr>
+        <w:pStyle w:val="Heading2"/>
+      </w:pPr>
+      <w:bookmarkStart w:id="202" w:name="_Toc423968084"/>
+      <w:r>
+        <w:t>Presentation Component</w:t>
+      </w:r>
       <w:bookmarkEnd w:id="202"/>
-    </w:p>
-    <w:p>
-      <w:pPr>
-        <w:ind w:left="540"/>
-      </w:pPr>
-      <w:r>
-        <w:t>Spring Boot is a standalone, production grade extension for Spring platform which is used to quickly build applications in Spring. It reduces the overhead of Spring configuration. It embeds Tomcat or Jetty web container, thereby reducing the time in (re)deploying war files. It is highly suitable for modern application</w:t>
-      </w:r>
-      <w:r>
-        <w:t>s development</w:t>
-      </w:r>
-      <w:r>
-        <w:t xml:space="preserve"> that are constantly upgraded by automation.</w:t>
-      </w:r>
-    </w:p>
-    <w:p>
-      <w:pPr>
-        <w:ind w:left="540"/>
-      </w:pPr>
-      <w:r>
-        <w:t>Spring Boot is used in this project to create the </w:t>
-      </w:r>
-      <w:r>
-        <w:t>REST API layer</w:t>
-      </w:r>
-      <w:r>
-        <w:t> that makes available the processed data for reporting.</w:t>
-      </w:r>
-    </w:p>
-    <w:p/>
-    <w:p>
-      <w:pPr>
-        <w:pStyle w:val="Heading2"/>
-      </w:pPr>
-      <w:bookmarkStart w:id="203" w:name="_Toc423942067"/>
-      <w:r>
-        <w:t>Presentation Component</w:t>
-      </w:r>
-      <w:bookmarkEnd w:id="203"/>
     </w:p>
     <w:p>
       <w:pPr>
@@ -13624,11 +13875,11 @@
         </w:tabs>
         <w:ind w:left="540"/>
       </w:pPr>
-      <w:bookmarkStart w:id="204" w:name="_Toc423942068"/>
+      <w:bookmarkStart w:id="203" w:name="_Toc423968085"/>
       <w:r>
         <w:t>AngularJS</w:t>
       </w:r>
-      <w:bookmarkEnd w:id="204"/>
+      <w:bookmarkEnd w:id="203"/>
     </w:p>
     <w:p>
       <w:pPr>
@@ -13659,19 +13910,24 @@
         </w:tabs>
         <w:ind w:left="540"/>
       </w:pPr>
-      <w:bookmarkStart w:id="205" w:name="_Toc423942069"/>
+      <w:bookmarkStart w:id="204" w:name="_Toc423968086"/>
       <w:r>
         <w:lastRenderedPageBreak/>
         <w:t>JavaScript/jQuery</w:t>
       </w:r>
-      <w:bookmarkEnd w:id="205"/>
+      <w:bookmarkEnd w:id="204"/>
     </w:p>
     <w:p>
       <w:pPr>
         <w:ind w:left="540"/>
       </w:pPr>
-      <w:r>
-        <w:t>jQuery is a fast, small, and feature-rich JavaScript library. It makes things like HTML document traversal and manipulation, event handling, animation, and Ajax much simpler with an easy-to-use API that works across a multitude of browsers.</w:t>
+      <w:proofErr w:type="gramStart"/>
+      <w:r>
+        <w:t>jQuery</w:t>
+      </w:r>
+      <w:proofErr w:type="gramEnd"/>
+      <w:r>
+        <w:t xml:space="preserve"> is a fast, small, and feature-rich JavaScript library. It makes things like HTML document traversal and manipulation, event handling, animation, and Ajax much simpler with an easy-to-use API that works across a multitude of browsers.</w:t>
       </w:r>
     </w:p>
     <w:p>
@@ -13682,7 +13938,15 @@
         <w:br/>
       </w:r>
       <w:r>
-        <w:t>With a combination of versatility and extensibility, jQuery has changed the way the JavaScript is written. dAnalytics makes use of JQuery to its benefit in providing a highly intuitive UI.</w:t>
+        <w:t xml:space="preserve">With a combination of versatility and extensibility, jQuery has changed the way the JavaScript is written. </w:t>
+      </w:r>
+      <w:proofErr w:type="gramStart"/>
+      <w:r>
+        <w:t>dAnalytics</w:t>
+      </w:r>
+      <w:proofErr w:type="gramEnd"/>
+      <w:r>
+        <w:t xml:space="preserve"> makes use of JQuery to its benefit in providing a highly intuitive UI.</w:t>
       </w:r>
     </w:p>
     <w:p>
@@ -13699,11 +13963,11 @@
         </w:tabs>
         <w:ind w:left="540"/>
       </w:pPr>
-      <w:bookmarkStart w:id="206" w:name="_Toc423942070"/>
+      <w:bookmarkStart w:id="205" w:name="_Toc423968087"/>
       <w:r>
         <w:t>Twitter Bootstrap</w:t>
       </w:r>
-      <w:bookmarkEnd w:id="206"/>
+      <w:bookmarkEnd w:id="205"/>
     </w:p>
     <w:p>
       <w:pPr>
@@ -13730,11 +13994,11 @@
         </w:tabs>
         <w:ind w:left="540"/>
       </w:pPr>
-      <w:bookmarkStart w:id="207" w:name="_Toc423942071"/>
+      <w:bookmarkStart w:id="206" w:name="_Toc423968088"/>
       <w:r>
         <w:t>HTML5</w:t>
       </w:r>
-      <w:bookmarkEnd w:id="207"/>
+      <w:bookmarkEnd w:id="206"/>
     </w:p>
     <w:p>
       <w:pPr>
@@ -13765,11 +14029,11 @@
         </w:tabs>
         <w:ind w:left="540"/>
       </w:pPr>
-      <w:bookmarkStart w:id="208" w:name="_Toc423942072"/>
+      <w:bookmarkStart w:id="207" w:name="_Toc423968089"/>
       <w:r>
         <w:t>c3js</w:t>
       </w:r>
-      <w:bookmarkEnd w:id="208"/>
+      <w:bookmarkEnd w:id="207"/>
     </w:p>
     <w:p>
       <w:pPr>
@@ -13794,47 +14058,47 @@
         </w:tabs>
         <w:ind w:left="540"/>
       </w:pPr>
-      <w:bookmarkStart w:id="209" w:name="_Toc423942073"/>
+      <w:bookmarkStart w:id="208" w:name="_Toc423968090"/>
       <w:r>
         <w:t>Apache Tomcat Container</w:t>
       </w:r>
+      <w:bookmarkEnd w:id="208"/>
+    </w:p>
+    <w:p>
+      <w:pPr>
+        <w:ind w:left="540"/>
+        <w:rPr>
+          <w:szCs w:val="22"/>
+        </w:rPr>
+      </w:pPr>
+      <w:r>
+        <w:rPr>
+          <w:szCs w:val="22"/>
+        </w:rPr>
+        <w:t>Apache Tomcat is an open source web and servlet container developed by the Apache Software Foundation (ASF). Tomcat implements the Java Servlet and the Java Server Pages (JSP) specifications from Sun Microsystems, and provides a "pure Java" HTTP web server environment for Java code to run.</w:t>
+      </w:r>
+    </w:p>
+    <w:p>
+      <w:pPr>
+        <w:ind w:left="540"/>
+      </w:pPr>
+      <w:r>
+        <w:rPr>
+          <w:szCs w:val="22"/>
+        </w:rPr>
+        <w:t>The dAnalytics Web component runs as a web application in the Tomcat Container.</w:t>
+      </w:r>
+    </w:p>
+    <w:p/>
+    <w:p>
+      <w:pPr>
+        <w:pStyle w:val="Heading2"/>
+      </w:pPr>
+      <w:bookmarkStart w:id="209" w:name="_Toc423968091"/>
+      <w:r>
+        <w:t>Build Tools</w:t>
+      </w:r>
       <w:bookmarkEnd w:id="209"/>
-    </w:p>
-    <w:p>
-      <w:pPr>
-        <w:ind w:left="540"/>
-        <w:rPr>
-          <w:szCs w:val="22"/>
-        </w:rPr>
-      </w:pPr>
-      <w:r>
-        <w:rPr>
-          <w:szCs w:val="22"/>
-        </w:rPr>
-        <w:t>Apache Tomcat is an open source web and servlet container developed by the Apache Software Foundation (ASF). Tomcat implements the Java Servlet and the Java Server Pages (JSP) specifications from Sun Microsystems, and provides a "pure Java" HTTP web server environment for Java code to run.</w:t>
-      </w:r>
-    </w:p>
-    <w:p>
-      <w:pPr>
-        <w:ind w:left="540"/>
-      </w:pPr>
-      <w:r>
-        <w:rPr>
-          <w:szCs w:val="22"/>
-        </w:rPr>
-        <w:t>The dAnalytics Web component runs as a web application in the Tomcat Container.</w:t>
-      </w:r>
-    </w:p>
-    <w:p/>
-    <w:p>
-      <w:pPr>
-        <w:pStyle w:val="Heading2"/>
-      </w:pPr>
-      <w:bookmarkStart w:id="210" w:name="_Toc423942074"/>
-      <w:r>
-        <w:t>Build Tools</w:t>
-      </w:r>
-      <w:bookmarkEnd w:id="210"/>
     </w:p>
     <w:p>
       <w:pPr>
@@ -13850,11 +14114,11 @@
         </w:tabs>
         <w:ind w:left="540"/>
       </w:pPr>
-      <w:bookmarkStart w:id="211" w:name="_Toc423942075"/>
+      <w:bookmarkStart w:id="210" w:name="_Toc423968092"/>
       <w:r>
         <w:t>Gradle</w:t>
       </w:r>
-      <w:bookmarkEnd w:id="211"/>
+      <w:bookmarkEnd w:id="210"/>
     </w:p>
     <w:p>
       <w:pPr>
@@ -13869,12 +14133,12 @@
       <w:pPr>
         <w:pStyle w:val="Heading2"/>
       </w:pPr>
-      <w:bookmarkStart w:id="212" w:name="_Toc423942076"/>
+      <w:bookmarkStart w:id="211" w:name="_Toc423968093"/>
       <w:r>
         <w:lastRenderedPageBreak/>
         <w:t>Unit Testing Tools</w:t>
       </w:r>
-      <w:bookmarkEnd w:id="212"/>
+      <w:bookmarkEnd w:id="211"/>
     </w:p>
     <w:p>
       <w:pPr>
@@ -13890,33 +14154,33 @@
         </w:tabs>
         <w:ind w:left="540"/>
       </w:pPr>
-      <w:bookmarkStart w:id="213" w:name="_Toc423942077"/>
+      <w:bookmarkStart w:id="212" w:name="_Toc423968094"/>
       <w:r>
         <w:t>JUnit</w:t>
       </w:r>
+      <w:bookmarkEnd w:id="212"/>
+    </w:p>
+    <w:p>
+      <w:pPr>
+        <w:ind w:left="540"/>
+      </w:pPr>
+      <w:r>
+        <w:t>JUnit is the de-facto unit testing tool for the Java code. It is open source, highly customizable and ships free with all Java IDEs.</w:t>
+      </w:r>
+    </w:p>
+    <w:p/>
+    <w:p>
+      <w:pPr>
+        <w:pStyle w:val="Heading2"/>
+      </w:pPr>
+      <w:bookmarkStart w:id="213" w:name="_Toc423968095"/>
+      <w:r>
+        <w:t>Continuous Integration</w:t>
+      </w:r>
+      <w:r>
+        <w:t xml:space="preserve"> tool</w:t>
+      </w:r>
       <w:bookmarkEnd w:id="213"/>
-    </w:p>
-    <w:p>
-      <w:pPr>
-        <w:ind w:left="540"/>
-      </w:pPr>
-      <w:r>
-        <w:t>JUnit is the de-facto unit testing tool for the Java code. It is open source, highly customizable and ships free with all Java IDEs.</w:t>
-      </w:r>
-    </w:p>
-    <w:p/>
-    <w:p>
-      <w:pPr>
-        <w:pStyle w:val="Heading2"/>
-      </w:pPr>
-      <w:bookmarkStart w:id="214" w:name="_Toc423942078"/>
-      <w:r>
-        <w:t>Continuous Integration</w:t>
-      </w:r>
-      <w:r>
-        <w:t xml:space="preserve"> tool</w:t>
-      </w:r>
-      <w:bookmarkEnd w:id="214"/>
     </w:p>
     <w:p>
       <w:pPr>
@@ -13932,49 +14196,49 @@
         </w:tabs>
         <w:ind w:left="540"/>
       </w:pPr>
-      <w:bookmarkStart w:id="215" w:name="_Toc423942079"/>
+      <w:bookmarkStart w:id="214" w:name="_Toc423968096"/>
       <w:r>
         <w:t>Travis CI</w:t>
       </w:r>
+      <w:bookmarkEnd w:id="214"/>
+    </w:p>
+    <w:p>
+      <w:pPr>
+        <w:ind w:left="540"/>
+      </w:pPr>
+      <w:r>
+        <w:t xml:space="preserve">Every time the REST API code gets changed on Git, it is automatically built, deployed and unit tested on the Spring Boot application in AWS, using the configuration provided in Travis CI. </w:t>
+      </w:r>
+    </w:p>
+    <w:p/>
+    <w:p>
+      <w:pPr>
+        <w:ind w:left="540"/>
+      </w:pPr>
+      <w:r>
+        <w:t>Travis CI is a tailor-made tool for projects running on Git. The pull Requests and any merge requests can be tested before the merge is executed. And every change is deployed on staging/production as soon as the test is successful.</w:t>
+      </w:r>
+    </w:p>
+    <w:p>
+      <w:pPr>
+        <w:ind w:left="540"/>
+      </w:pPr>
+      <w:r>
+        <w:t>We chose Travis CI the moment we made up our mind on the Git.</w:t>
+      </w:r>
+    </w:p>
+    <w:p>
+      <w:pPr>
+        <w:pStyle w:val="Heading2"/>
+      </w:pPr>
+      <w:r>
+        <w:t xml:space="preserve"> </w:t>
+      </w:r>
+      <w:bookmarkStart w:id="215" w:name="_Toc423968097"/>
+      <w:r>
+        <w:t>Collaborative Development tool</w:t>
+      </w:r>
       <w:bookmarkEnd w:id="215"/>
-    </w:p>
-    <w:p>
-      <w:pPr>
-        <w:ind w:left="540"/>
-      </w:pPr>
-      <w:r>
-        <w:t xml:space="preserve">Every time the REST API code gets changed on Git, it is automatically built, deployed and unit tested on the Spring Boot application in AWS, using the configuration provided in Travis CI. </w:t>
-      </w:r>
-    </w:p>
-    <w:p/>
-    <w:p>
-      <w:pPr>
-        <w:ind w:left="540"/>
-      </w:pPr>
-      <w:r>
-        <w:t>Travis CI is a tailor-made tool for projects running on Git. The pull Requests and any merge requests can be tested before the merge is executed. And every change is deployed on staging/production as soon as the test is successful.</w:t>
-      </w:r>
-    </w:p>
-    <w:p>
-      <w:pPr>
-        <w:ind w:left="540"/>
-      </w:pPr>
-      <w:r>
-        <w:t>We chose Travis CI the moment we made up our mind on the Git.</w:t>
-      </w:r>
-    </w:p>
-    <w:p>
-      <w:pPr>
-        <w:pStyle w:val="Heading2"/>
-      </w:pPr>
-      <w:r>
-        <w:t xml:space="preserve"> </w:t>
-      </w:r>
-      <w:bookmarkStart w:id="216" w:name="_Toc423942080"/>
-      <w:r>
-        <w:t>Collaborative Development tool</w:t>
-      </w:r>
-      <w:bookmarkEnd w:id="216"/>
     </w:p>
     <w:p>
       <w:pPr>
@@ -13990,12 +14254,12 @@
         </w:tabs>
         <w:ind w:left="540"/>
       </w:pPr>
-      <w:hyperlink r:id="rId34" w:history="1">
-        <w:bookmarkStart w:id="217" w:name="_Toc423942081"/>
+      <w:hyperlink r:id="rId33" w:history="1">
+        <w:bookmarkStart w:id="216" w:name="_Toc423968098"/>
         <w:r>
           <w:t>GitHub</w:t>
         </w:r>
-        <w:bookmarkEnd w:id="217"/>
+        <w:bookmarkEnd w:id="216"/>
       </w:hyperlink>
     </w:p>
     <w:p>
@@ -14006,13 +14270,13 @@
         <w:t>GitHub is a distributed repository and the best tool that has ever been used for collaborative development. The largest code host in the world as of today, GitHub provides features such as fork, pull requests and branch mergers that makes the code base purely collaborative, yet managed. The features such as wiki pages, issue tracking etc. has made "Agile Development" a viable model</w:t>
       </w:r>
     </w:p>
-    <w:bookmarkEnd w:id="198"/>
+    <w:bookmarkEnd w:id="197"/>
     <w:p/>
     <w:p>
       <w:pPr>
         <w:pStyle w:val="Heading2"/>
       </w:pPr>
-      <w:bookmarkStart w:id="218" w:name="_Toc423942082"/>
+      <w:bookmarkStart w:id="217" w:name="_Toc423968099"/>
       <w:r>
         <w:t xml:space="preserve">Licenses for the third party </w:t>
       </w:r>
@@ -14022,7 +14286,7 @@
       <w:r>
         <w:t xml:space="preserve"> used</w:t>
       </w:r>
-      <w:bookmarkEnd w:id="218"/>
+      <w:bookmarkEnd w:id="217"/>
     </w:p>
     <w:tbl>
       <w:tblPr>
@@ -14116,11 +14380,19 @@
                 <w:b/>
               </w:rPr>
             </w:pPr>
+            <w:proofErr w:type="spellStart"/>
             <w:r>
               <w:rPr>
                 <w:b/>
               </w:rPr>
-              <w:t>Opensource?</w:t>
+              <w:t>Opensource</w:t>
+            </w:r>
+            <w:proofErr w:type="spellEnd"/>
+            <w:r>
+              <w:rPr>
+                <w:b/>
+              </w:rPr>
+              <w:t>?</w:t>
             </w:r>
           </w:p>
         </w:tc>
@@ -14508,9 +14780,11 @@
             <w:tcW w:w="3150" w:type="dxa"/>
           </w:tcPr>
           <w:p>
+            <w:proofErr w:type="spellStart"/>
             <w:r>
               <w:t>SprinBoot</w:t>
             </w:r>
+            <w:proofErr w:type="spellEnd"/>
           </w:p>
         </w:tc>
         <w:tc>
@@ -14608,9 +14882,11 @@
             <w:tcW w:w="3150" w:type="dxa"/>
           </w:tcPr>
           <w:p>
+            <w:proofErr w:type="spellStart"/>
             <w:r>
               <w:t>Javascript</w:t>
             </w:r>
+            <w:proofErr w:type="spellEnd"/>
           </w:p>
         </w:tc>
         <w:tc>
@@ -15025,9 +15301,11 @@
             <w:tcW w:w="3150" w:type="dxa"/>
           </w:tcPr>
           <w:p>
+            <w:proofErr w:type="spellStart"/>
             <w:r>
               <w:t>Monit</w:t>
             </w:r>
+            <w:proofErr w:type="spellEnd"/>
           </w:p>
         </w:tc>
         <w:tc>
@@ -15081,11 +15359,11 @@
       <w:pPr>
         <w:pStyle w:val="Head1"/>
       </w:pPr>
-      <w:bookmarkStart w:id="219" w:name="_Toc423942083"/>
+      <w:bookmarkStart w:id="218" w:name="_Toc423968100"/>
       <w:r>
         <w:t>Conclusion</w:t>
       </w:r>
-      <w:bookmarkEnd w:id="219"/>
+      <w:bookmarkEnd w:id="218"/>
     </w:p>
     <w:p>
       <w:r>
@@ -15170,12 +15448,21 @@
         <w:szCs w:val="24"/>
       </w:rPr>
     </w:pPr>
+    <w:proofErr w:type="gramStart"/>
     <w:r>
       <w:rPr>
         <w:rFonts w:ascii="Arial" w:hAnsi="Arial" w:cs="Arial"/>
         <w:szCs w:val="24"/>
       </w:rPr>
-      <w:t>dAnalytics Design Document</w:t>
+      <w:t>dAnalytics</w:t>
+    </w:r>
+    <w:proofErr w:type="gramEnd"/>
+    <w:r>
+      <w:rPr>
+        <w:rFonts w:ascii="Arial" w:hAnsi="Arial" w:cs="Arial"/>
+        <w:szCs w:val="24"/>
+      </w:rPr>
+      <w:t xml:space="preserve"> Design Document</w:t>
     </w:r>
     <w:r>
       <w:rPr>
@@ -21846,7 +22133,7 @@
 </file>
 
 <file path=customXml/itemProps1.xml><?xml version="1.0" encoding="utf-8"?>
-<ds:datastoreItem xmlns:ds="http://schemas.openxmlformats.org/officeDocument/2006/customXml" ds:itemID="{97E5B4A5-78F7-43ED-B426-DEB8A9EC9FAC}">
+<ds:datastoreItem xmlns:ds="http://schemas.openxmlformats.org/officeDocument/2006/customXml" ds:itemID="{312AAF0A-0AD6-4BFE-8739-DFCEF6D88BF9}">
   <ds:schemaRefs>
     <ds:schemaRef ds:uri="http://schemas.openxmlformats.org/officeDocument/2006/bibliography"/>
   </ds:schemaRefs>

</xml_diff>